<commit_message>
Rapport skrevet, og low/high bet omformuleret
</commit_message>
<xml_diff>
--- a/Opgave i Python(Regler for Roulette).docx
+++ b/Opgave i Python(Regler for Roulette).docx
@@ -1,34 +1,49 @@
 
 <file path=word/document.xml><?xml version="1.0" encoding="utf-8"?>
-<w:document xmlns:wpc="http://schemas.microsoft.com/office/word/2010/wordprocessingCanvas" xmlns:mc="http://schemas.openxmlformats.org/markup-compatibility/2006" xmlns:o="urn:schemas-microsoft-com:office:office" xmlns:r="http://schemas.openxmlformats.org/officeDocument/2006/relationships" xmlns:m="http://schemas.openxmlformats.org/officeDocument/2006/math" xmlns:v="urn:schemas-microsoft-com:vml" xmlns:wp14="http://schemas.microsoft.com/office/word/2010/wordprocessingDrawing" xmlns:wp="http://schemas.openxmlformats.org/drawingml/2006/wordprocessingDrawing" xmlns:w10="urn:schemas-microsoft-com:office:word" xmlns:w="http://schemas.openxmlformats.org/wordprocessingml/2006/main" xmlns:w14="http://schemas.microsoft.com/office/word/2010/wordml" xmlns:wpg="http://schemas.microsoft.com/office/word/2010/wordprocessingGroup" xmlns:wpi="http://schemas.microsoft.com/office/word/2010/wordprocessingInk" xmlns:wne="http://schemas.microsoft.com/office/word/2006/wordml" xmlns:wps="http://schemas.microsoft.com/office/word/2010/wordprocessingShape" mc:Ignorable="w14 wp14">
+<w:document xmlns:wpc="http://schemas.microsoft.com/office/word/2010/wordprocessingCanvas" xmlns:mc="http://schemas.openxmlformats.org/markup-compatibility/2006" xmlns:o="urn:schemas-microsoft-com:office:office" xmlns:r="http://schemas.openxmlformats.org/officeDocument/2006/relationships" xmlns:m="http://schemas.openxmlformats.org/officeDocument/2006/math" xmlns:v="urn:schemas-microsoft-com:vml" xmlns:wp14="http://schemas.microsoft.com/office/word/2010/wordprocessingDrawing" xmlns:wp="http://schemas.openxmlformats.org/drawingml/2006/wordprocessingDrawing" xmlns:w10="urn:schemas-microsoft-com:office:word" xmlns:w="http://schemas.openxmlformats.org/wordprocessingml/2006/main" xmlns:w14="http://schemas.microsoft.com/office/word/2010/wordml" xmlns:w15="http://schemas.microsoft.com/office/word/2012/wordml" xmlns:wpg="http://schemas.microsoft.com/office/word/2010/wordprocessingGroup" xmlns:wpi="http://schemas.microsoft.com/office/word/2010/wordprocessingInk" xmlns:wne="http://schemas.microsoft.com/office/word/2006/wordml" xmlns:wps="http://schemas.microsoft.com/office/word/2010/wordprocessingShape" mc:Ignorable="w14 w15 wp14">
   <w:body>
     <w:p>
       <w:pPr>
-        <w:pStyle w:val="Heading1"/>
+        <w:pStyle w:val="Overskrift1"/>
       </w:pPr>
       <w:r>
         <w:t>Casino spil - Roulette</w:t>
       </w:r>
     </w:p>
-    <w:p/>
     <w:p>
       <w:r>
-        <w:t>Database med brugere og deres balance(penge)</w:t>
+        <w:t>Vi har valgt i vores Python projekt, at lave et casino spil i et c# console program, hvor der bliver brugt IronPython scripts, til at oprette, opdatere, slette og indsætte ting ind i en database</w:t>
       </w:r>
     </w:p>
     <w:p>
       <w:r>
-        <w:t>Python med funktioner og metoder, som bestemmer de forskellige regler inden for roulette</w:t>
+        <w:t>I vores casino er det kun et spil, nemlig roulette. Vi har kigget alle reglerne igennem for roulette, og indført dem i spiller, hvor den rigtige payout er lavet, og de rigtige regler er med.</w:t>
       </w:r>
     </w:p>
     <w:p>
       <w:r>
-        <w:t>Regler</w:t>
+        <w:t>Dette er den amerikanske udgave af roulette, og derfor er de røde / sorte felter ikke helt de samme som på de europæiske.</w:t>
+      </w:r>
+    </w:p>
+    <w:p>
+      <w:r>
+        <w:t>Vi valgte at lave roulette, da vi mente at vi kunne komme ind over alle opgaves læringsmål, hvilket vi har gjort.</w:t>
+      </w:r>
+    </w:p>
+    <w:p>
+      <w:r>
+        <w:t>Her er r</w:t>
+      </w:r>
+      <w:r>
+        <w:t>egler</w:t>
+      </w:r>
+      <w:r>
+        <w:t>ne for roulette, de står kun kort beskrevet inde i spillet, men her er en liste over alle reglerne i vores roulette.</w:t>
       </w:r>
     </w:p>
     <w:tbl>
       <w:tblPr>
-        <w:tblStyle w:val="TableGrid"/>
+        <w:tblStyle w:val="Tabel-Gitter"/>
         <w:tblW w:w="9746" w:type="dxa"/>
         <w:tblLayout w:type="fixed"/>
         <w:tblLook w:val="04A0" w:firstRow="1" w:lastRow="0" w:firstColumn="1" w:lastColumn="0" w:noHBand="0" w:noVBand="1"/>
@@ -121,7 +136,7 @@
           </w:tcPr>
           <w:p>
             <w:pPr>
-              <w:pStyle w:val="ListParagraph"/>
+              <w:pStyle w:val="Listeafsnit"/>
               <w:numPr>
                 <w:ilvl w:val="0"/>
                 <w:numId w:val="1"/>
@@ -188,7 +203,7 @@
           </w:tcPr>
           <w:p>
             <w:pPr>
-              <w:pStyle w:val="ListParagraph"/>
+              <w:pStyle w:val="Listeafsnit"/>
               <w:numPr>
                 <w:ilvl w:val="0"/>
                 <w:numId w:val="1"/>
@@ -248,7 +263,7 @@
           </w:tcPr>
           <w:p>
             <w:pPr>
-              <w:pStyle w:val="ListParagraph"/>
+              <w:pStyle w:val="Listeafsnit"/>
               <w:numPr>
                 <w:ilvl w:val="0"/>
                 <w:numId w:val="1"/>
@@ -308,7 +323,7 @@
           </w:tcPr>
           <w:p>
             <w:pPr>
-              <w:pStyle w:val="ListParagraph"/>
+              <w:pStyle w:val="Listeafsnit"/>
               <w:numPr>
                 <w:ilvl w:val="0"/>
                 <w:numId w:val="1"/>
@@ -368,7 +383,7 @@
           </w:tcPr>
           <w:p>
             <w:pPr>
-              <w:pStyle w:val="ListParagraph"/>
+              <w:pStyle w:val="Listeafsnit"/>
               <w:numPr>
                 <w:ilvl w:val="0"/>
                 <w:numId w:val="1"/>
@@ -385,10 +400,7 @@
           </w:tcPr>
           <w:p>
             <w:r>
-              <w:t>2</w:t>
-            </w:r>
-            <w:r>
-              <w:t>:1</w:t>
+              <w:t>2:1</w:t>
             </w:r>
           </w:p>
           <w:p/>
@@ -399,10 +411,7 @@
           </w:tcPr>
           <w:p>
             <w:r>
-              <w:t>31,58</w:t>
-            </w:r>
-            <w:r>
-              <w:t>%</w:t>
+              <w:t>31,58%</w:t>
             </w:r>
           </w:p>
         </w:tc>
@@ -435,7 +444,7 @@
           </w:tcPr>
           <w:p>
             <w:pPr>
-              <w:pStyle w:val="ListParagraph"/>
+              <w:pStyle w:val="Listeafsnit"/>
               <w:numPr>
                 <w:ilvl w:val="0"/>
                 <w:numId w:val="1"/>
@@ -496,7 +505,7 @@
           </w:tcPr>
           <w:p>
             <w:pPr>
-              <w:pStyle w:val="ListParagraph"/>
+              <w:pStyle w:val="Listeafsnit"/>
               <w:numPr>
                 <w:ilvl w:val="0"/>
                 <w:numId w:val="1"/>
@@ -513,10 +522,7 @@
           </w:tcPr>
           <w:p>
             <w:r>
-              <w:t>17</w:t>
-            </w:r>
-            <w:r>
-              <w:t>:1</w:t>
+              <w:t>17:1</w:t>
             </w:r>
           </w:p>
           <w:p/>
@@ -560,7 +566,7 @@
           </w:tcPr>
           <w:p>
             <w:pPr>
-              <w:pStyle w:val="ListParagraph"/>
+              <w:pStyle w:val="Listeafsnit"/>
               <w:numPr>
                 <w:ilvl w:val="0"/>
                 <w:numId w:val="1"/>
@@ -577,13 +583,7 @@
           </w:tcPr>
           <w:p>
             <w:r>
-              <w:t>1</w:t>
-            </w:r>
-            <w:r>
-              <w:t>1</w:t>
-            </w:r>
-            <w:r>
-              <w:t>:1</w:t>
+              <w:t>11:1</w:t>
             </w:r>
           </w:p>
           <w:p/>
@@ -598,6 +598,8 @@
             </w:r>
           </w:p>
         </w:tc>
+        <w:bookmarkStart w:id="0" w:name="_GoBack"/>
+        <w:bookmarkEnd w:id="0"/>
       </w:tr>
       <w:tr>
         <w:tc>
@@ -606,6 +608,7 @@
           </w:tcPr>
           <w:p>
             <w:r>
+              <w:lastRenderedPageBreak/>
               <w:t>- Corner Bet</w:t>
             </w:r>
           </w:p>
@@ -626,7 +629,7 @@
           </w:tcPr>
           <w:p>
             <w:pPr>
-              <w:pStyle w:val="ListParagraph"/>
+              <w:pStyle w:val="Listeafsnit"/>
               <w:numPr>
                 <w:ilvl w:val="0"/>
                 <w:numId w:val="1"/>
@@ -643,10 +646,7 @@
           </w:tcPr>
           <w:p>
             <w:r>
-              <w:t>8</w:t>
-            </w:r>
-            <w:r>
-              <w:t>:1</w:t>
+              <w:t>8:1</w:t>
             </w:r>
           </w:p>
           <w:p/>
@@ -679,11 +679,7 @@
           </w:tcPr>
           <w:p>
             <w:r>
-              <w:t xml:space="preserve">Et five bet dækker kun over 5 numre (0, 00, 1, 2, og 3). Placer din indsats på den yderste højre grænselinje på roulette bordet, </w:t>
-            </w:r>
-            <w:r>
-              <w:lastRenderedPageBreak/>
-              <w:t>mellem 0 og 1.</w:t>
+              <w:t>Et five bet dækker kun over 5 numre (0, 00, 1, 2, og 3). Placer din indsats på den yderste højre grænselinje på roulette bordet, mellem 0 og 1.</w:t>
             </w:r>
           </w:p>
         </w:tc>
@@ -693,14 +689,13 @@
           </w:tcPr>
           <w:p>
             <w:pPr>
-              <w:pStyle w:val="ListParagraph"/>
+              <w:pStyle w:val="Listeafsnit"/>
               <w:numPr>
                 <w:ilvl w:val="0"/>
                 <w:numId w:val="1"/>
               </w:numPr>
             </w:pPr>
             <w:r>
-              <w:lastRenderedPageBreak/>
               <w:t>Kombination af 5 numre (0, 00, 1, 2, 3)</w:t>
             </w:r>
           </w:p>
@@ -711,10 +706,7 @@
           </w:tcPr>
           <w:p>
             <w:r>
-              <w:t>6</w:t>
-            </w:r>
-            <w:r>
-              <w:t>:1</w:t>
+              <w:t>6:1</w:t>
             </w:r>
           </w:p>
           <w:p/>
@@ -737,7 +729,6 @@
           </w:tcPr>
           <w:p>
             <w:r>
-              <w:lastRenderedPageBreak/>
               <w:t xml:space="preserve">- Line Bet </w:t>
             </w:r>
           </w:p>
@@ -758,7 +749,7 @@
           </w:tcPr>
           <w:p>
             <w:pPr>
-              <w:pStyle w:val="ListParagraph"/>
+              <w:pStyle w:val="Listeafsnit"/>
               <w:numPr>
                 <w:ilvl w:val="0"/>
                 <w:numId w:val="1"/>
@@ -775,10 +766,7 @@
           </w:tcPr>
           <w:p>
             <w:r>
-              <w:t>5</w:t>
-            </w:r>
-            <w:r>
-              <w:t>:1</w:t>
+              <w:t>5:1</w:t>
             </w:r>
           </w:p>
           <w:p/>
@@ -821,7 +809,7 @@
           </w:tcPr>
           <w:p>
             <w:pPr>
-              <w:pStyle w:val="ListParagraph"/>
+              <w:pStyle w:val="Listeafsnit"/>
               <w:numPr>
                 <w:ilvl w:val="0"/>
                 <w:numId w:val="1"/>
@@ -838,10 +826,7 @@
           </w:tcPr>
           <w:p>
             <w:r>
-              <w:t>3</w:t>
-            </w:r>
-            <w:r>
-              <w:t>5:1</w:t>
+              <w:t>35:1</w:t>
             </w:r>
           </w:p>
           <w:p/>
@@ -859,11 +844,10 @@
       </w:tr>
     </w:tbl>
     <w:p/>
-    <w:p>
-      <w:bookmarkStart w:id="0" w:name="_GoBack"/>
-      <w:bookmarkEnd w:id="0"/>
-    </w:p>
+    <w:p/>
     <w:sectPr>
+      <w:headerReference w:type="default" r:id="rId7"/>
+      <w:footerReference w:type="default" r:id="rId8"/>
       <w:pgSz w:w="11906" w:h="16838"/>
       <w:pgMar w:top="1701" w:right="1134" w:bottom="1701" w:left="1134" w:header="708" w:footer="708" w:gutter="0"/>
       <w:cols w:space="708"/>
@@ -873,9 +857,232 @@
 </w:document>
 </file>
 
+<file path=word/endnotes.xml><?xml version="1.0" encoding="utf-8"?>
+<w:endnotes xmlns:wpc="http://schemas.microsoft.com/office/word/2010/wordprocessingCanvas" xmlns:mc="http://schemas.openxmlformats.org/markup-compatibility/2006" xmlns:o="urn:schemas-microsoft-com:office:office" xmlns:r="http://schemas.openxmlformats.org/officeDocument/2006/relationships" xmlns:m="http://schemas.openxmlformats.org/officeDocument/2006/math" xmlns:v="urn:schemas-microsoft-com:vml" xmlns:wp14="http://schemas.microsoft.com/office/word/2010/wordprocessingDrawing" xmlns:wp="http://schemas.openxmlformats.org/drawingml/2006/wordprocessingDrawing" xmlns:w10="urn:schemas-microsoft-com:office:word" xmlns:w="http://schemas.openxmlformats.org/wordprocessingml/2006/main" xmlns:w14="http://schemas.microsoft.com/office/word/2010/wordml" xmlns:w15="http://schemas.microsoft.com/office/word/2012/wordml" xmlns:wpg="http://schemas.microsoft.com/office/word/2010/wordprocessingGroup" xmlns:wpi="http://schemas.microsoft.com/office/word/2010/wordprocessingInk" xmlns:wne="http://schemas.microsoft.com/office/word/2006/wordml" xmlns:wps="http://schemas.microsoft.com/office/word/2010/wordprocessingShape" mc:Ignorable="w14 w15 wp14">
+  <w:endnote w:type="separator" w:id="-1">
+    <w:p>
+      <w:pPr>
+        <w:spacing w:after="0" w:line="240" w:lineRule="auto"/>
+      </w:pPr>
+      <w:r>
+        <w:separator/>
+      </w:r>
+    </w:p>
+  </w:endnote>
+  <w:endnote w:type="continuationSeparator" w:id="0">
+    <w:p>
+      <w:pPr>
+        <w:spacing w:after="0" w:line="240" w:lineRule="auto"/>
+      </w:pPr>
+      <w:r>
+        <w:continuationSeparator/>
+      </w:r>
+    </w:p>
+  </w:endnote>
+</w:endnotes>
+</file>
+
+<file path=word/footer1.xml><?xml version="1.0" encoding="utf-8"?>
+<w:ftr xmlns:wpc="http://schemas.microsoft.com/office/word/2010/wordprocessingCanvas" xmlns:mc="http://schemas.openxmlformats.org/markup-compatibility/2006" xmlns:o="urn:schemas-microsoft-com:office:office" xmlns:r="http://schemas.openxmlformats.org/officeDocument/2006/relationships" xmlns:m="http://schemas.openxmlformats.org/officeDocument/2006/math" xmlns:v="urn:schemas-microsoft-com:vml" xmlns:wp14="http://schemas.microsoft.com/office/word/2010/wordprocessingDrawing" xmlns:wp="http://schemas.openxmlformats.org/drawingml/2006/wordprocessingDrawing" xmlns:w10="urn:schemas-microsoft-com:office:word" xmlns:w="http://schemas.openxmlformats.org/wordprocessingml/2006/main" xmlns:w14="http://schemas.microsoft.com/office/word/2010/wordml" xmlns:w15="http://schemas.microsoft.com/office/word/2012/wordml" xmlns:wpg="http://schemas.microsoft.com/office/word/2010/wordprocessingGroup" xmlns:wpi="http://schemas.microsoft.com/office/word/2010/wordprocessingInk" xmlns:wne="http://schemas.microsoft.com/office/word/2006/wordml" xmlns:wps="http://schemas.microsoft.com/office/word/2010/wordprocessingShape" mc:Ignorable="w14 w15 wp14">
+  <w:sdt>
+    <w:sdtPr>
+      <w:id w:val="-1377544625"/>
+      <w:docPartObj>
+        <w:docPartGallery w:val="Page Numbers (Bottom of Page)"/>
+        <w:docPartUnique/>
+      </w:docPartObj>
+    </w:sdtPr>
+    <w:sdtContent>
+      <w:sdt>
+        <w:sdtPr>
+          <w:id w:val="-1769616900"/>
+          <w:docPartObj>
+            <w:docPartGallery w:val="Page Numbers (Top of Page)"/>
+            <w:docPartUnique/>
+          </w:docPartObj>
+        </w:sdtPr>
+        <w:sdtContent>
+          <w:p>
+            <w:pPr>
+              <w:pStyle w:val="Sidefod"/>
+              <w:jc w:val="right"/>
+            </w:pPr>
+            <w:r>
+              <w:t xml:space="preserve">Side </w:t>
+            </w:r>
+            <w:r>
+              <w:rPr>
+                <w:b/>
+                <w:bCs/>
+                <w:sz w:val="24"/>
+                <w:szCs w:val="24"/>
+              </w:rPr>
+              <w:fldChar w:fldCharType="begin"/>
+            </w:r>
+            <w:r>
+              <w:rPr>
+                <w:b/>
+                <w:bCs/>
+              </w:rPr>
+              <w:instrText>PAGE</w:instrText>
+            </w:r>
+            <w:r>
+              <w:rPr>
+                <w:b/>
+                <w:bCs/>
+                <w:sz w:val="24"/>
+                <w:szCs w:val="24"/>
+              </w:rPr>
+              <w:fldChar w:fldCharType="separate"/>
+            </w:r>
+            <w:r>
+              <w:rPr>
+                <w:b/>
+                <w:bCs/>
+                <w:noProof/>
+              </w:rPr>
+              <w:t>1</w:t>
+            </w:r>
+            <w:r>
+              <w:rPr>
+                <w:b/>
+                <w:bCs/>
+                <w:sz w:val="24"/>
+                <w:szCs w:val="24"/>
+              </w:rPr>
+              <w:fldChar w:fldCharType="end"/>
+            </w:r>
+            <w:r>
+              <w:t xml:space="preserve"> af </w:t>
+            </w:r>
+            <w:r>
+              <w:rPr>
+                <w:b/>
+                <w:bCs/>
+                <w:sz w:val="24"/>
+                <w:szCs w:val="24"/>
+              </w:rPr>
+              <w:fldChar w:fldCharType="begin"/>
+            </w:r>
+            <w:r>
+              <w:rPr>
+                <w:b/>
+                <w:bCs/>
+              </w:rPr>
+              <w:instrText>NUMPAGES</w:instrText>
+            </w:r>
+            <w:r>
+              <w:rPr>
+                <w:b/>
+                <w:bCs/>
+                <w:sz w:val="24"/>
+                <w:szCs w:val="24"/>
+              </w:rPr>
+              <w:fldChar w:fldCharType="separate"/>
+            </w:r>
+            <w:r>
+              <w:rPr>
+                <w:b/>
+                <w:bCs/>
+                <w:noProof/>
+              </w:rPr>
+              <w:t>2</w:t>
+            </w:r>
+            <w:r>
+              <w:rPr>
+                <w:b/>
+                <w:bCs/>
+                <w:sz w:val="24"/>
+                <w:szCs w:val="24"/>
+              </w:rPr>
+              <w:fldChar w:fldCharType="end"/>
+            </w:r>
+          </w:p>
+        </w:sdtContent>
+      </w:sdt>
+    </w:sdtContent>
+  </w:sdt>
+  <w:p>
+    <w:pPr>
+      <w:pStyle w:val="Sidefod"/>
+    </w:pPr>
+  </w:p>
+</w:ftr>
+</file>
+
+<file path=word/footnotes.xml><?xml version="1.0" encoding="utf-8"?>
+<w:footnotes xmlns:wpc="http://schemas.microsoft.com/office/word/2010/wordprocessingCanvas" xmlns:mc="http://schemas.openxmlformats.org/markup-compatibility/2006" xmlns:o="urn:schemas-microsoft-com:office:office" xmlns:r="http://schemas.openxmlformats.org/officeDocument/2006/relationships" xmlns:m="http://schemas.openxmlformats.org/officeDocument/2006/math" xmlns:v="urn:schemas-microsoft-com:vml" xmlns:wp14="http://schemas.microsoft.com/office/word/2010/wordprocessingDrawing" xmlns:wp="http://schemas.openxmlformats.org/drawingml/2006/wordprocessingDrawing" xmlns:w10="urn:schemas-microsoft-com:office:word" xmlns:w="http://schemas.openxmlformats.org/wordprocessingml/2006/main" xmlns:w14="http://schemas.microsoft.com/office/word/2010/wordml" xmlns:w15="http://schemas.microsoft.com/office/word/2012/wordml" xmlns:wpg="http://schemas.microsoft.com/office/word/2010/wordprocessingGroup" xmlns:wpi="http://schemas.microsoft.com/office/word/2010/wordprocessingInk" xmlns:wne="http://schemas.microsoft.com/office/word/2006/wordml" xmlns:wps="http://schemas.microsoft.com/office/word/2010/wordprocessingShape" mc:Ignorable="w14 w15 wp14">
+  <w:footnote w:type="separator" w:id="-1">
+    <w:p>
+      <w:pPr>
+        <w:spacing w:after="0" w:line="240" w:lineRule="auto"/>
+      </w:pPr>
+      <w:r>
+        <w:separator/>
+      </w:r>
+    </w:p>
+  </w:footnote>
+  <w:footnote w:type="continuationSeparator" w:id="0">
+    <w:p>
+      <w:pPr>
+        <w:spacing w:after="0" w:line="240" w:lineRule="auto"/>
+      </w:pPr>
+      <w:r>
+        <w:continuationSeparator/>
+      </w:r>
+    </w:p>
+  </w:footnote>
+</w:footnotes>
+</file>
+
+<file path=word/header1.xml><?xml version="1.0" encoding="utf-8"?>
+<w:hdr xmlns:wpc="http://schemas.microsoft.com/office/word/2010/wordprocessingCanvas" xmlns:mc="http://schemas.openxmlformats.org/markup-compatibility/2006" xmlns:o="urn:schemas-microsoft-com:office:office" xmlns:r="http://schemas.openxmlformats.org/officeDocument/2006/relationships" xmlns:m="http://schemas.openxmlformats.org/officeDocument/2006/math" xmlns:v="urn:schemas-microsoft-com:vml" xmlns:wp14="http://schemas.microsoft.com/office/word/2010/wordprocessingDrawing" xmlns:wp="http://schemas.openxmlformats.org/drawingml/2006/wordprocessingDrawing" xmlns:w10="urn:schemas-microsoft-com:office:word" xmlns:w="http://schemas.openxmlformats.org/wordprocessingml/2006/main" xmlns:w14="http://schemas.microsoft.com/office/word/2010/wordml" xmlns:w15="http://schemas.microsoft.com/office/word/2012/wordml" xmlns:wpg="http://schemas.microsoft.com/office/word/2010/wordprocessingGroup" xmlns:wpi="http://schemas.microsoft.com/office/word/2010/wordprocessingInk" xmlns:wne="http://schemas.microsoft.com/office/word/2006/wordml" xmlns:wps="http://schemas.microsoft.com/office/word/2010/wordprocessingShape" mc:Ignorable="w14 w15 wp14">
+  <w:p>
+    <w:pPr>
+      <w:pStyle w:val="Sidehoved"/>
+    </w:pPr>
+    <w:r>
+      <w:t>Gruppe 4</w:t>
+    </w:r>
+    <w:r>
+      <w:tab/>
+      <w:t>Python Projekt</w:t>
+    </w:r>
+    <w:r>
+      <w:tab/>
+      <w:t>4 semester</w:t>
+    </w:r>
+  </w:p>
+  <w:p>
+    <w:pPr>
+      <w:pStyle w:val="Sidehoved"/>
+      <w:jc w:val="center"/>
+    </w:pPr>
+    <w:r>
+      <w:t>Morten H.J., Nicolai B.N. Thomas K.H. Thomas. H.M</w:t>
+    </w:r>
+  </w:p>
+  <w:p>
+    <w:pPr>
+      <w:pStyle w:val="Sidehoved"/>
+    </w:pPr>
+    <w:r>
+      <w:t>5/4-2016</w:t>
+    </w:r>
+    <w:r>
+      <w:tab/>
+      <w:t>Dania Games Grenaa</w:t>
+    </w:r>
+    <w:r>
+      <w:tab/>
+    </w:r>
+  </w:p>
+</w:hdr>
+</file>
+
 <file path=word/numbering.xml><?xml version="1.0" encoding="utf-8"?>
-<w:numbering xmlns:wpc="http://schemas.microsoft.com/office/word/2010/wordprocessingCanvas" xmlns:mc="http://schemas.openxmlformats.org/markup-compatibility/2006" xmlns:o="urn:schemas-microsoft-com:office:office" xmlns:r="http://schemas.openxmlformats.org/officeDocument/2006/relationships" xmlns:m="http://schemas.openxmlformats.org/officeDocument/2006/math" xmlns:v="urn:schemas-microsoft-com:vml" xmlns:wp14="http://schemas.microsoft.com/office/word/2010/wordprocessingDrawing" xmlns:wp="http://schemas.openxmlformats.org/drawingml/2006/wordprocessingDrawing" xmlns:w10="urn:schemas-microsoft-com:office:word" xmlns:w="http://schemas.openxmlformats.org/wordprocessingml/2006/main" xmlns:w14="http://schemas.microsoft.com/office/word/2010/wordml" xmlns:wpg="http://schemas.microsoft.com/office/word/2010/wordprocessingGroup" xmlns:wpi="http://schemas.microsoft.com/office/word/2010/wordprocessingInk" xmlns:wne="http://schemas.microsoft.com/office/word/2006/wordml" xmlns:wps="http://schemas.microsoft.com/office/word/2010/wordprocessingShape" mc:Ignorable="w14 wp14">
-  <w:abstractNum w:abstractNumId="0">
+<w:numbering xmlns:wpc="http://schemas.microsoft.com/office/word/2010/wordprocessingCanvas" xmlns:mc="http://schemas.openxmlformats.org/markup-compatibility/2006" xmlns:o="urn:schemas-microsoft-com:office:office" xmlns:r="http://schemas.openxmlformats.org/officeDocument/2006/relationships" xmlns:m="http://schemas.openxmlformats.org/officeDocument/2006/math" xmlns:v="urn:schemas-microsoft-com:vml" xmlns:wp14="http://schemas.microsoft.com/office/word/2010/wordprocessingDrawing" xmlns:wp="http://schemas.openxmlformats.org/drawingml/2006/wordprocessingDrawing" xmlns:w10="urn:schemas-microsoft-com:office:word" xmlns:w="http://schemas.openxmlformats.org/wordprocessingml/2006/main" xmlns:w14="http://schemas.microsoft.com/office/word/2010/wordml" xmlns:w15="http://schemas.microsoft.com/office/word/2012/wordml" xmlns:wpg="http://schemas.microsoft.com/office/word/2010/wordprocessingGroup" xmlns:wpi="http://schemas.microsoft.com/office/word/2010/wordprocessingInk" xmlns:wne="http://schemas.microsoft.com/office/word/2006/wordml" xmlns:wps="http://schemas.microsoft.com/office/word/2010/wordprocessingShape" mc:Ignorable="w14 w15 wp14">
+  <w:abstractNum w:abstractNumId="0" w15:restartNumberingAfterBreak="0">
     <w:nsid w:val="6EAC0FE3"/>
     <w:multiLevelType w:val="hybridMultilevel"/>
     <w:tmpl w:val="01AECC5C"/>
@@ -994,7 +1201,7 @@
 </file>
 
 <file path=word/styles.xml><?xml version="1.0" encoding="utf-8"?>
-<w:styles xmlns:mc="http://schemas.openxmlformats.org/markup-compatibility/2006" xmlns:r="http://schemas.openxmlformats.org/officeDocument/2006/relationships" xmlns:w="http://schemas.openxmlformats.org/wordprocessingml/2006/main" xmlns:w14="http://schemas.microsoft.com/office/word/2010/wordml" mc:Ignorable="w14">
+<w:styles xmlns:mc="http://schemas.openxmlformats.org/markup-compatibility/2006" xmlns:r="http://schemas.openxmlformats.org/officeDocument/2006/relationships" xmlns:w="http://schemas.openxmlformats.org/wordprocessingml/2006/main" xmlns:w14="http://schemas.microsoft.com/office/word/2010/wordml" xmlns:w15="http://schemas.microsoft.com/office/word/2012/wordml" mc:Ignorable="w14 w15">
   <w:docDefaults>
     <w:rPrDefault>
       <w:rPr>
@@ -1010,154 +1217,388 @@
       </w:pPr>
     </w:pPrDefault>
   </w:docDefaults>
-  <w:latentStyles w:defLockedState="0" w:defUIPriority="99" w:defSemiHidden="1" w:defUnhideWhenUsed="1" w:defQFormat="0" w:count="267">
-    <w:lsdException w:name="Normal" w:semiHidden="0" w:uiPriority="0" w:unhideWhenUsed="0" w:qFormat="1"/>
-    <w:lsdException w:name="heading 1" w:semiHidden="0" w:uiPriority="9" w:unhideWhenUsed="0" w:qFormat="1"/>
-    <w:lsdException w:name="heading 2" w:uiPriority="9" w:qFormat="1"/>
-    <w:lsdException w:name="heading 3" w:uiPriority="9" w:qFormat="1"/>
-    <w:lsdException w:name="heading 4" w:uiPriority="9" w:qFormat="1"/>
-    <w:lsdException w:name="heading 5" w:uiPriority="9" w:qFormat="1"/>
-    <w:lsdException w:name="heading 6" w:uiPriority="9" w:qFormat="1"/>
-    <w:lsdException w:name="heading 7" w:uiPriority="9" w:qFormat="1"/>
-    <w:lsdException w:name="heading 8" w:uiPriority="9" w:qFormat="1"/>
-    <w:lsdException w:name="heading 9" w:uiPriority="9" w:qFormat="1"/>
-    <w:lsdException w:name="toc 1" w:uiPriority="39"/>
-    <w:lsdException w:name="toc 2" w:uiPriority="39"/>
-    <w:lsdException w:name="toc 3" w:uiPriority="39"/>
-    <w:lsdException w:name="toc 4" w:uiPriority="39"/>
-    <w:lsdException w:name="toc 5" w:uiPriority="39"/>
-    <w:lsdException w:name="toc 6" w:uiPriority="39"/>
-    <w:lsdException w:name="toc 7" w:uiPriority="39"/>
-    <w:lsdException w:name="toc 8" w:uiPriority="39"/>
-    <w:lsdException w:name="toc 9" w:uiPriority="39"/>
-    <w:lsdException w:name="caption" w:uiPriority="35" w:qFormat="1"/>
-    <w:lsdException w:name="Title" w:semiHidden="0" w:uiPriority="10" w:unhideWhenUsed="0" w:qFormat="1"/>
-    <w:lsdException w:name="Default Paragraph Font" w:uiPriority="1"/>
-    <w:lsdException w:name="Subtitle" w:semiHidden="0" w:uiPriority="11" w:unhideWhenUsed="0" w:qFormat="1"/>
-    <w:lsdException w:name="Strong" w:semiHidden="0" w:uiPriority="22" w:unhideWhenUsed="0" w:qFormat="1"/>
-    <w:lsdException w:name="Emphasis" w:semiHidden="0" w:uiPriority="20" w:unhideWhenUsed="0" w:qFormat="1"/>
-    <w:lsdException w:name="Table Grid" w:semiHidden="0" w:uiPriority="59" w:unhideWhenUsed="0"/>
-    <w:lsdException w:name="Placeholder Text" w:unhideWhenUsed="0"/>
-    <w:lsdException w:name="No Spacing" w:semiHidden="0" w:uiPriority="1" w:unhideWhenUsed="0" w:qFormat="1"/>
-    <w:lsdException w:name="Light Shading" w:semiHidden="0" w:uiPriority="60" w:unhideWhenUsed="0"/>
-    <w:lsdException w:name="Light List" w:semiHidden="0" w:uiPriority="61" w:unhideWhenUsed="0"/>
-    <w:lsdException w:name="Light Grid" w:semiHidden="0" w:uiPriority="62" w:unhideWhenUsed="0"/>
-    <w:lsdException w:name="Medium Shading 1" w:semiHidden="0" w:uiPriority="63" w:unhideWhenUsed="0"/>
-    <w:lsdException w:name="Medium Shading 2" w:semiHidden="0" w:uiPriority="64" w:unhideWhenUsed="0"/>
-    <w:lsdException w:name="Medium List 1" w:semiHidden="0" w:uiPriority="65" w:unhideWhenUsed="0"/>
-    <w:lsdException w:name="Medium List 2" w:semiHidden="0" w:uiPriority="66" w:unhideWhenUsed="0"/>
-    <w:lsdException w:name="Medium Grid 1" w:semiHidden="0" w:uiPriority="67" w:unhideWhenUsed="0"/>
-    <w:lsdException w:name="Medium Grid 2" w:semiHidden="0" w:uiPriority="68" w:unhideWhenUsed="0"/>
-    <w:lsdException w:name="Medium Grid 3" w:semiHidden="0" w:uiPriority="69" w:unhideWhenUsed="0"/>
-    <w:lsdException w:name="Dark List" w:semiHidden="0" w:uiPriority="70" w:unhideWhenUsed="0"/>
-    <w:lsdException w:name="Colorful Shading" w:semiHidden="0" w:uiPriority="71" w:unhideWhenUsed="0"/>
-    <w:lsdException w:name="Colorful List" w:semiHidden="0" w:uiPriority="72" w:unhideWhenUsed="0"/>
-    <w:lsdException w:name="Colorful Grid" w:semiHidden="0" w:uiPriority="73" w:unhideWhenUsed="0"/>
-    <w:lsdException w:name="Light Shading Accent 1" w:semiHidden="0" w:uiPriority="60" w:unhideWhenUsed="0"/>
-    <w:lsdException w:name="Light List Accent 1" w:semiHidden="0" w:uiPriority="61" w:unhideWhenUsed="0"/>
-    <w:lsdException w:name="Light Grid Accent 1" w:semiHidden="0" w:uiPriority="62" w:unhideWhenUsed="0"/>
-    <w:lsdException w:name="Medium Shading 1 Accent 1" w:semiHidden="0" w:uiPriority="63" w:unhideWhenUsed="0"/>
-    <w:lsdException w:name="Medium Shading 2 Accent 1" w:semiHidden="0" w:uiPriority="64" w:unhideWhenUsed="0"/>
-    <w:lsdException w:name="Medium List 1 Accent 1" w:semiHidden="0" w:uiPriority="65" w:unhideWhenUsed="0"/>
-    <w:lsdException w:name="Revision" w:unhideWhenUsed="0"/>
-    <w:lsdException w:name="List Paragraph" w:semiHidden="0" w:uiPriority="34" w:unhideWhenUsed="0" w:qFormat="1"/>
-    <w:lsdException w:name="Quote" w:semiHidden="0" w:uiPriority="29" w:unhideWhenUsed="0" w:qFormat="1"/>
-    <w:lsdException w:name="Intense Quote" w:semiHidden="0" w:uiPriority="30" w:unhideWhenUsed="0" w:qFormat="1"/>
-    <w:lsdException w:name="Medium List 2 Accent 1" w:semiHidden="0" w:uiPriority="66" w:unhideWhenUsed="0"/>
-    <w:lsdException w:name="Medium Grid 1 Accent 1" w:semiHidden="0" w:uiPriority="67" w:unhideWhenUsed="0"/>
-    <w:lsdException w:name="Medium Grid 2 Accent 1" w:semiHidden="0" w:uiPriority="68" w:unhideWhenUsed="0"/>
-    <w:lsdException w:name="Medium Grid 3 Accent 1" w:semiHidden="0" w:uiPriority="69" w:unhideWhenUsed="0"/>
-    <w:lsdException w:name="Dark List Accent 1" w:semiHidden="0" w:uiPriority="70" w:unhideWhenUsed="0"/>
-    <w:lsdException w:name="Colorful Shading Accent 1" w:semiHidden="0" w:uiPriority="71" w:unhideWhenUsed="0"/>
-    <w:lsdException w:name="Colorful List Accent 1" w:semiHidden="0" w:uiPriority="72" w:unhideWhenUsed="0"/>
-    <w:lsdException w:name="Colorful Grid Accent 1" w:semiHidden="0" w:uiPriority="73" w:unhideWhenUsed="0"/>
-    <w:lsdException w:name="Light Shading Accent 2" w:semiHidden="0" w:uiPriority="60" w:unhideWhenUsed="0"/>
-    <w:lsdException w:name="Light List Accent 2" w:semiHidden="0" w:uiPriority="61" w:unhideWhenUsed="0"/>
-    <w:lsdException w:name="Light Grid Accent 2" w:semiHidden="0" w:uiPriority="62" w:unhideWhenUsed="0"/>
-    <w:lsdException w:name="Medium Shading 1 Accent 2" w:semiHidden="0" w:uiPriority="63" w:unhideWhenUsed="0"/>
-    <w:lsdException w:name="Medium Shading 2 Accent 2" w:semiHidden="0" w:uiPriority="64" w:unhideWhenUsed="0"/>
-    <w:lsdException w:name="Medium List 1 Accent 2" w:semiHidden="0" w:uiPriority="65" w:unhideWhenUsed="0"/>
-    <w:lsdException w:name="Medium List 2 Accent 2" w:semiHidden="0" w:uiPriority="66" w:unhideWhenUsed="0"/>
-    <w:lsdException w:name="Medium Grid 1 Accent 2" w:semiHidden="0" w:uiPriority="67" w:unhideWhenUsed="0"/>
-    <w:lsdException w:name="Medium Grid 2 Accent 2" w:semiHidden="0" w:uiPriority="68" w:unhideWhenUsed="0"/>
-    <w:lsdException w:name="Medium Grid 3 Accent 2" w:semiHidden="0" w:uiPriority="69" w:unhideWhenUsed="0"/>
-    <w:lsdException w:name="Dark List Accent 2" w:semiHidden="0" w:uiPriority="70" w:unhideWhenUsed="0"/>
-    <w:lsdException w:name="Colorful Shading Accent 2" w:semiHidden="0" w:uiPriority="71" w:unhideWhenUsed="0"/>
-    <w:lsdException w:name="Colorful List Accent 2" w:semiHidden="0" w:uiPriority="72" w:unhideWhenUsed="0"/>
-    <w:lsdException w:name="Colorful Grid Accent 2" w:semiHidden="0" w:uiPriority="73" w:unhideWhenUsed="0"/>
-    <w:lsdException w:name="Light Shading Accent 3" w:semiHidden="0" w:uiPriority="60" w:unhideWhenUsed="0"/>
-    <w:lsdException w:name="Light List Accent 3" w:semiHidden="0" w:uiPriority="61" w:unhideWhenUsed="0"/>
-    <w:lsdException w:name="Light Grid Accent 3" w:semiHidden="0" w:uiPriority="62" w:unhideWhenUsed="0"/>
-    <w:lsdException w:name="Medium Shading 1 Accent 3" w:semiHidden="0" w:uiPriority="63" w:unhideWhenUsed="0"/>
-    <w:lsdException w:name="Medium Shading 2 Accent 3" w:semiHidden="0" w:uiPriority="64" w:unhideWhenUsed="0"/>
-    <w:lsdException w:name="Medium List 1 Accent 3" w:semiHidden="0" w:uiPriority="65" w:unhideWhenUsed="0"/>
-    <w:lsdException w:name="Medium List 2 Accent 3" w:semiHidden="0" w:uiPriority="66" w:unhideWhenUsed="0"/>
-    <w:lsdException w:name="Medium Grid 1 Accent 3" w:semiHidden="0" w:uiPriority="67" w:unhideWhenUsed="0"/>
-    <w:lsdException w:name="Medium Grid 2 Accent 3" w:semiHidden="0" w:uiPriority="68" w:unhideWhenUsed="0"/>
-    <w:lsdException w:name="Medium Grid 3 Accent 3" w:semiHidden="0" w:uiPriority="69" w:unhideWhenUsed="0"/>
-    <w:lsdException w:name="Dark List Accent 3" w:semiHidden="0" w:uiPriority="70" w:unhideWhenUsed="0"/>
-    <w:lsdException w:name="Colorful Shading Accent 3" w:semiHidden="0" w:uiPriority="71" w:unhideWhenUsed="0"/>
-    <w:lsdException w:name="Colorful List Accent 3" w:semiHidden="0" w:uiPriority="72" w:unhideWhenUsed="0"/>
-    <w:lsdException w:name="Colorful Grid Accent 3" w:semiHidden="0" w:uiPriority="73" w:unhideWhenUsed="0"/>
-    <w:lsdException w:name="Light Shading Accent 4" w:semiHidden="0" w:uiPriority="60" w:unhideWhenUsed="0"/>
-    <w:lsdException w:name="Light List Accent 4" w:semiHidden="0" w:uiPriority="61" w:unhideWhenUsed="0"/>
-    <w:lsdException w:name="Light Grid Accent 4" w:semiHidden="0" w:uiPriority="62" w:unhideWhenUsed="0"/>
-    <w:lsdException w:name="Medium Shading 1 Accent 4" w:semiHidden="0" w:uiPriority="63" w:unhideWhenUsed="0"/>
-    <w:lsdException w:name="Medium Shading 2 Accent 4" w:semiHidden="0" w:uiPriority="64" w:unhideWhenUsed="0"/>
-    <w:lsdException w:name="Medium List 1 Accent 4" w:semiHidden="0" w:uiPriority="65" w:unhideWhenUsed="0"/>
-    <w:lsdException w:name="Medium List 2 Accent 4" w:semiHidden="0" w:uiPriority="66" w:unhideWhenUsed="0"/>
-    <w:lsdException w:name="Medium Grid 1 Accent 4" w:semiHidden="0" w:uiPriority="67" w:unhideWhenUsed="0"/>
-    <w:lsdException w:name="Medium Grid 2 Accent 4" w:semiHidden="0" w:uiPriority="68" w:unhideWhenUsed="0"/>
-    <w:lsdException w:name="Medium Grid 3 Accent 4" w:semiHidden="0" w:uiPriority="69" w:unhideWhenUsed="0"/>
-    <w:lsdException w:name="Dark List Accent 4" w:semiHidden="0" w:uiPriority="70" w:unhideWhenUsed="0"/>
-    <w:lsdException w:name="Colorful Shading Accent 4" w:semiHidden="0" w:uiPriority="71" w:unhideWhenUsed="0"/>
-    <w:lsdException w:name="Colorful List Accent 4" w:semiHidden="0" w:uiPriority="72" w:unhideWhenUsed="0"/>
-    <w:lsdException w:name="Colorful Grid Accent 4" w:semiHidden="0" w:uiPriority="73" w:unhideWhenUsed="0"/>
-    <w:lsdException w:name="Light Shading Accent 5" w:semiHidden="0" w:uiPriority="60" w:unhideWhenUsed="0"/>
-    <w:lsdException w:name="Light List Accent 5" w:semiHidden="0" w:uiPriority="61" w:unhideWhenUsed="0"/>
-    <w:lsdException w:name="Light Grid Accent 5" w:semiHidden="0" w:uiPriority="62" w:unhideWhenUsed="0"/>
-    <w:lsdException w:name="Medium Shading 1 Accent 5" w:semiHidden="0" w:uiPriority="63" w:unhideWhenUsed="0"/>
-    <w:lsdException w:name="Medium Shading 2 Accent 5" w:semiHidden="0" w:uiPriority="64" w:unhideWhenUsed="0"/>
-    <w:lsdException w:name="Medium List 1 Accent 5" w:semiHidden="0" w:uiPriority="65" w:unhideWhenUsed="0"/>
-    <w:lsdException w:name="Medium List 2 Accent 5" w:semiHidden="0" w:uiPriority="66" w:unhideWhenUsed="0"/>
-    <w:lsdException w:name="Medium Grid 1 Accent 5" w:semiHidden="0" w:uiPriority="67" w:unhideWhenUsed="0"/>
-    <w:lsdException w:name="Medium Grid 2 Accent 5" w:semiHidden="0" w:uiPriority="68" w:unhideWhenUsed="0"/>
-    <w:lsdException w:name="Medium Grid 3 Accent 5" w:semiHidden="0" w:uiPriority="69" w:unhideWhenUsed="0"/>
-    <w:lsdException w:name="Dark List Accent 5" w:semiHidden="0" w:uiPriority="70" w:unhideWhenUsed="0"/>
-    <w:lsdException w:name="Colorful Shading Accent 5" w:semiHidden="0" w:uiPriority="71" w:unhideWhenUsed="0"/>
-    <w:lsdException w:name="Colorful List Accent 5" w:semiHidden="0" w:uiPriority="72" w:unhideWhenUsed="0"/>
-    <w:lsdException w:name="Colorful Grid Accent 5" w:semiHidden="0" w:uiPriority="73" w:unhideWhenUsed="0"/>
-    <w:lsdException w:name="Light Shading Accent 6" w:semiHidden="0" w:uiPriority="60" w:unhideWhenUsed="0"/>
-    <w:lsdException w:name="Light List Accent 6" w:semiHidden="0" w:uiPriority="61" w:unhideWhenUsed="0"/>
-    <w:lsdException w:name="Light Grid Accent 6" w:semiHidden="0" w:uiPriority="62" w:unhideWhenUsed="0"/>
-    <w:lsdException w:name="Medium Shading 1 Accent 6" w:semiHidden="0" w:uiPriority="63" w:unhideWhenUsed="0"/>
-    <w:lsdException w:name="Medium Shading 2 Accent 6" w:semiHidden="0" w:uiPriority="64" w:unhideWhenUsed="0"/>
-    <w:lsdException w:name="Medium List 1 Accent 6" w:semiHidden="0" w:uiPriority="65" w:unhideWhenUsed="0"/>
-    <w:lsdException w:name="Medium List 2 Accent 6" w:semiHidden="0" w:uiPriority="66" w:unhideWhenUsed="0"/>
-    <w:lsdException w:name="Medium Grid 1 Accent 6" w:semiHidden="0" w:uiPriority="67" w:unhideWhenUsed="0"/>
-    <w:lsdException w:name="Medium Grid 2 Accent 6" w:semiHidden="0" w:uiPriority="68" w:unhideWhenUsed="0"/>
-    <w:lsdException w:name="Medium Grid 3 Accent 6" w:semiHidden="0" w:uiPriority="69" w:unhideWhenUsed="0"/>
-    <w:lsdException w:name="Dark List Accent 6" w:semiHidden="0" w:uiPriority="70" w:unhideWhenUsed="0"/>
-    <w:lsdException w:name="Colorful Shading Accent 6" w:semiHidden="0" w:uiPriority="71" w:unhideWhenUsed="0"/>
-    <w:lsdException w:name="Colorful List Accent 6" w:semiHidden="0" w:uiPriority="72" w:unhideWhenUsed="0"/>
-    <w:lsdException w:name="Colorful Grid Accent 6" w:semiHidden="0" w:uiPriority="73" w:unhideWhenUsed="0"/>
-    <w:lsdException w:name="Subtle Emphasis" w:semiHidden="0" w:uiPriority="19" w:unhideWhenUsed="0" w:qFormat="1"/>
-    <w:lsdException w:name="Intense Emphasis" w:semiHidden="0" w:uiPriority="21" w:unhideWhenUsed="0" w:qFormat="1"/>
-    <w:lsdException w:name="Subtle Reference" w:semiHidden="0" w:uiPriority="31" w:unhideWhenUsed="0" w:qFormat="1"/>
-    <w:lsdException w:name="Intense Reference" w:semiHidden="0" w:uiPriority="32" w:unhideWhenUsed="0" w:qFormat="1"/>
-    <w:lsdException w:name="Book Title" w:semiHidden="0" w:uiPriority="33" w:unhideWhenUsed="0" w:qFormat="1"/>
-    <w:lsdException w:name="Bibliography" w:uiPriority="37"/>
-    <w:lsdException w:name="TOC Heading" w:uiPriority="39" w:qFormat="1"/>
+  <w:latentStyles w:defLockedState="0" w:defUIPriority="99" w:defSemiHidden="0" w:defUnhideWhenUsed="0" w:defQFormat="0" w:count="371">
+    <w:lsdException w:name="Normal" w:uiPriority="0" w:qFormat="1"/>
+    <w:lsdException w:name="heading 1" w:uiPriority="9" w:qFormat="1"/>
+    <w:lsdException w:name="heading 2" w:semiHidden="1" w:uiPriority="9" w:unhideWhenUsed="1" w:qFormat="1"/>
+    <w:lsdException w:name="heading 3" w:semiHidden="1" w:uiPriority="9" w:unhideWhenUsed="1" w:qFormat="1"/>
+    <w:lsdException w:name="heading 4" w:semiHidden="1" w:uiPriority="9" w:unhideWhenUsed="1" w:qFormat="1"/>
+    <w:lsdException w:name="heading 5" w:semiHidden="1" w:uiPriority="9" w:unhideWhenUsed="1" w:qFormat="1"/>
+    <w:lsdException w:name="heading 6" w:semiHidden="1" w:uiPriority="9" w:unhideWhenUsed="1" w:qFormat="1"/>
+    <w:lsdException w:name="heading 7" w:semiHidden="1" w:uiPriority="9" w:unhideWhenUsed="1" w:qFormat="1"/>
+    <w:lsdException w:name="heading 8" w:semiHidden="1" w:uiPriority="9" w:unhideWhenUsed="1" w:qFormat="1"/>
+    <w:lsdException w:name="heading 9" w:semiHidden="1" w:uiPriority="9" w:unhideWhenUsed="1" w:qFormat="1"/>
+    <w:lsdException w:name="index 1" w:semiHidden="1" w:unhideWhenUsed="1"/>
+    <w:lsdException w:name="index 2" w:semiHidden="1" w:unhideWhenUsed="1"/>
+    <w:lsdException w:name="index 3" w:semiHidden="1" w:unhideWhenUsed="1"/>
+    <w:lsdException w:name="index 4" w:semiHidden="1" w:unhideWhenUsed="1"/>
+    <w:lsdException w:name="index 5" w:semiHidden="1" w:unhideWhenUsed="1"/>
+    <w:lsdException w:name="index 6" w:semiHidden="1" w:unhideWhenUsed="1"/>
+    <w:lsdException w:name="index 7" w:semiHidden="1" w:unhideWhenUsed="1"/>
+    <w:lsdException w:name="index 8" w:semiHidden="1" w:unhideWhenUsed="1"/>
+    <w:lsdException w:name="index 9" w:semiHidden="1" w:unhideWhenUsed="1"/>
+    <w:lsdException w:name="toc 1" w:semiHidden="1" w:uiPriority="39" w:unhideWhenUsed="1"/>
+    <w:lsdException w:name="toc 2" w:semiHidden="1" w:uiPriority="39" w:unhideWhenUsed="1"/>
+    <w:lsdException w:name="toc 3" w:semiHidden="1" w:uiPriority="39" w:unhideWhenUsed="1"/>
+    <w:lsdException w:name="toc 4" w:semiHidden="1" w:uiPriority="39" w:unhideWhenUsed="1"/>
+    <w:lsdException w:name="toc 5" w:semiHidden="1" w:uiPriority="39" w:unhideWhenUsed="1"/>
+    <w:lsdException w:name="toc 6" w:semiHidden="1" w:uiPriority="39" w:unhideWhenUsed="1"/>
+    <w:lsdException w:name="toc 7" w:semiHidden="1" w:uiPriority="39" w:unhideWhenUsed="1"/>
+    <w:lsdException w:name="toc 8" w:semiHidden="1" w:uiPriority="39" w:unhideWhenUsed="1"/>
+    <w:lsdException w:name="toc 9" w:semiHidden="1" w:uiPriority="39" w:unhideWhenUsed="1"/>
+    <w:lsdException w:name="Normal Indent" w:semiHidden="1" w:unhideWhenUsed="1"/>
+    <w:lsdException w:name="footnote text" w:semiHidden="1" w:unhideWhenUsed="1"/>
+    <w:lsdException w:name="annotation text" w:semiHidden="1" w:unhideWhenUsed="1"/>
+    <w:lsdException w:name="header" w:semiHidden="1" w:unhideWhenUsed="1"/>
+    <w:lsdException w:name="footer" w:semiHidden="1" w:unhideWhenUsed="1"/>
+    <w:lsdException w:name="index heading" w:semiHidden="1" w:unhideWhenUsed="1"/>
+    <w:lsdException w:name="caption" w:semiHidden="1" w:uiPriority="35" w:unhideWhenUsed="1" w:qFormat="1"/>
+    <w:lsdException w:name="table of figures" w:semiHidden="1" w:unhideWhenUsed="1"/>
+    <w:lsdException w:name="envelope address" w:semiHidden="1" w:unhideWhenUsed="1"/>
+    <w:lsdException w:name="envelope return" w:semiHidden="1" w:unhideWhenUsed="1"/>
+    <w:lsdException w:name="footnote reference" w:semiHidden="1" w:unhideWhenUsed="1"/>
+    <w:lsdException w:name="annotation reference" w:semiHidden="1" w:unhideWhenUsed="1"/>
+    <w:lsdException w:name="line number" w:semiHidden="1" w:unhideWhenUsed="1"/>
+    <w:lsdException w:name="page number" w:semiHidden="1" w:unhideWhenUsed="1"/>
+    <w:lsdException w:name="endnote reference" w:semiHidden="1" w:unhideWhenUsed="1"/>
+    <w:lsdException w:name="endnote text" w:semiHidden="1" w:unhideWhenUsed="1"/>
+    <w:lsdException w:name="table of authorities" w:semiHidden="1" w:unhideWhenUsed="1"/>
+    <w:lsdException w:name="macro" w:semiHidden="1" w:unhideWhenUsed="1"/>
+    <w:lsdException w:name="toa heading" w:semiHidden="1" w:unhideWhenUsed="1"/>
+    <w:lsdException w:name="List" w:semiHidden="1" w:unhideWhenUsed="1"/>
+    <w:lsdException w:name="List Bullet" w:semiHidden="1" w:unhideWhenUsed="1"/>
+    <w:lsdException w:name="List Number" w:semiHidden="1" w:unhideWhenUsed="1"/>
+    <w:lsdException w:name="List 2" w:semiHidden="1" w:unhideWhenUsed="1"/>
+    <w:lsdException w:name="List 3" w:semiHidden="1" w:unhideWhenUsed="1"/>
+    <w:lsdException w:name="List 4" w:semiHidden="1" w:unhideWhenUsed="1"/>
+    <w:lsdException w:name="List 5" w:semiHidden="1" w:unhideWhenUsed="1"/>
+    <w:lsdException w:name="List Bullet 2" w:semiHidden="1" w:unhideWhenUsed="1"/>
+    <w:lsdException w:name="List Bullet 3" w:semiHidden="1" w:unhideWhenUsed="1"/>
+    <w:lsdException w:name="List Bullet 4" w:semiHidden="1" w:unhideWhenUsed="1"/>
+    <w:lsdException w:name="List Bullet 5" w:semiHidden="1" w:unhideWhenUsed="1"/>
+    <w:lsdException w:name="List Number 2" w:semiHidden="1" w:unhideWhenUsed="1"/>
+    <w:lsdException w:name="List Number 3" w:semiHidden="1" w:unhideWhenUsed="1"/>
+    <w:lsdException w:name="List Number 4" w:semiHidden="1" w:unhideWhenUsed="1"/>
+    <w:lsdException w:name="List Number 5" w:semiHidden="1" w:unhideWhenUsed="1"/>
+    <w:lsdException w:name="Title" w:uiPriority="10" w:qFormat="1"/>
+    <w:lsdException w:name="Closing" w:semiHidden="1" w:unhideWhenUsed="1"/>
+    <w:lsdException w:name="Signature" w:semiHidden="1" w:unhideWhenUsed="1"/>
+    <w:lsdException w:name="Default Paragraph Font" w:semiHidden="1" w:uiPriority="1" w:unhideWhenUsed="1"/>
+    <w:lsdException w:name="Body Text" w:semiHidden="1" w:unhideWhenUsed="1"/>
+    <w:lsdException w:name="Body Text Indent" w:semiHidden="1" w:unhideWhenUsed="1"/>
+    <w:lsdException w:name="List Continue" w:semiHidden="1" w:unhideWhenUsed="1"/>
+    <w:lsdException w:name="List Continue 2" w:semiHidden="1" w:unhideWhenUsed="1"/>
+    <w:lsdException w:name="List Continue 3" w:semiHidden="1" w:unhideWhenUsed="1"/>
+    <w:lsdException w:name="List Continue 4" w:semiHidden="1" w:unhideWhenUsed="1"/>
+    <w:lsdException w:name="List Continue 5" w:semiHidden="1" w:unhideWhenUsed="1"/>
+    <w:lsdException w:name="Message Header" w:semiHidden="1" w:unhideWhenUsed="1"/>
+    <w:lsdException w:name="Subtitle" w:uiPriority="11" w:qFormat="1"/>
+    <w:lsdException w:name="Salutation" w:semiHidden="1" w:unhideWhenUsed="1"/>
+    <w:lsdException w:name="Date" w:semiHidden="1" w:unhideWhenUsed="1"/>
+    <w:lsdException w:name="Body Text First Indent" w:semiHidden="1" w:unhideWhenUsed="1"/>
+    <w:lsdException w:name="Body Text First Indent 2" w:semiHidden="1" w:unhideWhenUsed="1"/>
+    <w:lsdException w:name="Note Heading" w:semiHidden="1" w:unhideWhenUsed="1"/>
+    <w:lsdException w:name="Body Text 2" w:semiHidden="1" w:unhideWhenUsed="1"/>
+    <w:lsdException w:name="Body Text 3" w:semiHidden="1" w:unhideWhenUsed="1"/>
+    <w:lsdException w:name="Body Text Indent 2" w:semiHidden="1" w:unhideWhenUsed="1"/>
+    <w:lsdException w:name="Body Text Indent 3" w:semiHidden="1" w:unhideWhenUsed="1"/>
+    <w:lsdException w:name="Block Text" w:semiHidden="1" w:unhideWhenUsed="1"/>
+    <w:lsdException w:name="Hyperlink" w:semiHidden="1" w:unhideWhenUsed="1"/>
+    <w:lsdException w:name="FollowedHyperlink" w:semiHidden="1" w:unhideWhenUsed="1"/>
+    <w:lsdException w:name="Strong" w:uiPriority="22" w:qFormat="1"/>
+    <w:lsdException w:name="Emphasis" w:uiPriority="20" w:qFormat="1"/>
+    <w:lsdException w:name="Document Map" w:semiHidden="1" w:unhideWhenUsed="1"/>
+    <w:lsdException w:name="Plain Text" w:semiHidden="1" w:unhideWhenUsed="1"/>
+    <w:lsdException w:name="E-mail Signature" w:semiHidden="1" w:unhideWhenUsed="1"/>
+    <w:lsdException w:name="HTML Top of Form" w:semiHidden="1" w:unhideWhenUsed="1"/>
+    <w:lsdException w:name="HTML Bottom of Form" w:semiHidden="1" w:unhideWhenUsed="1"/>
+    <w:lsdException w:name="Normal (Web)" w:semiHidden="1" w:unhideWhenUsed="1"/>
+    <w:lsdException w:name="HTML Acronym" w:semiHidden="1" w:unhideWhenUsed="1"/>
+    <w:lsdException w:name="HTML Address" w:semiHidden="1" w:unhideWhenUsed="1"/>
+    <w:lsdException w:name="HTML Cite" w:semiHidden="1" w:unhideWhenUsed="1"/>
+    <w:lsdException w:name="HTML Code" w:semiHidden="1" w:unhideWhenUsed="1"/>
+    <w:lsdException w:name="HTML Definition" w:semiHidden="1" w:unhideWhenUsed="1"/>
+    <w:lsdException w:name="HTML Keyboard" w:semiHidden="1" w:unhideWhenUsed="1"/>
+    <w:lsdException w:name="HTML Preformatted" w:semiHidden="1" w:unhideWhenUsed="1"/>
+    <w:lsdException w:name="HTML Sample" w:semiHidden="1" w:unhideWhenUsed="1"/>
+    <w:lsdException w:name="HTML Typewriter" w:semiHidden="1" w:unhideWhenUsed="1"/>
+    <w:lsdException w:name="HTML Variable" w:semiHidden="1" w:unhideWhenUsed="1"/>
+    <w:lsdException w:name="Normal Table" w:semiHidden="1" w:unhideWhenUsed="1"/>
+    <w:lsdException w:name="annotation subject" w:semiHidden="1" w:unhideWhenUsed="1"/>
+    <w:lsdException w:name="No List" w:semiHidden="1" w:unhideWhenUsed="1"/>
+    <w:lsdException w:name="Outline List 1" w:semiHidden="1" w:unhideWhenUsed="1"/>
+    <w:lsdException w:name="Outline List 2" w:semiHidden="1" w:unhideWhenUsed="1"/>
+    <w:lsdException w:name="Outline List 3" w:semiHidden="1" w:unhideWhenUsed="1"/>
+    <w:lsdException w:name="Table Simple 1" w:semiHidden="1" w:unhideWhenUsed="1"/>
+    <w:lsdException w:name="Table Simple 2" w:semiHidden="1" w:unhideWhenUsed="1"/>
+    <w:lsdException w:name="Table Simple 3" w:semiHidden="1" w:unhideWhenUsed="1"/>
+    <w:lsdException w:name="Table Classic 1" w:semiHidden="1" w:unhideWhenUsed="1"/>
+    <w:lsdException w:name="Table Classic 2" w:semiHidden="1" w:unhideWhenUsed="1"/>
+    <w:lsdException w:name="Table Classic 3" w:semiHidden="1" w:unhideWhenUsed="1"/>
+    <w:lsdException w:name="Table Classic 4" w:semiHidden="1" w:unhideWhenUsed="1"/>
+    <w:lsdException w:name="Table Colorful 1" w:semiHidden="1" w:unhideWhenUsed="1"/>
+    <w:lsdException w:name="Table Colorful 2" w:semiHidden="1" w:unhideWhenUsed="1"/>
+    <w:lsdException w:name="Table Colorful 3" w:semiHidden="1" w:unhideWhenUsed="1"/>
+    <w:lsdException w:name="Table Columns 1" w:semiHidden="1" w:unhideWhenUsed="1"/>
+    <w:lsdException w:name="Table Columns 2" w:semiHidden="1" w:unhideWhenUsed="1"/>
+    <w:lsdException w:name="Table Columns 3" w:semiHidden="1" w:unhideWhenUsed="1"/>
+    <w:lsdException w:name="Table Columns 4" w:semiHidden="1" w:unhideWhenUsed="1"/>
+    <w:lsdException w:name="Table Columns 5" w:semiHidden="1" w:unhideWhenUsed="1"/>
+    <w:lsdException w:name="Table Grid 1" w:semiHidden="1" w:unhideWhenUsed="1"/>
+    <w:lsdException w:name="Table Grid 2" w:semiHidden="1" w:unhideWhenUsed="1"/>
+    <w:lsdException w:name="Table Grid 3" w:semiHidden="1" w:unhideWhenUsed="1"/>
+    <w:lsdException w:name="Table Grid 4" w:semiHidden="1" w:unhideWhenUsed="1"/>
+    <w:lsdException w:name="Table Grid 5" w:semiHidden="1" w:unhideWhenUsed="1"/>
+    <w:lsdException w:name="Table Grid 6" w:semiHidden="1" w:unhideWhenUsed="1"/>
+    <w:lsdException w:name="Table Grid 7" w:semiHidden="1" w:unhideWhenUsed="1"/>
+    <w:lsdException w:name="Table Grid 8" w:semiHidden="1" w:unhideWhenUsed="1"/>
+    <w:lsdException w:name="Table List 1" w:semiHidden="1" w:unhideWhenUsed="1"/>
+    <w:lsdException w:name="Table List 2" w:semiHidden="1" w:unhideWhenUsed="1"/>
+    <w:lsdException w:name="Table List 3" w:semiHidden="1" w:unhideWhenUsed="1"/>
+    <w:lsdException w:name="Table List 4" w:semiHidden="1" w:unhideWhenUsed="1"/>
+    <w:lsdException w:name="Table List 5" w:semiHidden="1" w:unhideWhenUsed="1"/>
+    <w:lsdException w:name="Table List 6" w:semiHidden="1" w:unhideWhenUsed="1"/>
+    <w:lsdException w:name="Table List 7" w:semiHidden="1" w:unhideWhenUsed="1"/>
+    <w:lsdException w:name="Table List 8" w:semiHidden="1" w:unhideWhenUsed="1"/>
+    <w:lsdException w:name="Table 3D effects 1" w:semiHidden="1" w:unhideWhenUsed="1"/>
+    <w:lsdException w:name="Table 3D effects 2" w:semiHidden="1" w:unhideWhenUsed="1"/>
+    <w:lsdException w:name="Table 3D effects 3" w:semiHidden="1" w:unhideWhenUsed="1"/>
+    <w:lsdException w:name="Table Contemporary" w:semiHidden="1" w:unhideWhenUsed="1"/>
+    <w:lsdException w:name="Table Elegant" w:semiHidden="1" w:unhideWhenUsed="1"/>
+    <w:lsdException w:name="Table Professional" w:semiHidden="1" w:unhideWhenUsed="1"/>
+    <w:lsdException w:name="Table Subtle 1" w:semiHidden="1" w:unhideWhenUsed="1"/>
+    <w:lsdException w:name="Table Subtle 2" w:semiHidden="1" w:unhideWhenUsed="1"/>
+    <w:lsdException w:name="Table Web 1" w:semiHidden="1" w:unhideWhenUsed="1"/>
+    <w:lsdException w:name="Table Web 2" w:semiHidden="1" w:unhideWhenUsed="1"/>
+    <w:lsdException w:name="Table Web 3" w:semiHidden="1" w:unhideWhenUsed="1"/>
+    <w:lsdException w:name="Balloon Text" w:semiHidden="1" w:unhideWhenUsed="1"/>
+    <w:lsdException w:name="Table Grid" w:uiPriority="59"/>
+    <w:lsdException w:name="Table Theme" w:semiHidden="1" w:unhideWhenUsed="1"/>
+    <w:lsdException w:name="Placeholder Text" w:semiHidden="1"/>
+    <w:lsdException w:name="No Spacing" w:uiPriority="1" w:qFormat="1"/>
+    <w:lsdException w:name="Light Shading" w:uiPriority="60"/>
+    <w:lsdException w:name="Light List" w:uiPriority="61"/>
+    <w:lsdException w:name="Light Grid" w:uiPriority="62"/>
+    <w:lsdException w:name="Medium Shading 1" w:uiPriority="63"/>
+    <w:lsdException w:name="Medium Shading 2" w:uiPriority="64"/>
+    <w:lsdException w:name="Medium List 1" w:uiPriority="65"/>
+    <w:lsdException w:name="Medium List 2" w:uiPriority="66"/>
+    <w:lsdException w:name="Medium Grid 1" w:uiPriority="67"/>
+    <w:lsdException w:name="Medium Grid 2" w:uiPriority="68"/>
+    <w:lsdException w:name="Medium Grid 3" w:uiPriority="69"/>
+    <w:lsdException w:name="Dark List" w:uiPriority="70"/>
+    <w:lsdException w:name="Colorful Shading" w:uiPriority="71"/>
+    <w:lsdException w:name="Colorful List" w:uiPriority="72"/>
+    <w:lsdException w:name="Colorful Grid" w:uiPriority="73"/>
+    <w:lsdException w:name="Light Shading Accent 1" w:uiPriority="60"/>
+    <w:lsdException w:name="Light List Accent 1" w:uiPriority="61"/>
+    <w:lsdException w:name="Light Grid Accent 1" w:uiPriority="62"/>
+    <w:lsdException w:name="Medium Shading 1 Accent 1" w:uiPriority="63"/>
+    <w:lsdException w:name="Medium Shading 2 Accent 1" w:uiPriority="64"/>
+    <w:lsdException w:name="Medium List 1 Accent 1" w:uiPriority="65"/>
+    <w:lsdException w:name="Revision" w:semiHidden="1"/>
+    <w:lsdException w:name="List Paragraph" w:uiPriority="34" w:qFormat="1"/>
+    <w:lsdException w:name="Quote" w:uiPriority="29" w:qFormat="1"/>
+    <w:lsdException w:name="Intense Quote" w:uiPriority="30" w:qFormat="1"/>
+    <w:lsdException w:name="Medium List 2 Accent 1" w:uiPriority="66"/>
+    <w:lsdException w:name="Medium Grid 1 Accent 1" w:uiPriority="67"/>
+    <w:lsdException w:name="Medium Grid 2 Accent 1" w:uiPriority="68"/>
+    <w:lsdException w:name="Medium Grid 3 Accent 1" w:uiPriority="69"/>
+    <w:lsdException w:name="Dark List Accent 1" w:uiPriority="70"/>
+    <w:lsdException w:name="Colorful Shading Accent 1" w:uiPriority="71"/>
+    <w:lsdException w:name="Colorful List Accent 1" w:uiPriority="72"/>
+    <w:lsdException w:name="Colorful Grid Accent 1" w:uiPriority="73"/>
+    <w:lsdException w:name="Light Shading Accent 2" w:uiPriority="60"/>
+    <w:lsdException w:name="Light List Accent 2" w:uiPriority="61"/>
+    <w:lsdException w:name="Light Grid Accent 2" w:uiPriority="62"/>
+    <w:lsdException w:name="Medium Shading 1 Accent 2" w:uiPriority="63"/>
+    <w:lsdException w:name="Medium Shading 2 Accent 2" w:uiPriority="64"/>
+    <w:lsdException w:name="Medium List 1 Accent 2" w:uiPriority="65"/>
+    <w:lsdException w:name="Medium List 2 Accent 2" w:uiPriority="66"/>
+    <w:lsdException w:name="Medium Grid 1 Accent 2" w:uiPriority="67"/>
+    <w:lsdException w:name="Medium Grid 2 Accent 2" w:uiPriority="68"/>
+    <w:lsdException w:name="Medium Grid 3 Accent 2" w:uiPriority="69"/>
+    <w:lsdException w:name="Dark List Accent 2" w:uiPriority="70"/>
+    <w:lsdException w:name="Colorful Shading Accent 2" w:uiPriority="71"/>
+    <w:lsdException w:name="Colorful List Accent 2" w:uiPriority="72"/>
+    <w:lsdException w:name="Colorful Grid Accent 2" w:uiPriority="73"/>
+    <w:lsdException w:name="Light Shading Accent 3" w:uiPriority="60"/>
+    <w:lsdException w:name="Light List Accent 3" w:uiPriority="61"/>
+    <w:lsdException w:name="Light Grid Accent 3" w:uiPriority="62"/>
+    <w:lsdException w:name="Medium Shading 1 Accent 3" w:uiPriority="63"/>
+    <w:lsdException w:name="Medium Shading 2 Accent 3" w:uiPriority="64"/>
+    <w:lsdException w:name="Medium List 1 Accent 3" w:uiPriority="65"/>
+    <w:lsdException w:name="Medium List 2 Accent 3" w:uiPriority="66"/>
+    <w:lsdException w:name="Medium Grid 1 Accent 3" w:uiPriority="67"/>
+    <w:lsdException w:name="Medium Grid 2 Accent 3" w:uiPriority="68"/>
+    <w:lsdException w:name="Medium Grid 3 Accent 3" w:uiPriority="69"/>
+    <w:lsdException w:name="Dark List Accent 3" w:uiPriority="70"/>
+    <w:lsdException w:name="Colorful Shading Accent 3" w:uiPriority="71"/>
+    <w:lsdException w:name="Colorful List Accent 3" w:uiPriority="72"/>
+    <w:lsdException w:name="Colorful Grid Accent 3" w:uiPriority="73"/>
+    <w:lsdException w:name="Light Shading Accent 4" w:uiPriority="60"/>
+    <w:lsdException w:name="Light List Accent 4" w:uiPriority="61"/>
+    <w:lsdException w:name="Light Grid Accent 4" w:uiPriority="62"/>
+    <w:lsdException w:name="Medium Shading 1 Accent 4" w:uiPriority="63"/>
+    <w:lsdException w:name="Medium Shading 2 Accent 4" w:uiPriority="64"/>
+    <w:lsdException w:name="Medium List 1 Accent 4" w:uiPriority="65"/>
+    <w:lsdException w:name="Medium List 2 Accent 4" w:uiPriority="66"/>
+    <w:lsdException w:name="Medium Grid 1 Accent 4" w:uiPriority="67"/>
+    <w:lsdException w:name="Medium Grid 2 Accent 4" w:uiPriority="68"/>
+    <w:lsdException w:name="Medium Grid 3 Accent 4" w:uiPriority="69"/>
+    <w:lsdException w:name="Dark List Accent 4" w:uiPriority="70"/>
+    <w:lsdException w:name="Colorful Shading Accent 4" w:uiPriority="71"/>
+    <w:lsdException w:name="Colorful List Accent 4" w:uiPriority="72"/>
+    <w:lsdException w:name="Colorful Grid Accent 4" w:uiPriority="73"/>
+    <w:lsdException w:name="Light Shading Accent 5" w:uiPriority="60"/>
+    <w:lsdException w:name="Light List Accent 5" w:uiPriority="61"/>
+    <w:lsdException w:name="Light Grid Accent 5" w:uiPriority="62"/>
+    <w:lsdException w:name="Medium Shading 1 Accent 5" w:uiPriority="63"/>
+    <w:lsdException w:name="Medium Shading 2 Accent 5" w:uiPriority="64"/>
+    <w:lsdException w:name="Medium List 1 Accent 5" w:uiPriority="65"/>
+    <w:lsdException w:name="Medium List 2 Accent 5" w:uiPriority="66"/>
+    <w:lsdException w:name="Medium Grid 1 Accent 5" w:uiPriority="67"/>
+    <w:lsdException w:name="Medium Grid 2 Accent 5" w:uiPriority="68"/>
+    <w:lsdException w:name="Medium Grid 3 Accent 5" w:uiPriority="69"/>
+    <w:lsdException w:name="Dark List Accent 5" w:uiPriority="70"/>
+    <w:lsdException w:name="Colorful Shading Accent 5" w:uiPriority="71"/>
+    <w:lsdException w:name="Colorful List Accent 5" w:uiPriority="72"/>
+    <w:lsdException w:name="Colorful Grid Accent 5" w:uiPriority="73"/>
+    <w:lsdException w:name="Light Shading Accent 6" w:uiPriority="60"/>
+    <w:lsdException w:name="Light List Accent 6" w:uiPriority="61"/>
+    <w:lsdException w:name="Light Grid Accent 6" w:uiPriority="62"/>
+    <w:lsdException w:name="Medium Shading 1 Accent 6" w:uiPriority="63"/>
+    <w:lsdException w:name="Medium Shading 2 Accent 6" w:uiPriority="64"/>
+    <w:lsdException w:name="Medium List 1 Accent 6" w:uiPriority="65"/>
+    <w:lsdException w:name="Medium List 2 Accent 6" w:uiPriority="66"/>
+    <w:lsdException w:name="Medium Grid 1 Accent 6" w:uiPriority="67"/>
+    <w:lsdException w:name="Medium Grid 2 Accent 6" w:uiPriority="68"/>
+    <w:lsdException w:name="Medium Grid 3 Accent 6" w:uiPriority="69"/>
+    <w:lsdException w:name="Dark List Accent 6" w:uiPriority="70"/>
+    <w:lsdException w:name="Colorful Shading Accent 6" w:uiPriority="71"/>
+    <w:lsdException w:name="Colorful List Accent 6" w:uiPriority="72"/>
+    <w:lsdException w:name="Colorful Grid Accent 6" w:uiPriority="73"/>
+    <w:lsdException w:name="Subtle Emphasis" w:uiPriority="19" w:qFormat="1"/>
+    <w:lsdException w:name="Intense Emphasis" w:uiPriority="21" w:qFormat="1"/>
+    <w:lsdException w:name="Subtle Reference" w:uiPriority="31" w:qFormat="1"/>
+    <w:lsdException w:name="Intense Reference" w:uiPriority="32" w:qFormat="1"/>
+    <w:lsdException w:name="Book Title" w:uiPriority="33" w:qFormat="1"/>
+    <w:lsdException w:name="Bibliography" w:semiHidden="1" w:uiPriority="37" w:unhideWhenUsed="1"/>
+    <w:lsdException w:name="TOC Heading" w:semiHidden="1" w:uiPriority="39" w:unhideWhenUsed="1" w:qFormat="1"/>
+    <w:lsdException w:name="Plain Table 1" w:uiPriority="41"/>
+    <w:lsdException w:name="Plain Table 2" w:uiPriority="42"/>
+    <w:lsdException w:name="Plain Table 3" w:uiPriority="43"/>
+    <w:lsdException w:name="Plain Table 4" w:uiPriority="44"/>
+    <w:lsdException w:name="Plain Table 5" w:uiPriority="45"/>
+    <w:lsdException w:name="Grid Table Light" w:uiPriority="40"/>
+    <w:lsdException w:name="Grid Table 1 Light" w:uiPriority="46"/>
+    <w:lsdException w:name="Grid Table 2" w:uiPriority="47"/>
+    <w:lsdException w:name="Grid Table 3" w:uiPriority="48"/>
+    <w:lsdException w:name="Grid Table 4" w:uiPriority="49"/>
+    <w:lsdException w:name="Grid Table 5 Dark" w:uiPriority="50"/>
+    <w:lsdException w:name="Grid Table 6 Colorful" w:uiPriority="51"/>
+    <w:lsdException w:name="Grid Table 7 Colorful" w:uiPriority="52"/>
+    <w:lsdException w:name="Grid Table 1 Light Accent 1" w:uiPriority="46"/>
+    <w:lsdException w:name="Grid Table 2 Accent 1" w:uiPriority="47"/>
+    <w:lsdException w:name="Grid Table 3 Accent 1" w:uiPriority="48"/>
+    <w:lsdException w:name="Grid Table 4 Accent 1" w:uiPriority="49"/>
+    <w:lsdException w:name="Grid Table 5 Dark Accent 1" w:uiPriority="50"/>
+    <w:lsdException w:name="Grid Table 6 Colorful Accent 1" w:uiPriority="51"/>
+    <w:lsdException w:name="Grid Table 7 Colorful Accent 1" w:uiPriority="52"/>
+    <w:lsdException w:name="Grid Table 1 Light Accent 2" w:uiPriority="46"/>
+    <w:lsdException w:name="Grid Table 2 Accent 2" w:uiPriority="47"/>
+    <w:lsdException w:name="Grid Table 3 Accent 2" w:uiPriority="48"/>
+    <w:lsdException w:name="Grid Table 4 Accent 2" w:uiPriority="49"/>
+    <w:lsdException w:name="Grid Table 5 Dark Accent 2" w:uiPriority="50"/>
+    <w:lsdException w:name="Grid Table 6 Colorful Accent 2" w:uiPriority="51"/>
+    <w:lsdException w:name="Grid Table 7 Colorful Accent 2" w:uiPriority="52"/>
+    <w:lsdException w:name="Grid Table 1 Light Accent 3" w:uiPriority="46"/>
+    <w:lsdException w:name="Grid Table 2 Accent 3" w:uiPriority="47"/>
+    <w:lsdException w:name="Grid Table 3 Accent 3" w:uiPriority="48"/>
+    <w:lsdException w:name="Grid Table 4 Accent 3" w:uiPriority="49"/>
+    <w:lsdException w:name="Grid Table 5 Dark Accent 3" w:uiPriority="50"/>
+    <w:lsdException w:name="Grid Table 6 Colorful Accent 3" w:uiPriority="51"/>
+    <w:lsdException w:name="Grid Table 7 Colorful Accent 3" w:uiPriority="52"/>
+    <w:lsdException w:name="Grid Table 1 Light Accent 4" w:uiPriority="46"/>
+    <w:lsdException w:name="Grid Table 2 Accent 4" w:uiPriority="47"/>
+    <w:lsdException w:name="Grid Table 3 Accent 4" w:uiPriority="48"/>
+    <w:lsdException w:name="Grid Table 4 Accent 4" w:uiPriority="49"/>
+    <w:lsdException w:name="Grid Table 5 Dark Accent 4" w:uiPriority="50"/>
+    <w:lsdException w:name="Grid Table 6 Colorful Accent 4" w:uiPriority="51"/>
+    <w:lsdException w:name="Grid Table 7 Colorful Accent 4" w:uiPriority="52"/>
+    <w:lsdException w:name="Grid Table 1 Light Accent 5" w:uiPriority="46"/>
+    <w:lsdException w:name="Grid Table 2 Accent 5" w:uiPriority="47"/>
+    <w:lsdException w:name="Grid Table 3 Accent 5" w:uiPriority="48"/>
+    <w:lsdException w:name="Grid Table 4 Accent 5" w:uiPriority="49"/>
+    <w:lsdException w:name="Grid Table 5 Dark Accent 5" w:uiPriority="50"/>
+    <w:lsdException w:name="Grid Table 6 Colorful Accent 5" w:uiPriority="51"/>
+    <w:lsdException w:name="Grid Table 7 Colorful Accent 5" w:uiPriority="52"/>
+    <w:lsdException w:name="Grid Table 1 Light Accent 6" w:uiPriority="46"/>
+    <w:lsdException w:name="Grid Table 2 Accent 6" w:uiPriority="47"/>
+    <w:lsdException w:name="Grid Table 3 Accent 6" w:uiPriority="48"/>
+    <w:lsdException w:name="Grid Table 4 Accent 6" w:uiPriority="49"/>
+    <w:lsdException w:name="Grid Table 5 Dark Accent 6" w:uiPriority="50"/>
+    <w:lsdException w:name="Grid Table 6 Colorful Accent 6" w:uiPriority="51"/>
+    <w:lsdException w:name="Grid Table 7 Colorful Accent 6" w:uiPriority="52"/>
+    <w:lsdException w:name="List Table 1 Light" w:uiPriority="46"/>
+    <w:lsdException w:name="List Table 2" w:uiPriority="47"/>
+    <w:lsdException w:name="List Table 3" w:uiPriority="48"/>
+    <w:lsdException w:name="List Table 4" w:uiPriority="49"/>
+    <w:lsdException w:name="List Table 5 Dark" w:uiPriority="50"/>
+    <w:lsdException w:name="List Table 6 Colorful" w:uiPriority="51"/>
+    <w:lsdException w:name="List Table 7 Colorful" w:uiPriority="52"/>
+    <w:lsdException w:name="List Table 1 Light Accent 1" w:uiPriority="46"/>
+    <w:lsdException w:name="List Table 2 Accent 1" w:uiPriority="47"/>
+    <w:lsdException w:name="List Table 3 Accent 1" w:uiPriority="48"/>
+    <w:lsdException w:name="List Table 4 Accent 1" w:uiPriority="49"/>
+    <w:lsdException w:name="List Table 5 Dark Accent 1" w:uiPriority="50"/>
+    <w:lsdException w:name="List Table 6 Colorful Accent 1" w:uiPriority="51"/>
+    <w:lsdException w:name="List Table 7 Colorful Accent 1" w:uiPriority="52"/>
+    <w:lsdException w:name="List Table 1 Light Accent 2" w:uiPriority="46"/>
+    <w:lsdException w:name="List Table 2 Accent 2" w:uiPriority="47"/>
+    <w:lsdException w:name="List Table 3 Accent 2" w:uiPriority="48"/>
+    <w:lsdException w:name="List Table 4 Accent 2" w:uiPriority="49"/>
+    <w:lsdException w:name="List Table 5 Dark Accent 2" w:uiPriority="50"/>
+    <w:lsdException w:name="List Table 6 Colorful Accent 2" w:uiPriority="51"/>
+    <w:lsdException w:name="List Table 7 Colorful Accent 2" w:uiPriority="52"/>
+    <w:lsdException w:name="List Table 1 Light Accent 3" w:uiPriority="46"/>
+    <w:lsdException w:name="List Table 2 Accent 3" w:uiPriority="47"/>
+    <w:lsdException w:name="List Table 3 Accent 3" w:uiPriority="48"/>
+    <w:lsdException w:name="List Table 4 Accent 3" w:uiPriority="49"/>
+    <w:lsdException w:name="List Table 5 Dark Accent 3" w:uiPriority="50"/>
+    <w:lsdException w:name="List Table 6 Colorful Accent 3" w:uiPriority="51"/>
+    <w:lsdException w:name="List Table 7 Colorful Accent 3" w:uiPriority="52"/>
+    <w:lsdException w:name="List Table 1 Light Accent 4" w:uiPriority="46"/>
+    <w:lsdException w:name="List Table 2 Accent 4" w:uiPriority="47"/>
+    <w:lsdException w:name="List Table 3 Accent 4" w:uiPriority="48"/>
+    <w:lsdException w:name="List Table 4 Accent 4" w:uiPriority="49"/>
+    <w:lsdException w:name="List Table 5 Dark Accent 4" w:uiPriority="50"/>
+    <w:lsdException w:name="List Table 6 Colorful Accent 4" w:uiPriority="51"/>
+    <w:lsdException w:name="List Table 7 Colorful Accent 4" w:uiPriority="52"/>
+    <w:lsdException w:name="List Table 1 Light Accent 5" w:uiPriority="46"/>
+    <w:lsdException w:name="List Table 2 Accent 5" w:uiPriority="47"/>
+    <w:lsdException w:name="List Table 3 Accent 5" w:uiPriority="48"/>
+    <w:lsdException w:name="List Table 4 Accent 5" w:uiPriority="49"/>
+    <w:lsdException w:name="List Table 5 Dark Accent 5" w:uiPriority="50"/>
+    <w:lsdException w:name="List Table 6 Colorful Accent 5" w:uiPriority="51"/>
+    <w:lsdException w:name="List Table 7 Colorful Accent 5" w:uiPriority="52"/>
+    <w:lsdException w:name="List Table 1 Light Accent 6" w:uiPriority="46"/>
+    <w:lsdException w:name="List Table 2 Accent 6" w:uiPriority="47"/>
+    <w:lsdException w:name="List Table 3 Accent 6" w:uiPriority="48"/>
+    <w:lsdException w:name="List Table 4 Accent 6" w:uiPriority="49"/>
+    <w:lsdException w:name="List Table 5 Dark Accent 6" w:uiPriority="50"/>
+    <w:lsdException w:name="List Table 6 Colorful Accent 6" w:uiPriority="51"/>
+    <w:lsdException w:name="List Table 7 Colorful Accent 6" w:uiPriority="52"/>
   </w:latentStyles>
   <w:style w:type="paragraph" w:default="1" w:styleId="Normal">
     <w:name w:val="Normal"/>
     <w:qFormat/>
   </w:style>
-  <w:style w:type="paragraph" w:styleId="Heading1">
+  <w:style w:type="paragraph" w:styleId="Overskrift1">
     <w:name w:val="heading 1"/>
     <w:basedOn w:val="Normal"/>
     <w:next w:val="Normal"/>
-    <w:link w:val="Heading1Char"/>
+    <w:link w:val="Overskrift1Tegn"/>
     <w:uiPriority w:val="9"/>
     <w:qFormat/>
     <w:rsid w:val="00034A20"/>
@@ -1176,13 +1617,13 @@
       <w:szCs w:val="28"/>
     </w:rPr>
   </w:style>
-  <w:style w:type="character" w:default="1" w:styleId="DefaultParagraphFont">
+  <w:style w:type="character" w:default="1" w:styleId="Standardskrifttypeiafsnit">
     <w:name w:val="Default Paragraph Font"/>
     <w:uiPriority w:val="1"/>
     <w:semiHidden/>
     <w:unhideWhenUsed/>
   </w:style>
-  <w:style w:type="table" w:default="1" w:styleId="TableNormal">
+  <w:style w:type="table" w:default="1" w:styleId="Tabel-Normal">
     <w:name w:val="Normal Table"/>
     <w:uiPriority w:val="99"/>
     <w:semiHidden/>
@@ -1197,16 +1638,16 @@
       </w:tblCellMar>
     </w:tblPr>
   </w:style>
-  <w:style w:type="numbering" w:default="1" w:styleId="NoList">
+  <w:style w:type="numbering" w:default="1" w:styleId="Ingenoversigt">
     <w:name w:val="No List"/>
     <w:uiPriority w:val="99"/>
     <w:semiHidden/>
     <w:unhideWhenUsed/>
   </w:style>
-  <w:style w:type="character" w:customStyle="1" w:styleId="Heading1Char">
-    <w:name w:val="Heading 1 Char"/>
-    <w:basedOn w:val="DefaultParagraphFont"/>
-    <w:link w:val="Heading1"/>
+  <w:style w:type="character" w:customStyle="1" w:styleId="Overskrift1Tegn">
+    <w:name w:val="Overskrift 1 Tegn"/>
+    <w:basedOn w:val="Standardskrifttypeiafsnit"/>
+    <w:link w:val="Overskrift1"/>
     <w:uiPriority w:val="9"/>
     <w:rsid w:val="00034A20"/>
     <w:rPr>
@@ -1218,7 +1659,7 @@
       <w:szCs w:val="28"/>
     </w:rPr>
   </w:style>
-  <w:style w:type="paragraph" w:styleId="ListParagraph">
+  <w:style w:type="paragraph" w:styleId="Listeafsnit">
     <w:name w:val="List Paragraph"/>
     <w:basedOn w:val="Normal"/>
     <w:uiPriority w:val="34"/>
@@ -1229,9 +1670,9 @@
       <w:contextualSpacing/>
     </w:pPr>
   </w:style>
-  <w:style w:type="table" w:styleId="TableGrid">
+  <w:style w:type="table" w:styleId="Tabel-Gitter">
     <w:name w:val="Table Grid"/>
-    <w:basedOn w:val="TableNormal"/>
+    <w:basedOn w:val="Tabel-Normal"/>
     <w:uiPriority w:val="59"/>
     <w:rsid w:val="00034A20"/>
     <w:pPr>
@@ -1248,263 +1689,49 @@
       </w:tblBorders>
     </w:tblPr>
   </w:style>
-</w:styles>
-</file>
-
-<file path=word/stylesWithEffects.xml><?xml version="1.0" encoding="utf-8"?>
-<w:styles xmlns:wpc="http://schemas.microsoft.com/office/word/2010/wordprocessingCanvas" xmlns:mc="http://schemas.openxmlformats.org/markup-compatibility/2006" xmlns:o="urn:schemas-microsoft-com:office:office" xmlns:r="http://schemas.openxmlformats.org/officeDocument/2006/relationships" xmlns:m="http://schemas.openxmlformats.org/officeDocument/2006/math" xmlns:v="urn:schemas-microsoft-com:vml" xmlns:wp14="http://schemas.microsoft.com/office/word/2010/wordprocessingDrawing" xmlns:wp="http://schemas.openxmlformats.org/drawingml/2006/wordprocessingDrawing" xmlns:w10="urn:schemas-microsoft-com:office:word" xmlns:w="http://schemas.openxmlformats.org/wordprocessingml/2006/main" xmlns:w14="http://schemas.microsoft.com/office/word/2010/wordml" xmlns:wpg="http://schemas.microsoft.com/office/word/2010/wordprocessingGroup" xmlns:wpi="http://schemas.microsoft.com/office/word/2010/wordprocessingInk" xmlns:wne="http://schemas.microsoft.com/office/word/2006/wordml" xmlns:wps="http://schemas.microsoft.com/office/word/2010/wordprocessingShape" mc:Ignorable="w14 wp14">
-  <w:docDefaults>
-    <w:rPrDefault>
-      <w:rPr>
-        <w:rFonts w:asciiTheme="minorHAnsi" w:eastAsiaTheme="minorHAnsi" w:hAnsiTheme="minorHAnsi" w:cstheme="minorBidi"/>
-        <w:sz w:val="22"/>
-        <w:szCs w:val="22"/>
-        <w:lang w:val="da-DK" w:eastAsia="en-US" w:bidi="ar-SA"/>
-      </w:rPr>
-    </w:rPrDefault>
-    <w:pPrDefault>
-      <w:pPr>
-        <w:spacing w:after="200" w:line="276" w:lineRule="auto"/>
-      </w:pPr>
-    </w:pPrDefault>
-  </w:docDefaults>
-  <w:latentStyles w:defLockedState="0" w:defUIPriority="99" w:defSemiHidden="1" w:defUnhideWhenUsed="1" w:defQFormat="0" w:count="267">
-    <w:lsdException w:name="Normal" w:semiHidden="0" w:uiPriority="0" w:unhideWhenUsed="0" w:qFormat="1"/>
-    <w:lsdException w:name="heading 1" w:semiHidden="0" w:uiPriority="9" w:unhideWhenUsed="0" w:qFormat="1"/>
-    <w:lsdException w:name="heading 2" w:uiPriority="9" w:qFormat="1"/>
-    <w:lsdException w:name="heading 3" w:uiPriority="9" w:qFormat="1"/>
-    <w:lsdException w:name="heading 4" w:uiPriority="9" w:qFormat="1"/>
-    <w:lsdException w:name="heading 5" w:uiPriority="9" w:qFormat="1"/>
-    <w:lsdException w:name="heading 6" w:uiPriority="9" w:qFormat="1"/>
-    <w:lsdException w:name="heading 7" w:uiPriority="9" w:qFormat="1"/>
-    <w:lsdException w:name="heading 8" w:uiPriority="9" w:qFormat="1"/>
-    <w:lsdException w:name="heading 9" w:uiPriority="9" w:qFormat="1"/>
-    <w:lsdException w:name="toc 1" w:uiPriority="39"/>
-    <w:lsdException w:name="toc 2" w:uiPriority="39"/>
-    <w:lsdException w:name="toc 3" w:uiPriority="39"/>
-    <w:lsdException w:name="toc 4" w:uiPriority="39"/>
-    <w:lsdException w:name="toc 5" w:uiPriority="39"/>
-    <w:lsdException w:name="toc 6" w:uiPriority="39"/>
-    <w:lsdException w:name="toc 7" w:uiPriority="39"/>
-    <w:lsdException w:name="toc 8" w:uiPriority="39"/>
-    <w:lsdException w:name="toc 9" w:uiPriority="39"/>
-    <w:lsdException w:name="caption" w:uiPriority="35" w:qFormat="1"/>
-    <w:lsdException w:name="Title" w:semiHidden="0" w:uiPriority="10" w:unhideWhenUsed="0" w:qFormat="1"/>
-    <w:lsdException w:name="Default Paragraph Font" w:uiPriority="1"/>
-    <w:lsdException w:name="Subtitle" w:semiHidden="0" w:uiPriority="11" w:unhideWhenUsed="0" w:qFormat="1"/>
-    <w:lsdException w:name="Strong" w:semiHidden="0" w:uiPriority="22" w:unhideWhenUsed="0" w:qFormat="1"/>
-    <w:lsdException w:name="Emphasis" w:semiHidden="0" w:uiPriority="20" w:unhideWhenUsed="0" w:qFormat="1"/>
-    <w:lsdException w:name="Table Grid" w:semiHidden="0" w:uiPriority="59" w:unhideWhenUsed="0"/>
-    <w:lsdException w:name="Placeholder Text" w:unhideWhenUsed="0"/>
-    <w:lsdException w:name="No Spacing" w:semiHidden="0" w:uiPriority="1" w:unhideWhenUsed="0" w:qFormat="1"/>
-    <w:lsdException w:name="Light Shading" w:semiHidden="0" w:uiPriority="60" w:unhideWhenUsed="0"/>
-    <w:lsdException w:name="Light List" w:semiHidden="0" w:uiPriority="61" w:unhideWhenUsed="0"/>
-    <w:lsdException w:name="Light Grid" w:semiHidden="0" w:uiPriority="62" w:unhideWhenUsed="0"/>
-    <w:lsdException w:name="Medium Shading 1" w:semiHidden="0" w:uiPriority="63" w:unhideWhenUsed="0"/>
-    <w:lsdException w:name="Medium Shading 2" w:semiHidden="0" w:uiPriority="64" w:unhideWhenUsed="0"/>
-    <w:lsdException w:name="Medium List 1" w:semiHidden="0" w:uiPriority="65" w:unhideWhenUsed="0"/>
-    <w:lsdException w:name="Medium List 2" w:semiHidden="0" w:uiPriority="66" w:unhideWhenUsed="0"/>
-    <w:lsdException w:name="Medium Grid 1" w:semiHidden="0" w:uiPriority="67" w:unhideWhenUsed="0"/>
-    <w:lsdException w:name="Medium Grid 2" w:semiHidden="0" w:uiPriority="68" w:unhideWhenUsed="0"/>
-    <w:lsdException w:name="Medium Grid 3" w:semiHidden="0" w:uiPriority="69" w:unhideWhenUsed="0"/>
-    <w:lsdException w:name="Dark List" w:semiHidden="0" w:uiPriority="70" w:unhideWhenUsed="0"/>
-    <w:lsdException w:name="Colorful Shading" w:semiHidden="0" w:uiPriority="71" w:unhideWhenUsed="0"/>
-    <w:lsdException w:name="Colorful List" w:semiHidden="0" w:uiPriority="72" w:unhideWhenUsed="0"/>
-    <w:lsdException w:name="Colorful Grid" w:semiHidden="0" w:uiPriority="73" w:unhideWhenUsed="0"/>
-    <w:lsdException w:name="Light Shading Accent 1" w:semiHidden="0" w:uiPriority="60" w:unhideWhenUsed="0"/>
-    <w:lsdException w:name="Light List Accent 1" w:semiHidden="0" w:uiPriority="61" w:unhideWhenUsed="0"/>
-    <w:lsdException w:name="Light Grid Accent 1" w:semiHidden="0" w:uiPriority="62" w:unhideWhenUsed="0"/>
-    <w:lsdException w:name="Medium Shading 1 Accent 1" w:semiHidden="0" w:uiPriority="63" w:unhideWhenUsed="0"/>
-    <w:lsdException w:name="Medium Shading 2 Accent 1" w:semiHidden="0" w:uiPriority="64" w:unhideWhenUsed="0"/>
-    <w:lsdException w:name="Medium List 1 Accent 1" w:semiHidden="0" w:uiPriority="65" w:unhideWhenUsed="0"/>
-    <w:lsdException w:name="Revision" w:unhideWhenUsed="0"/>
-    <w:lsdException w:name="List Paragraph" w:semiHidden="0" w:uiPriority="34" w:unhideWhenUsed="0" w:qFormat="1"/>
-    <w:lsdException w:name="Quote" w:semiHidden="0" w:uiPriority="29" w:unhideWhenUsed="0" w:qFormat="1"/>
-    <w:lsdException w:name="Intense Quote" w:semiHidden="0" w:uiPriority="30" w:unhideWhenUsed="0" w:qFormat="1"/>
-    <w:lsdException w:name="Medium List 2 Accent 1" w:semiHidden="0" w:uiPriority="66" w:unhideWhenUsed="0"/>
-    <w:lsdException w:name="Medium Grid 1 Accent 1" w:semiHidden="0" w:uiPriority="67" w:unhideWhenUsed="0"/>
-    <w:lsdException w:name="Medium Grid 2 Accent 1" w:semiHidden="0" w:uiPriority="68" w:unhideWhenUsed="0"/>
-    <w:lsdException w:name="Medium Grid 3 Accent 1" w:semiHidden="0" w:uiPriority="69" w:unhideWhenUsed="0"/>
-    <w:lsdException w:name="Dark List Accent 1" w:semiHidden="0" w:uiPriority="70" w:unhideWhenUsed="0"/>
-    <w:lsdException w:name="Colorful Shading Accent 1" w:semiHidden="0" w:uiPriority="71" w:unhideWhenUsed="0"/>
-    <w:lsdException w:name="Colorful List Accent 1" w:semiHidden="0" w:uiPriority="72" w:unhideWhenUsed="0"/>
-    <w:lsdException w:name="Colorful Grid Accent 1" w:semiHidden="0" w:uiPriority="73" w:unhideWhenUsed="0"/>
-    <w:lsdException w:name="Light Shading Accent 2" w:semiHidden="0" w:uiPriority="60" w:unhideWhenUsed="0"/>
-    <w:lsdException w:name="Light List Accent 2" w:semiHidden="0" w:uiPriority="61" w:unhideWhenUsed="0"/>
-    <w:lsdException w:name="Light Grid Accent 2" w:semiHidden="0" w:uiPriority="62" w:unhideWhenUsed="0"/>
-    <w:lsdException w:name="Medium Shading 1 Accent 2" w:semiHidden="0" w:uiPriority="63" w:unhideWhenUsed="0"/>
-    <w:lsdException w:name="Medium Shading 2 Accent 2" w:semiHidden="0" w:uiPriority="64" w:unhideWhenUsed="0"/>
-    <w:lsdException w:name="Medium List 1 Accent 2" w:semiHidden="0" w:uiPriority="65" w:unhideWhenUsed="0"/>
-    <w:lsdException w:name="Medium List 2 Accent 2" w:semiHidden="0" w:uiPriority="66" w:unhideWhenUsed="0"/>
-    <w:lsdException w:name="Medium Grid 1 Accent 2" w:semiHidden="0" w:uiPriority="67" w:unhideWhenUsed="0"/>
-    <w:lsdException w:name="Medium Grid 2 Accent 2" w:semiHidden="0" w:uiPriority="68" w:unhideWhenUsed="0"/>
-    <w:lsdException w:name="Medium Grid 3 Accent 2" w:semiHidden="0" w:uiPriority="69" w:unhideWhenUsed="0"/>
-    <w:lsdException w:name="Dark List Accent 2" w:semiHidden="0" w:uiPriority="70" w:unhideWhenUsed="0"/>
-    <w:lsdException w:name="Colorful Shading Accent 2" w:semiHidden="0" w:uiPriority="71" w:unhideWhenUsed="0"/>
-    <w:lsdException w:name="Colorful List Accent 2" w:semiHidden="0" w:uiPriority="72" w:unhideWhenUsed="0"/>
-    <w:lsdException w:name="Colorful Grid Accent 2" w:semiHidden="0" w:uiPriority="73" w:unhideWhenUsed="0"/>
-    <w:lsdException w:name="Light Shading Accent 3" w:semiHidden="0" w:uiPriority="60" w:unhideWhenUsed="0"/>
-    <w:lsdException w:name="Light List Accent 3" w:semiHidden="0" w:uiPriority="61" w:unhideWhenUsed="0"/>
-    <w:lsdException w:name="Light Grid Accent 3" w:semiHidden="0" w:uiPriority="62" w:unhideWhenUsed="0"/>
-    <w:lsdException w:name="Medium Shading 1 Accent 3" w:semiHidden="0" w:uiPriority="63" w:unhideWhenUsed="0"/>
-    <w:lsdException w:name="Medium Shading 2 Accent 3" w:semiHidden="0" w:uiPriority="64" w:unhideWhenUsed="0"/>
-    <w:lsdException w:name="Medium List 1 Accent 3" w:semiHidden="0" w:uiPriority="65" w:unhideWhenUsed="0"/>
-    <w:lsdException w:name="Medium List 2 Accent 3" w:semiHidden="0" w:uiPriority="66" w:unhideWhenUsed="0"/>
-    <w:lsdException w:name="Medium Grid 1 Accent 3" w:semiHidden="0" w:uiPriority="67" w:unhideWhenUsed="0"/>
-    <w:lsdException w:name="Medium Grid 2 Accent 3" w:semiHidden="0" w:uiPriority="68" w:unhideWhenUsed="0"/>
-    <w:lsdException w:name="Medium Grid 3 Accent 3" w:semiHidden="0" w:uiPriority="69" w:unhideWhenUsed="0"/>
-    <w:lsdException w:name="Dark List Accent 3" w:semiHidden="0" w:uiPriority="70" w:unhideWhenUsed="0"/>
-    <w:lsdException w:name="Colorful Shading Accent 3" w:semiHidden="0" w:uiPriority="71" w:unhideWhenUsed="0"/>
-    <w:lsdException w:name="Colorful List Accent 3" w:semiHidden="0" w:uiPriority="72" w:unhideWhenUsed="0"/>
-    <w:lsdException w:name="Colorful Grid Accent 3" w:semiHidden="0" w:uiPriority="73" w:unhideWhenUsed="0"/>
-    <w:lsdException w:name="Light Shading Accent 4" w:semiHidden="0" w:uiPriority="60" w:unhideWhenUsed="0"/>
-    <w:lsdException w:name="Light List Accent 4" w:semiHidden="0" w:uiPriority="61" w:unhideWhenUsed="0"/>
-    <w:lsdException w:name="Light Grid Accent 4" w:semiHidden="0" w:uiPriority="62" w:unhideWhenUsed="0"/>
-    <w:lsdException w:name="Medium Shading 1 Accent 4" w:semiHidden="0" w:uiPriority="63" w:unhideWhenUsed="0"/>
-    <w:lsdException w:name="Medium Shading 2 Accent 4" w:semiHidden="0" w:uiPriority="64" w:unhideWhenUsed="0"/>
-    <w:lsdException w:name="Medium List 1 Accent 4" w:semiHidden="0" w:uiPriority="65" w:unhideWhenUsed="0"/>
-    <w:lsdException w:name="Medium List 2 Accent 4" w:semiHidden="0" w:uiPriority="66" w:unhideWhenUsed="0"/>
-    <w:lsdException w:name="Medium Grid 1 Accent 4" w:semiHidden="0" w:uiPriority="67" w:unhideWhenUsed="0"/>
-    <w:lsdException w:name="Medium Grid 2 Accent 4" w:semiHidden="0" w:uiPriority="68" w:unhideWhenUsed="0"/>
-    <w:lsdException w:name="Medium Grid 3 Accent 4" w:semiHidden="0" w:uiPriority="69" w:unhideWhenUsed="0"/>
-    <w:lsdException w:name="Dark List Accent 4" w:semiHidden="0" w:uiPriority="70" w:unhideWhenUsed="0"/>
-    <w:lsdException w:name="Colorful Shading Accent 4" w:semiHidden="0" w:uiPriority="71" w:unhideWhenUsed="0"/>
-    <w:lsdException w:name="Colorful List Accent 4" w:semiHidden="0" w:uiPriority="72" w:unhideWhenUsed="0"/>
-    <w:lsdException w:name="Colorful Grid Accent 4" w:semiHidden="0" w:uiPriority="73" w:unhideWhenUsed="0"/>
-    <w:lsdException w:name="Light Shading Accent 5" w:semiHidden="0" w:uiPriority="60" w:unhideWhenUsed="0"/>
-    <w:lsdException w:name="Light List Accent 5" w:semiHidden="0" w:uiPriority="61" w:unhideWhenUsed="0"/>
-    <w:lsdException w:name="Light Grid Accent 5" w:semiHidden="0" w:uiPriority="62" w:unhideWhenUsed="0"/>
-    <w:lsdException w:name="Medium Shading 1 Accent 5" w:semiHidden="0" w:uiPriority="63" w:unhideWhenUsed="0"/>
-    <w:lsdException w:name="Medium Shading 2 Accent 5" w:semiHidden="0" w:uiPriority="64" w:unhideWhenUsed="0"/>
-    <w:lsdException w:name="Medium List 1 Accent 5" w:semiHidden="0" w:uiPriority="65" w:unhideWhenUsed="0"/>
-    <w:lsdException w:name="Medium List 2 Accent 5" w:semiHidden="0" w:uiPriority="66" w:unhideWhenUsed="0"/>
-    <w:lsdException w:name="Medium Grid 1 Accent 5" w:semiHidden="0" w:uiPriority="67" w:unhideWhenUsed="0"/>
-    <w:lsdException w:name="Medium Grid 2 Accent 5" w:semiHidden="0" w:uiPriority="68" w:unhideWhenUsed="0"/>
-    <w:lsdException w:name="Medium Grid 3 Accent 5" w:semiHidden="0" w:uiPriority="69" w:unhideWhenUsed="0"/>
-    <w:lsdException w:name="Dark List Accent 5" w:semiHidden="0" w:uiPriority="70" w:unhideWhenUsed="0"/>
-    <w:lsdException w:name="Colorful Shading Accent 5" w:semiHidden="0" w:uiPriority="71" w:unhideWhenUsed="0"/>
-    <w:lsdException w:name="Colorful List Accent 5" w:semiHidden="0" w:uiPriority="72" w:unhideWhenUsed="0"/>
-    <w:lsdException w:name="Colorful Grid Accent 5" w:semiHidden="0" w:uiPriority="73" w:unhideWhenUsed="0"/>
-    <w:lsdException w:name="Light Shading Accent 6" w:semiHidden="0" w:uiPriority="60" w:unhideWhenUsed="0"/>
-    <w:lsdException w:name="Light List Accent 6" w:semiHidden="0" w:uiPriority="61" w:unhideWhenUsed="0"/>
-    <w:lsdException w:name="Light Grid Accent 6" w:semiHidden="0" w:uiPriority="62" w:unhideWhenUsed="0"/>
-    <w:lsdException w:name="Medium Shading 1 Accent 6" w:semiHidden="0" w:uiPriority="63" w:unhideWhenUsed="0"/>
-    <w:lsdException w:name="Medium Shading 2 Accent 6" w:semiHidden="0" w:uiPriority="64" w:unhideWhenUsed="0"/>
-    <w:lsdException w:name="Medium List 1 Accent 6" w:semiHidden="0" w:uiPriority="65" w:unhideWhenUsed="0"/>
-    <w:lsdException w:name="Medium List 2 Accent 6" w:semiHidden="0" w:uiPriority="66" w:unhideWhenUsed="0"/>
-    <w:lsdException w:name="Medium Grid 1 Accent 6" w:semiHidden="0" w:uiPriority="67" w:unhideWhenUsed="0"/>
-    <w:lsdException w:name="Medium Grid 2 Accent 6" w:semiHidden="0" w:uiPriority="68" w:unhideWhenUsed="0"/>
-    <w:lsdException w:name="Medium Grid 3 Accent 6" w:semiHidden="0" w:uiPriority="69" w:unhideWhenUsed="0"/>
-    <w:lsdException w:name="Dark List Accent 6" w:semiHidden="0" w:uiPriority="70" w:unhideWhenUsed="0"/>
-    <w:lsdException w:name="Colorful Shading Accent 6" w:semiHidden="0" w:uiPriority="71" w:unhideWhenUsed="0"/>
-    <w:lsdException w:name="Colorful List Accent 6" w:semiHidden="0" w:uiPriority="72" w:unhideWhenUsed="0"/>
-    <w:lsdException w:name="Colorful Grid Accent 6" w:semiHidden="0" w:uiPriority="73" w:unhideWhenUsed="0"/>
-    <w:lsdException w:name="Subtle Emphasis" w:semiHidden="0" w:uiPriority="19" w:unhideWhenUsed="0" w:qFormat="1"/>
-    <w:lsdException w:name="Intense Emphasis" w:semiHidden="0" w:uiPriority="21" w:unhideWhenUsed="0" w:qFormat="1"/>
-    <w:lsdException w:name="Subtle Reference" w:semiHidden="0" w:uiPriority="31" w:unhideWhenUsed="0" w:qFormat="1"/>
-    <w:lsdException w:name="Intense Reference" w:semiHidden="0" w:uiPriority="32" w:unhideWhenUsed="0" w:qFormat="1"/>
-    <w:lsdException w:name="Book Title" w:semiHidden="0" w:uiPriority="33" w:unhideWhenUsed="0" w:qFormat="1"/>
-    <w:lsdException w:name="Bibliography" w:uiPriority="37"/>
-    <w:lsdException w:name="TOC Heading" w:uiPriority="39" w:qFormat="1"/>
-  </w:latentStyles>
-  <w:style w:type="paragraph" w:default="1" w:styleId="Normal">
-    <w:name w:val="Normal"/>
-    <w:qFormat/>
-  </w:style>
-  <w:style w:type="paragraph" w:styleId="Heading1">
-    <w:name w:val="heading 1"/>
+  <w:style w:type="paragraph" w:styleId="Sidehoved">
+    <w:name w:val="header"/>
     <w:basedOn w:val="Normal"/>
-    <w:next w:val="Normal"/>
-    <w:link w:val="Heading1Char"/>
-    <w:uiPriority w:val="9"/>
-    <w:qFormat/>
-    <w:rsid w:val="00034A20"/>
+    <w:link w:val="SidehovedTegn"/>
+    <w:uiPriority w:val="99"/>
+    <w:unhideWhenUsed/>
+    <w:rsid w:val="00FE6FA7"/>
     <w:pPr>
-      <w:keepNext/>
-      <w:keepLines/>
-      <w:spacing w:before="480" w:after="0"/>
-      <w:outlineLvl w:val="0"/>
-    </w:pPr>
-    <w:rPr>
-      <w:rFonts w:asciiTheme="majorHAnsi" w:eastAsiaTheme="majorEastAsia" w:hAnsiTheme="majorHAnsi" w:cstheme="majorBidi"/>
-      <w:b/>
-      <w:bCs/>
-      <w:color w:val="365F91" w:themeColor="accent1" w:themeShade="BF"/>
-      <w:sz w:val="28"/>
-      <w:szCs w:val="28"/>
-    </w:rPr>
-  </w:style>
-  <w:style w:type="character" w:default="1" w:styleId="DefaultParagraphFont">
-    <w:name w:val="Default Paragraph Font"/>
-    <w:uiPriority w:val="1"/>
-    <w:semiHidden/>
-    <w:unhideWhenUsed/>
-  </w:style>
-  <w:style w:type="table" w:default="1" w:styleId="TableNormal">
-    <w:name w:val="Normal Table"/>
-    <w:uiPriority w:val="99"/>
-    <w:semiHidden/>
-    <w:unhideWhenUsed/>
-    <w:tblPr>
-      <w:tblInd w:w="0" w:type="dxa"/>
-      <w:tblCellMar>
-        <w:top w:w="0" w:type="dxa"/>
-        <w:left w:w="108" w:type="dxa"/>
-        <w:bottom w:w="0" w:type="dxa"/>
-        <w:right w:w="108" w:type="dxa"/>
-      </w:tblCellMar>
-    </w:tblPr>
-  </w:style>
-  <w:style w:type="numbering" w:default="1" w:styleId="NoList">
-    <w:name w:val="No List"/>
-    <w:uiPriority w:val="99"/>
-    <w:semiHidden/>
-    <w:unhideWhenUsed/>
-  </w:style>
-  <w:style w:type="character" w:customStyle="1" w:styleId="Heading1Char">
-    <w:name w:val="Heading 1 Char"/>
-    <w:basedOn w:val="DefaultParagraphFont"/>
-    <w:link w:val="Heading1"/>
-    <w:uiPriority w:val="9"/>
-    <w:rsid w:val="00034A20"/>
-    <w:rPr>
-      <w:rFonts w:asciiTheme="majorHAnsi" w:eastAsiaTheme="majorEastAsia" w:hAnsiTheme="majorHAnsi" w:cstheme="majorBidi"/>
-      <w:b/>
-      <w:bCs/>
-      <w:color w:val="365F91" w:themeColor="accent1" w:themeShade="BF"/>
-      <w:sz w:val="28"/>
-      <w:szCs w:val="28"/>
-    </w:rPr>
-  </w:style>
-  <w:style w:type="paragraph" w:styleId="ListParagraph">
-    <w:name w:val="List Paragraph"/>
-    <w:basedOn w:val="Normal"/>
-    <w:uiPriority w:val="34"/>
-    <w:qFormat/>
-    <w:rsid w:val="00034A20"/>
-    <w:pPr>
-      <w:ind w:left="720"/>
-      <w:contextualSpacing/>
+      <w:tabs>
+        <w:tab w:val="center" w:pos="4819"/>
+        <w:tab w:val="right" w:pos="9638"/>
+      </w:tabs>
+      <w:spacing w:after="0" w:line="240" w:lineRule="auto"/>
     </w:pPr>
   </w:style>
-  <w:style w:type="table" w:styleId="TableGrid">
-    <w:name w:val="Table Grid"/>
-    <w:basedOn w:val="TableNormal"/>
-    <w:uiPriority w:val="59"/>
-    <w:rsid w:val="00034A20"/>
+  <w:style w:type="character" w:customStyle="1" w:styleId="SidehovedTegn">
+    <w:name w:val="Sidehoved Tegn"/>
+    <w:basedOn w:val="Standardskrifttypeiafsnit"/>
+    <w:link w:val="Sidehoved"/>
+    <w:uiPriority w:val="99"/>
+    <w:rsid w:val="00FE6FA7"/>
+  </w:style>
+  <w:style w:type="paragraph" w:styleId="Sidefod">
+    <w:name w:val="footer"/>
+    <w:basedOn w:val="Normal"/>
+    <w:link w:val="SidefodTegn"/>
+    <w:uiPriority w:val="99"/>
+    <w:unhideWhenUsed/>
+    <w:rsid w:val="00FE6FA7"/>
     <w:pPr>
+      <w:tabs>
+        <w:tab w:val="center" w:pos="4819"/>
+        <w:tab w:val="right" w:pos="9638"/>
+      </w:tabs>
       <w:spacing w:after="0" w:line="240" w:lineRule="auto"/>
     </w:pPr>
-    <w:tblPr>
-      <w:tblBorders>
-        <w:top w:val="single" w:sz="4" w:space="0" w:color="auto"/>
-        <w:left w:val="single" w:sz="4" w:space="0" w:color="auto"/>
-        <w:bottom w:val="single" w:sz="4" w:space="0" w:color="auto"/>
-        <w:right w:val="single" w:sz="4" w:space="0" w:color="auto"/>
-        <w:insideH w:val="single" w:sz="4" w:space="0" w:color="auto"/>
-        <w:insideV w:val="single" w:sz="4" w:space="0" w:color="auto"/>
-      </w:tblBorders>
-    </w:tblPr>
+  </w:style>
+  <w:style w:type="character" w:customStyle="1" w:styleId="SidefodTegn">
+    <w:name w:val="Sidefod Tegn"/>
+    <w:basedOn w:val="Standardskrifttypeiafsnit"/>
+    <w:link w:val="Sidefod"/>
+    <w:uiPriority w:val="99"/>
+    <w:rsid w:val="00FE6FA7"/>
   </w:style>
 </w:styles>
 </file>

</xml_diff>

<commit_message>
Rettet til, og skrevet lidt mere om læringsmålene
</commit_message>
<xml_diff>
--- a/Opgave i Python(Regler for Roulette).docx
+++ b/Opgave i Python(Regler for Roulette).docx
@@ -1,10 +1,10 @@
 
 <file path=word/document.xml><?xml version="1.0" encoding="utf-8"?>
-<w:document xmlns:wpc="http://schemas.microsoft.com/office/word/2010/wordprocessingCanvas" xmlns:mc="http://schemas.openxmlformats.org/markup-compatibility/2006" xmlns:o="urn:schemas-microsoft-com:office:office" xmlns:r="http://schemas.openxmlformats.org/officeDocument/2006/relationships" xmlns:m="http://schemas.openxmlformats.org/officeDocument/2006/math" xmlns:v="urn:schemas-microsoft-com:vml" xmlns:wp14="http://schemas.microsoft.com/office/word/2010/wordprocessingDrawing" xmlns:wp="http://schemas.openxmlformats.org/drawingml/2006/wordprocessingDrawing" xmlns:w10="urn:schemas-microsoft-com:office:word" xmlns:w="http://schemas.openxmlformats.org/wordprocessingml/2006/main" xmlns:w14="http://schemas.microsoft.com/office/word/2010/wordml" xmlns:w15="http://schemas.microsoft.com/office/word/2012/wordml" xmlns:wpg="http://schemas.microsoft.com/office/word/2010/wordprocessingGroup" xmlns:wpi="http://schemas.microsoft.com/office/word/2010/wordprocessingInk" xmlns:wne="http://schemas.microsoft.com/office/word/2006/wordml" xmlns:wps="http://schemas.microsoft.com/office/word/2010/wordprocessingShape" mc:Ignorable="w14 w15 wp14">
+<w:document xmlns:wpc="http://schemas.microsoft.com/office/word/2010/wordprocessingCanvas" xmlns:mc="http://schemas.openxmlformats.org/markup-compatibility/2006" xmlns:o="urn:schemas-microsoft-com:office:office" xmlns:r="http://schemas.openxmlformats.org/officeDocument/2006/relationships" xmlns:m="http://schemas.openxmlformats.org/officeDocument/2006/math" xmlns:v="urn:schemas-microsoft-com:vml" xmlns:wp14="http://schemas.microsoft.com/office/word/2010/wordprocessingDrawing" xmlns:wp="http://schemas.openxmlformats.org/drawingml/2006/wordprocessingDrawing" xmlns:w10="urn:schemas-microsoft-com:office:word" xmlns:w="http://schemas.openxmlformats.org/wordprocessingml/2006/main" xmlns:w14="http://schemas.microsoft.com/office/word/2010/wordml" xmlns:wpg="http://schemas.microsoft.com/office/word/2010/wordprocessingGroup" xmlns:wpi="http://schemas.microsoft.com/office/word/2010/wordprocessingInk" xmlns:wne="http://schemas.microsoft.com/office/word/2006/wordml" xmlns:wps="http://schemas.microsoft.com/office/word/2010/wordprocessingShape" mc:Ignorable="w14 wp14">
   <w:body>
     <w:p>
       <w:pPr>
-        <w:pStyle w:val="Overskrift1"/>
+        <w:pStyle w:val="Heading1"/>
       </w:pPr>
       <w:r>
         <w:t>Casino spil - Roulette</w:t>
@@ -17,7 +17,13 @@
     </w:p>
     <w:p>
       <w:r>
-        <w:t>I vores casino er det kun et spil, nemlig roulette. Vi har kigget alle reglerne igennem for roulette, og indført dem i spiller, hvor den rigtige payout er lavet, og de rigtige regler er med.</w:t>
+        <w:t>I vores casino er de</w:t>
+      </w:r>
+      <w:r>
+        <w:t>r</w:t>
+      </w:r>
+      <w:r>
+        <w:t xml:space="preserve"> kun et spil, nemlig roulette. Vi har kigget alle reglerne igennem for roulette, og indført dem i spiller, hvor den rigtige payout er lavet, og de rigtige regler er med.</w:t>
       </w:r>
     </w:p>
     <w:p>
@@ -27,8 +33,71 @@
     </w:p>
     <w:p>
       <w:r>
-        <w:t>Vi valgte at lave roulette, da vi mente at vi kunne komme ind over alle opgaves læringsmål, hvilket vi har gjort.</w:t>
-      </w:r>
+        <w:t>Vi valgte at lave roulette, da vi mente at vi kunne komme ind over alle opgave</w:t>
+      </w:r>
+      <w:r>
+        <w:t>n</w:t>
+      </w:r>
+      <w:r>
+        <w:t>s læringsmål, hvilket vi har gjort.</w:t>
+      </w:r>
+    </w:p>
+    <w:p>
+      <w:r>
+        <w:rPr>
+          <w:b/>
+        </w:rPr>
+        <w:t>Database</w:t>
+      </w:r>
+      <w:r>
+        <w:t>: Vi har lavet en database, som indeholder spiller profiler, som man kan spille med.</w:t>
+      </w:r>
+    </w:p>
+    <w:p>
+      <w:r>
+        <w:rPr>
+          <w:b/>
+        </w:rPr>
+        <w:t>.Net kode i Python</w:t>
+      </w:r>
+      <w:r>
+        <w:t>: FromSystemImportConsole, som vi kontrollere med en console.WriteLine ind i vores python kode, i stedet for at lave ”rå”-python kode.</w:t>
+      </w:r>
+    </w:p>
+    <w:p>
+      <w:r>
+        <w:rPr>
+          <w:b/>
+        </w:rPr>
+        <w:t>Fejlhåndtering</w:t>
+      </w:r>
+      <w:r>
+        <w:t>: Try-catch-finally inde i alle python scripts, som vi har lavet.</w:t>
+      </w:r>
+    </w:p>
+    <w:p>
+      <w:r>
+        <w:rPr>
+          <w:b/>
+        </w:rPr>
+        <w:t>Funktioner/Metoder</w:t>
+      </w:r>
+      <w:r>
+        <w:t>: Inde i OpdateDatabase-klassen, har en Update funktion, som er en metode inde i et python-script.</w:t>
+      </w:r>
+    </w:p>
+    <w:p>
+      <w:r>
+        <w:rPr>
+          <w:b/>
+        </w:rPr>
+        <w:t>List</w:t>
+      </w:r>
+      <w:r>
+        <w:t>: SelectUser-scriptet, henter en liste ud med de forskellige spillere der er i databasen.</w:t>
+      </w:r>
+      <w:bookmarkStart w:id="0" w:name="_GoBack"/>
+      <w:bookmarkEnd w:id="0"/>
     </w:p>
     <w:p>
       <w:r>
@@ -43,7 +112,7 @@
     </w:p>
     <w:tbl>
       <w:tblPr>
-        <w:tblStyle w:val="Tabel-Gitter"/>
+        <w:tblStyle w:val="TableGrid"/>
         <w:tblW w:w="9746" w:type="dxa"/>
         <w:tblLayout w:type="fixed"/>
         <w:tblLook w:val="04A0" w:firstRow="1" w:lastRow="0" w:firstColumn="1" w:lastColumn="0" w:noHBand="0" w:noVBand="1"/>
@@ -136,7 +205,7 @@
           </w:tcPr>
           <w:p>
             <w:pPr>
-              <w:pStyle w:val="Listeafsnit"/>
+              <w:pStyle w:val="ListParagraph"/>
               <w:numPr>
                 <w:ilvl w:val="0"/>
                 <w:numId w:val="1"/>
@@ -203,7 +272,7 @@
           </w:tcPr>
           <w:p>
             <w:pPr>
-              <w:pStyle w:val="Listeafsnit"/>
+              <w:pStyle w:val="ListParagraph"/>
               <w:numPr>
                 <w:ilvl w:val="0"/>
                 <w:numId w:val="1"/>
@@ -263,7 +332,7 @@
           </w:tcPr>
           <w:p>
             <w:pPr>
-              <w:pStyle w:val="Listeafsnit"/>
+              <w:pStyle w:val="ListParagraph"/>
               <w:numPr>
                 <w:ilvl w:val="0"/>
                 <w:numId w:val="1"/>
@@ -323,7 +392,7 @@
           </w:tcPr>
           <w:p>
             <w:pPr>
-              <w:pStyle w:val="Listeafsnit"/>
+              <w:pStyle w:val="ListParagraph"/>
               <w:numPr>
                 <w:ilvl w:val="0"/>
                 <w:numId w:val="1"/>
@@ -383,7 +452,7 @@
           </w:tcPr>
           <w:p>
             <w:pPr>
-              <w:pStyle w:val="Listeafsnit"/>
+              <w:pStyle w:val="ListParagraph"/>
               <w:numPr>
                 <w:ilvl w:val="0"/>
                 <w:numId w:val="1"/>
@@ -433,7 +502,11 @@
           </w:tcPr>
           <w:p>
             <w:r>
-              <w:t>Hvis du placere din indsats i et af de 3 felter, som er markeret "2to1", satser du på alle 12 numre på en gang (med undtagelse af 0 og 00).</w:t>
+              <w:t xml:space="preserve">Hvis du placere din indsats i et af de 3 felter, som er markeret </w:t>
+            </w:r>
+            <w:r>
+              <w:lastRenderedPageBreak/>
+              <w:t>"2to1", satser du på alle 12 numre på en gang (med undtagelse af 0 og 00).</w:t>
             </w:r>
           </w:p>
           <w:p/>
@@ -444,14 +517,19 @@
           </w:tcPr>
           <w:p>
             <w:pPr>
-              <w:pStyle w:val="Listeafsnit"/>
+              <w:pStyle w:val="ListParagraph"/>
               <w:numPr>
                 <w:ilvl w:val="0"/>
                 <w:numId w:val="1"/>
               </w:numPr>
             </w:pPr>
             <w:r>
-              <w:t>Vertikal Række (1/2/3)</w:t>
+              <w:lastRenderedPageBreak/>
+              <w:t xml:space="preserve">Vertikal Række </w:t>
+            </w:r>
+            <w:r>
+              <w:lastRenderedPageBreak/>
+              <w:t>(1/2/3)</w:t>
             </w:r>
           </w:p>
         </w:tc>
@@ -461,6 +539,7 @@
           </w:tcPr>
           <w:p>
             <w:r>
+              <w:lastRenderedPageBreak/>
               <w:t>2:1</w:t>
             </w:r>
           </w:p>
@@ -473,6 +552,7 @@
           </w:tcPr>
           <w:p>
             <w:r>
+              <w:lastRenderedPageBreak/>
               <w:t>31,58%</w:t>
             </w:r>
           </w:p>
@@ -485,6 +565,7 @@
           </w:tcPr>
           <w:p>
             <w:r>
+              <w:lastRenderedPageBreak/>
               <w:t>- Split Bet</w:t>
             </w:r>
           </w:p>
@@ -505,7 +586,7 @@
           </w:tcPr>
           <w:p>
             <w:pPr>
-              <w:pStyle w:val="Listeafsnit"/>
+              <w:pStyle w:val="ListParagraph"/>
               <w:numPr>
                 <w:ilvl w:val="0"/>
                 <w:numId w:val="1"/>
@@ -566,7 +647,7 @@
           </w:tcPr>
           <w:p>
             <w:pPr>
-              <w:pStyle w:val="Listeafsnit"/>
+              <w:pStyle w:val="ListParagraph"/>
               <w:numPr>
                 <w:ilvl w:val="0"/>
                 <w:numId w:val="1"/>
@@ -598,8 +679,6 @@
             </w:r>
           </w:p>
         </w:tc>
-        <w:bookmarkStart w:id="0" w:name="_GoBack"/>
-        <w:bookmarkEnd w:id="0"/>
       </w:tr>
       <w:tr>
         <w:tc>
@@ -608,7 +687,6 @@
           </w:tcPr>
           <w:p>
             <w:r>
-              <w:lastRenderedPageBreak/>
               <w:t>- Corner Bet</w:t>
             </w:r>
           </w:p>
@@ -629,7 +707,7 @@
           </w:tcPr>
           <w:p>
             <w:pPr>
-              <w:pStyle w:val="Listeafsnit"/>
+              <w:pStyle w:val="ListParagraph"/>
               <w:numPr>
                 <w:ilvl w:val="0"/>
                 <w:numId w:val="1"/>
@@ -689,7 +767,7 @@
           </w:tcPr>
           <w:p>
             <w:pPr>
-              <w:pStyle w:val="Listeafsnit"/>
+              <w:pStyle w:val="ListParagraph"/>
               <w:numPr>
                 <w:ilvl w:val="0"/>
                 <w:numId w:val="1"/>
@@ -749,7 +827,7 @@
           </w:tcPr>
           <w:p>
             <w:pPr>
-              <w:pStyle w:val="Listeafsnit"/>
+              <w:pStyle w:val="ListParagraph"/>
               <w:numPr>
                 <w:ilvl w:val="0"/>
                 <w:numId w:val="1"/>
@@ -809,7 +887,7 @@
           </w:tcPr>
           <w:p>
             <w:pPr>
-              <w:pStyle w:val="Listeafsnit"/>
+              <w:pStyle w:val="ListParagraph"/>
               <w:numPr>
                 <w:ilvl w:val="0"/>
                 <w:numId w:val="1"/>
@@ -846,8 +924,8 @@
     <w:p/>
     <w:p/>
     <w:sectPr>
-      <w:headerReference w:type="default" r:id="rId7"/>
-      <w:footerReference w:type="default" r:id="rId8"/>
+      <w:headerReference w:type="default" r:id="rId9"/>
+      <w:footerReference w:type="default" r:id="rId10"/>
       <w:pgSz w:w="11906" w:h="16838"/>
       <w:pgMar w:top="1701" w:right="1134" w:bottom="1701" w:left="1134" w:header="708" w:footer="708" w:gutter="0"/>
       <w:cols w:space="708"/>
@@ -858,7 +936,7 @@
 </file>
 
 <file path=word/endnotes.xml><?xml version="1.0" encoding="utf-8"?>
-<w:endnotes xmlns:wpc="http://schemas.microsoft.com/office/word/2010/wordprocessingCanvas" xmlns:mc="http://schemas.openxmlformats.org/markup-compatibility/2006" xmlns:o="urn:schemas-microsoft-com:office:office" xmlns:r="http://schemas.openxmlformats.org/officeDocument/2006/relationships" xmlns:m="http://schemas.openxmlformats.org/officeDocument/2006/math" xmlns:v="urn:schemas-microsoft-com:vml" xmlns:wp14="http://schemas.microsoft.com/office/word/2010/wordprocessingDrawing" xmlns:wp="http://schemas.openxmlformats.org/drawingml/2006/wordprocessingDrawing" xmlns:w10="urn:schemas-microsoft-com:office:word" xmlns:w="http://schemas.openxmlformats.org/wordprocessingml/2006/main" xmlns:w14="http://schemas.microsoft.com/office/word/2010/wordml" xmlns:w15="http://schemas.microsoft.com/office/word/2012/wordml" xmlns:wpg="http://schemas.microsoft.com/office/word/2010/wordprocessingGroup" xmlns:wpi="http://schemas.microsoft.com/office/word/2010/wordprocessingInk" xmlns:wne="http://schemas.microsoft.com/office/word/2006/wordml" xmlns:wps="http://schemas.microsoft.com/office/word/2010/wordprocessingShape" mc:Ignorable="w14 w15 wp14">
+<w:endnotes xmlns:wpc="http://schemas.microsoft.com/office/word/2010/wordprocessingCanvas" xmlns:mc="http://schemas.openxmlformats.org/markup-compatibility/2006" xmlns:o="urn:schemas-microsoft-com:office:office" xmlns:r="http://schemas.openxmlformats.org/officeDocument/2006/relationships" xmlns:m="http://schemas.openxmlformats.org/officeDocument/2006/math" xmlns:v="urn:schemas-microsoft-com:vml" xmlns:wp14="http://schemas.microsoft.com/office/word/2010/wordprocessingDrawing" xmlns:wp="http://schemas.openxmlformats.org/drawingml/2006/wordprocessingDrawing" xmlns:w10="urn:schemas-microsoft-com:office:word" xmlns:w="http://schemas.openxmlformats.org/wordprocessingml/2006/main" xmlns:w14="http://schemas.microsoft.com/office/word/2010/wordml" xmlns:wpg="http://schemas.microsoft.com/office/word/2010/wordprocessingGroup" xmlns:wpi="http://schemas.microsoft.com/office/word/2010/wordprocessingInk" xmlns:wne="http://schemas.microsoft.com/office/word/2006/wordml" xmlns:wps="http://schemas.microsoft.com/office/word/2010/wordprocessingShape" mc:Ignorable="w14 wp14">
   <w:endnote w:type="separator" w:id="-1">
     <w:p>
       <w:pPr>
@@ -883,7 +961,7 @@
 </file>
 
 <file path=word/footer1.xml><?xml version="1.0" encoding="utf-8"?>
-<w:ftr xmlns:wpc="http://schemas.microsoft.com/office/word/2010/wordprocessingCanvas" xmlns:mc="http://schemas.openxmlformats.org/markup-compatibility/2006" xmlns:o="urn:schemas-microsoft-com:office:office" xmlns:r="http://schemas.openxmlformats.org/officeDocument/2006/relationships" xmlns:m="http://schemas.openxmlformats.org/officeDocument/2006/math" xmlns:v="urn:schemas-microsoft-com:vml" xmlns:wp14="http://schemas.microsoft.com/office/word/2010/wordprocessingDrawing" xmlns:wp="http://schemas.openxmlformats.org/drawingml/2006/wordprocessingDrawing" xmlns:w10="urn:schemas-microsoft-com:office:word" xmlns:w="http://schemas.openxmlformats.org/wordprocessingml/2006/main" xmlns:w14="http://schemas.microsoft.com/office/word/2010/wordml" xmlns:w15="http://schemas.microsoft.com/office/word/2012/wordml" xmlns:wpg="http://schemas.microsoft.com/office/word/2010/wordprocessingGroup" xmlns:wpi="http://schemas.microsoft.com/office/word/2010/wordprocessingInk" xmlns:wne="http://schemas.microsoft.com/office/word/2006/wordml" xmlns:wps="http://schemas.microsoft.com/office/word/2010/wordprocessingShape" mc:Ignorable="w14 w15 wp14">
+<w:ftr xmlns:wpc="http://schemas.microsoft.com/office/word/2010/wordprocessingCanvas" xmlns:mc="http://schemas.openxmlformats.org/markup-compatibility/2006" xmlns:o="urn:schemas-microsoft-com:office:office" xmlns:r="http://schemas.openxmlformats.org/officeDocument/2006/relationships" xmlns:m="http://schemas.openxmlformats.org/officeDocument/2006/math" xmlns:v="urn:schemas-microsoft-com:vml" xmlns:wp14="http://schemas.microsoft.com/office/word/2010/wordprocessingDrawing" xmlns:wp="http://schemas.openxmlformats.org/drawingml/2006/wordprocessingDrawing" xmlns:w10="urn:schemas-microsoft-com:office:word" xmlns:w="http://schemas.openxmlformats.org/wordprocessingml/2006/main" xmlns:w14="http://schemas.microsoft.com/office/word/2010/wordml" xmlns:wpg="http://schemas.microsoft.com/office/word/2010/wordprocessingGroup" xmlns:wpi="http://schemas.microsoft.com/office/word/2010/wordprocessingInk" xmlns:wne="http://schemas.microsoft.com/office/word/2006/wordml" xmlns:wps="http://schemas.microsoft.com/office/word/2010/wordprocessingShape" mc:Ignorable="w14 wp14">
   <w:sdt>
     <w:sdtPr>
       <w:id w:val="-1377544625"/>
@@ -892,6 +970,7 @@
         <w:docPartUnique/>
       </w:docPartObj>
     </w:sdtPr>
+    <w:sdtEndPr/>
     <w:sdtContent>
       <w:sdt>
         <w:sdtPr>
@@ -901,10 +980,11 @@
             <w:docPartUnique/>
           </w:docPartObj>
         </w:sdtPr>
+        <w:sdtEndPr/>
         <w:sdtContent>
           <w:p>
             <w:pPr>
-              <w:pStyle w:val="Sidefod"/>
+              <w:pStyle w:val="Footer"/>
               <w:jc w:val="right"/>
             </w:pPr>
             <w:r>
@@ -1004,14 +1084,14 @@
   </w:sdt>
   <w:p>
     <w:pPr>
-      <w:pStyle w:val="Sidefod"/>
+      <w:pStyle w:val="Footer"/>
     </w:pPr>
   </w:p>
 </w:ftr>
 </file>
 
 <file path=word/footnotes.xml><?xml version="1.0" encoding="utf-8"?>
-<w:footnotes xmlns:wpc="http://schemas.microsoft.com/office/word/2010/wordprocessingCanvas" xmlns:mc="http://schemas.openxmlformats.org/markup-compatibility/2006" xmlns:o="urn:schemas-microsoft-com:office:office" xmlns:r="http://schemas.openxmlformats.org/officeDocument/2006/relationships" xmlns:m="http://schemas.openxmlformats.org/officeDocument/2006/math" xmlns:v="urn:schemas-microsoft-com:vml" xmlns:wp14="http://schemas.microsoft.com/office/word/2010/wordprocessingDrawing" xmlns:wp="http://schemas.openxmlformats.org/drawingml/2006/wordprocessingDrawing" xmlns:w10="urn:schemas-microsoft-com:office:word" xmlns:w="http://schemas.openxmlformats.org/wordprocessingml/2006/main" xmlns:w14="http://schemas.microsoft.com/office/word/2010/wordml" xmlns:w15="http://schemas.microsoft.com/office/word/2012/wordml" xmlns:wpg="http://schemas.microsoft.com/office/word/2010/wordprocessingGroup" xmlns:wpi="http://schemas.microsoft.com/office/word/2010/wordprocessingInk" xmlns:wne="http://schemas.microsoft.com/office/word/2006/wordml" xmlns:wps="http://schemas.microsoft.com/office/word/2010/wordprocessingShape" mc:Ignorable="w14 w15 wp14">
+<w:footnotes xmlns:wpc="http://schemas.microsoft.com/office/word/2010/wordprocessingCanvas" xmlns:mc="http://schemas.openxmlformats.org/markup-compatibility/2006" xmlns:o="urn:schemas-microsoft-com:office:office" xmlns:r="http://schemas.openxmlformats.org/officeDocument/2006/relationships" xmlns:m="http://schemas.openxmlformats.org/officeDocument/2006/math" xmlns:v="urn:schemas-microsoft-com:vml" xmlns:wp14="http://schemas.microsoft.com/office/word/2010/wordprocessingDrawing" xmlns:wp="http://schemas.openxmlformats.org/drawingml/2006/wordprocessingDrawing" xmlns:w10="urn:schemas-microsoft-com:office:word" xmlns:w="http://schemas.openxmlformats.org/wordprocessingml/2006/main" xmlns:w14="http://schemas.microsoft.com/office/word/2010/wordml" xmlns:wpg="http://schemas.microsoft.com/office/word/2010/wordprocessingGroup" xmlns:wpi="http://schemas.microsoft.com/office/word/2010/wordprocessingInk" xmlns:wne="http://schemas.microsoft.com/office/word/2006/wordml" xmlns:wps="http://schemas.microsoft.com/office/word/2010/wordprocessingShape" mc:Ignorable="w14 wp14">
   <w:footnote w:type="separator" w:id="-1">
     <w:p>
       <w:pPr>
@@ -1036,10 +1116,10 @@
 </file>
 
 <file path=word/header1.xml><?xml version="1.0" encoding="utf-8"?>
-<w:hdr xmlns:wpc="http://schemas.microsoft.com/office/word/2010/wordprocessingCanvas" xmlns:mc="http://schemas.openxmlformats.org/markup-compatibility/2006" xmlns:o="urn:schemas-microsoft-com:office:office" xmlns:r="http://schemas.openxmlformats.org/officeDocument/2006/relationships" xmlns:m="http://schemas.openxmlformats.org/officeDocument/2006/math" xmlns:v="urn:schemas-microsoft-com:vml" xmlns:wp14="http://schemas.microsoft.com/office/word/2010/wordprocessingDrawing" xmlns:wp="http://schemas.openxmlformats.org/drawingml/2006/wordprocessingDrawing" xmlns:w10="urn:schemas-microsoft-com:office:word" xmlns:w="http://schemas.openxmlformats.org/wordprocessingml/2006/main" xmlns:w14="http://schemas.microsoft.com/office/word/2010/wordml" xmlns:w15="http://schemas.microsoft.com/office/word/2012/wordml" xmlns:wpg="http://schemas.microsoft.com/office/word/2010/wordprocessingGroup" xmlns:wpi="http://schemas.microsoft.com/office/word/2010/wordprocessingInk" xmlns:wne="http://schemas.microsoft.com/office/word/2006/wordml" xmlns:wps="http://schemas.microsoft.com/office/word/2010/wordprocessingShape" mc:Ignorable="w14 w15 wp14">
+<w:hdr xmlns:wpc="http://schemas.microsoft.com/office/word/2010/wordprocessingCanvas" xmlns:mc="http://schemas.openxmlformats.org/markup-compatibility/2006" xmlns:o="urn:schemas-microsoft-com:office:office" xmlns:r="http://schemas.openxmlformats.org/officeDocument/2006/relationships" xmlns:m="http://schemas.openxmlformats.org/officeDocument/2006/math" xmlns:v="urn:schemas-microsoft-com:vml" xmlns:wp14="http://schemas.microsoft.com/office/word/2010/wordprocessingDrawing" xmlns:wp="http://schemas.openxmlformats.org/drawingml/2006/wordprocessingDrawing" xmlns:w10="urn:schemas-microsoft-com:office:word" xmlns:w="http://schemas.openxmlformats.org/wordprocessingml/2006/main" xmlns:w14="http://schemas.microsoft.com/office/word/2010/wordml" xmlns:wpg="http://schemas.microsoft.com/office/word/2010/wordprocessingGroup" xmlns:wpi="http://schemas.microsoft.com/office/word/2010/wordprocessingInk" xmlns:wne="http://schemas.microsoft.com/office/word/2006/wordml" xmlns:wps="http://schemas.microsoft.com/office/word/2010/wordprocessingShape" mc:Ignorable="w14 wp14">
   <w:p>
     <w:pPr>
-      <w:pStyle w:val="Sidehoved"/>
+      <w:pStyle w:val="Header"/>
     </w:pPr>
     <w:r>
       <w:t>Gruppe 4</w:t>
@@ -1055,19 +1135,40 @@
   </w:p>
   <w:p>
     <w:pPr>
-      <w:pStyle w:val="Sidehoved"/>
+      <w:pStyle w:val="Header"/>
       <w:jc w:val="center"/>
     </w:pPr>
     <w:r>
-      <w:t>Morten H.J., Nicolai B.N. Thomas K.H. Thomas. H.M</w:t>
+      <w:t>Morten H.J., Nicolai B.N.</w:t>
+    </w:r>
+    <w:r>
+      <w:t>,</w:t>
+    </w:r>
+    <w:r>
+      <w:t xml:space="preserve"> Thomas K.H. </w:t>
+    </w:r>
+    <w:r>
+      <w:t xml:space="preserve">&amp; </w:t>
+    </w:r>
+    <w:r>
+      <w:t>Thomas. H.M</w:t>
     </w:r>
   </w:p>
   <w:p>
     <w:pPr>
-      <w:pStyle w:val="Sidehoved"/>
+      <w:pStyle w:val="Header"/>
     </w:pPr>
     <w:r>
-      <w:t>5/4-2016</w:t>
+      <w:t xml:space="preserve">6 Maj </w:t>
+    </w:r>
+    <w:r>
+      <w:t>-</w:t>
+    </w:r>
+    <w:r>
+      <w:t xml:space="preserve"> </w:t>
+    </w:r>
+    <w:r>
+      <w:t>2016</w:t>
     </w:r>
     <w:r>
       <w:tab/>
@@ -1081,8 +1182,8 @@
 </file>
 
 <file path=word/numbering.xml><?xml version="1.0" encoding="utf-8"?>
-<w:numbering xmlns:wpc="http://schemas.microsoft.com/office/word/2010/wordprocessingCanvas" xmlns:mc="http://schemas.openxmlformats.org/markup-compatibility/2006" xmlns:o="urn:schemas-microsoft-com:office:office" xmlns:r="http://schemas.openxmlformats.org/officeDocument/2006/relationships" xmlns:m="http://schemas.openxmlformats.org/officeDocument/2006/math" xmlns:v="urn:schemas-microsoft-com:vml" xmlns:wp14="http://schemas.microsoft.com/office/word/2010/wordprocessingDrawing" xmlns:wp="http://schemas.openxmlformats.org/drawingml/2006/wordprocessingDrawing" xmlns:w10="urn:schemas-microsoft-com:office:word" xmlns:w="http://schemas.openxmlformats.org/wordprocessingml/2006/main" xmlns:w14="http://schemas.microsoft.com/office/word/2010/wordml" xmlns:w15="http://schemas.microsoft.com/office/word/2012/wordml" xmlns:wpg="http://schemas.microsoft.com/office/word/2010/wordprocessingGroup" xmlns:wpi="http://schemas.microsoft.com/office/word/2010/wordprocessingInk" xmlns:wne="http://schemas.microsoft.com/office/word/2006/wordml" xmlns:wps="http://schemas.microsoft.com/office/word/2010/wordprocessingShape" mc:Ignorable="w14 w15 wp14">
-  <w:abstractNum w:abstractNumId="0" w15:restartNumberingAfterBreak="0">
+<w:numbering xmlns:wpc="http://schemas.microsoft.com/office/word/2010/wordprocessingCanvas" xmlns:mc="http://schemas.openxmlformats.org/markup-compatibility/2006" xmlns:o="urn:schemas-microsoft-com:office:office" xmlns:r="http://schemas.openxmlformats.org/officeDocument/2006/relationships" xmlns:m="http://schemas.openxmlformats.org/officeDocument/2006/math" xmlns:v="urn:schemas-microsoft-com:vml" xmlns:wp14="http://schemas.microsoft.com/office/word/2010/wordprocessingDrawing" xmlns:wp="http://schemas.openxmlformats.org/drawingml/2006/wordprocessingDrawing" xmlns:w10="urn:schemas-microsoft-com:office:word" xmlns:w="http://schemas.openxmlformats.org/wordprocessingml/2006/main" xmlns:w14="http://schemas.microsoft.com/office/word/2010/wordml" xmlns:wpg="http://schemas.microsoft.com/office/word/2010/wordprocessingGroup" xmlns:wpi="http://schemas.microsoft.com/office/word/2010/wordprocessingInk" xmlns:wne="http://schemas.microsoft.com/office/word/2006/wordml" xmlns:wps="http://schemas.microsoft.com/office/word/2010/wordprocessingShape" mc:Ignorable="w14 wp14">
+  <w:abstractNum w:abstractNumId="0">
     <w:nsid w:val="6EAC0FE3"/>
     <w:multiLevelType w:val="hybridMultilevel"/>
     <w:tmpl w:val="01AECC5C"/>
@@ -1201,7 +1302,7 @@
 </file>
 
 <file path=word/styles.xml><?xml version="1.0" encoding="utf-8"?>
-<w:styles xmlns:mc="http://schemas.openxmlformats.org/markup-compatibility/2006" xmlns:r="http://schemas.openxmlformats.org/officeDocument/2006/relationships" xmlns:w="http://schemas.openxmlformats.org/wordprocessingml/2006/main" xmlns:w14="http://schemas.microsoft.com/office/word/2010/wordml" xmlns:w15="http://schemas.microsoft.com/office/word/2012/wordml" mc:Ignorable="w14 w15">
+<w:styles xmlns:mc="http://schemas.openxmlformats.org/markup-compatibility/2006" xmlns:r="http://schemas.openxmlformats.org/officeDocument/2006/relationships" xmlns:w="http://schemas.openxmlformats.org/wordprocessingml/2006/main" xmlns:w14="http://schemas.microsoft.com/office/word/2010/wordml" mc:Ignorable="w14">
   <w:docDefaults>
     <w:rPrDefault>
       <w:rPr>
@@ -1217,388 +1318,154 @@
       </w:pPr>
     </w:pPrDefault>
   </w:docDefaults>
-  <w:latentStyles w:defLockedState="0" w:defUIPriority="99" w:defSemiHidden="0" w:defUnhideWhenUsed="0" w:defQFormat="0" w:count="371">
-    <w:lsdException w:name="Normal" w:uiPriority="0" w:qFormat="1"/>
-    <w:lsdException w:name="heading 1" w:uiPriority="9" w:qFormat="1"/>
-    <w:lsdException w:name="heading 2" w:semiHidden="1" w:uiPriority="9" w:unhideWhenUsed="1" w:qFormat="1"/>
-    <w:lsdException w:name="heading 3" w:semiHidden="1" w:uiPriority="9" w:unhideWhenUsed="1" w:qFormat="1"/>
-    <w:lsdException w:name="heading 4" w:semiHidden="1" w:uiPriority="9" w:unhideWhenUsed="1" w:qFormat="1"/>
-    <w:lsdException w:name="heading 5" w:semiHidden="1" w:uiPriority="9" w:unhideWhenUsed="1" w:qFormat="1"/>
-    <w:lsdException w:name="heading 6" w:semiHidden="1" w:uiPriority="9" w:unhideWhenUsed="1" w:qFormat="1"/>
-    <w:lsdException w:name="heading 7" w:semiHidden="1" w:uiPriority="9" w:unhideWhenUsed="1" w:qFormat="1"/>
-    <w:lsdException w:name="heading 8" w:semiHidden="1" w:uiPriority="9" w:unhideWhenUsed="1" w:qFormat="1"/>
-    <w:lsdException w:name="heading 9" w:semiHidden="1" w:uiPriority="9" w:unhideWhenUsed="1" w:qFormat="1"/>
-    <w:lsdException w:name="index 1" w:semiHidden="1" w:unhideWhenUsed="1"/>
-    <w:lsdException w:name="index 2" w:semiHidden="1" w:unhideWhenUsed="1"/>
-    <w:lsdException w:name="index 3" w:semiHidden="1" w:unhideWhenUsed="1"/>
-    <w:lsdException w:name="index 4" w:semiHidden="1" w:unhideWhenUsed="1"/>
-    <w:lsdException w:name="index 5" w:semiHidden="1" w:unhideWhenUsed="1"/>
-    <w:lsdException w:name="index 6" w:semiHidden="1" w:unhideWhenUsed="1"/>
-    <w:lsdException w:name="index 7" w:semiHidden="1" w:unhideWhenUsed="1"/>
-    <w:lsdException w:name="index 8" w:semiHidden="1" w:unhideWhenUsed="1"/>
-    <w:lsdException w:name="index 9" w:semiHidden="1" w:unhideWhenUsed="1"/>
-    <w:lsdException w:name="toc 1" w:semiHidden="1" w:uiPriority="39" w:unhideWhenUsed="1"/>
-    <w:lsdException w:name="toc 2" w:semiHidden="1" w:uiPriority="39" w:unhideWhenUsed="1"/>
-    <w:lsdException w:name="toc 3" w:semiHidden="1" w:uiPriority="39" w:unhideWhenUsed="1"/>
-    <w:lsdException w:name="toc 4" w:semiHidden="1" w:uiPriority="39" w:unhideWhenUsed="1"/>
-    <w:lsdException w:name="toc 5" w:semiHidden="1" w:uiPriority="39" w:unhideWhenUsed="1"/>
-    <w:lsdException w:name="toc 6" w:semiHidden="1" w:uiPriority="39" w:unhideWhenUsed="1"/>
-    <w:lsdException w:name="toc 7" w:semiHidden="1" w:uiPriority="39" w:unhideWhenUsed="1"/>
-    <w:lsdException w:name="toc 8" w:semiHidden="1" w:uiPriority="39" w:unhideWhenUsed="1"/>
-    <w:lsdException w:name="toc 9" w:semiHidden="1" w:uiPriority="39" w:unhideWhenUsed="1"/>
-    <w:lsdException w:name="Normal Indent" w:semiHidden="1" w:unhideWhenUsed="1"/>
-    <w:lsdException w:name="footnote text" w:semiHidden="1" w:unhideWhenUsed="1"/>
-    <w:lsdException w:name="annotation text" w:semiHidden="1" w:unhideWhenUsed="1"/>
-    <w:lsdException w:name="header" w:semiHidden="1" w:unhideWhenUsed="1"/>
-    <w:lsdException w:name="footer" w:semiHidden="1" w:unhideWhenUsed="1"/>
-    <w:lsdException w:name="index heading" w:semiHidden="1" w:unhideWhenUsed="1"/>
-    <w:lsdException w:name="caption" w:semiHidden="1" w:uiPriority="35" w:unhideWhenUsed="1" w:qFormat="1"/>
-    <w:lsdException w:name="table of figures" w:semiHidden="1" w:unhideWhenUsed="1"/>
-    <w:lsdException w:name="envelope address" w:semiHidden="1" w:unhideWhenUsed="1"/>
-    <w:lsdException w:name="envelope return" w:semiHidden="1" w:unhideWhenUsed="1"/>
-    <w:lsdException w:name="footnote reference" w:semiHidden="1" w:unhideWhenUsed="1"/>
-    <w:lsdException w:name="annotation reference" w:semiHidden="1" w:unhideWhenUsed="1"/>
-    <w:lsdException w:name="line number" w:semiHidden="1" w:unhideWhenUsed="1"/>
-    <w:lsdException w:name="page number" w:semiHidden="1" w:unhideWhenUsed="1"/>
-    <w:lsdException w:name="endnote reference" w:semiHidden="1" w:unhideWhenUsed="1"/>
-    <w:lsdException w:name="endnote text" w:semiHidden="1" w:unhideWhenUsed="1"/>
-    <w:lsdException w:name="table of authorities" w:semiHidden="1" w:unhideWhenUsed="1"/>
-    <w:lsdException w:name="macro" w:semiHidden="1" w:unhideWhenUsed="1"/>
-    <w:lsdException w:name="toa heading" w:semiHidden="1" w:unhideWhenUsed="1"/>
-    <w:lsdException w:name="List" w:semiHidden="1" w:unhideWhenUsed="1"/>
-    <w:lsdException w:name="List Bullet" w:semiHidden="1" w:unhideWhenUsed="1"/>
-    <w:lsdException w:name="List Number" w:semiHidden="1" w:unhideWhenUsed="1"/>
-    <w:lsdException w:name="List 2" w:semiHidden="1" w:unhideWhenUsed="1"/>
-    <w:lsdException w:name="List 3" w:semiHidden="1" w:unhideWhenUsed="1"/>
-    <w:lsdException w:name="List 4" w:semiHidden="1" w:unhideWhenUsed="1"/>
-    <w:lsdException w:name="List 5" w:semiHidden="1" w:unhideWhenUsed="1"/>
-    <w:lsdException w:name="List Bullet 2" w:semiHidden="1" w:unhideWhenUsed="1"/>
-    <w:lsdException w:name="List Bullet 3" w:semiHidden="1" w:unhideWhenUsed="1"/>
-    <w:lsdException w:name="List Bullet 4" w:semiHidden="1" w:unhideWhenUsed="1"/>
-    <w:lsdException w:name="List Bullet 5" w:semiHidden="1" w:unhideWhenUsed="1"/>
-    <w:lsdException w:name="List Number 2" w:semiHidden="1" w:unhideWhenUsed="1"/>
-    <w:lsdException w:name="List Number 3" w:semiHidden="1" w:unhideWhenUsed="1"/>
-    <w:lsdException w:name="List Number 4" w:semiHidden="1" w:unhideWhenUsed="1"/>
-    <w:lsdException w:name="List Number 5" w:semiHidden="1" w:unhideWhenUsed="1"/>
-    <w:lsdException w:name="Title" w:uiPriority="10" w:qFormat="1"/>
-    <w:lsdException w:name="Closing" w:semiHidden="1" w:unhideWhenUsed="1"/>
-    <w:lsdException w:name="Signature" w:semiHidden="1" w:unhideWhenUsed="1"/>
-    <w:lsdException w:name="Default Paragraph Font" w:semiHidden="1" w:uiPriority="1" w:unhideWhenUsed="1"/>
-    <w:lsdException w:name="Body Text" w:semiHidden="1" w:unhideWhenUsed="1"/>
-    <w:lsdException w:name="Body Text Indent" w:semiHidden="1" w:unhideWhenUsed="1"/>
-    <w:lsdException w:name="List Continue" w:semiHidden="1" w:unhideWhenUsed="1"/>
-    <w:lsdException w:name="List Continue 2" w:semiHidden="1" w:unhideWhenUsed="1"/>
-    <w:lsdException w:name="List Continue 3" w:semiHidden="1" w:unhideWhenUsed="1"/>
-    <w:lsdException w:name="List Continue 4" w:semiHidden="1" w:unhideWhenUsed="1"/>
-    <w:lsdException w:name="List Continue 5" w:semiHidden="1" w:unhideWhenUsed="1"/>
-    <w:lsdException w:name="Message Header" w:semiHidden="1" w:unhideWhenUsed="1"/>
-    <w:lsdException w:name="Subtitle" w:uiPriority="11" w:qFormat="1"/>
-    <w:lsdException w:name="Salutation" w:semiHidden="1" w:unhideWhenUsed="1"/>
-    <w:lsdException w:name="Date" w:semiHidden="1" w:unhideWhenUsed="1"/>
-    <w:lsdException w:name="Body Text First Indent" w:semiHidden="1" w:unhideWhenUsed="1"/>
-    <w:lsdException w:name="Body Text First Indent 2" w:semiHidden="1" w:unhideWhenUsed="1"/>
-    <w:lsdException w:name="Note Heading" w:semiHidden="1" w:unhideWhenUsed="1"/>
-    <w:lsdException w:name="Body Text 2" w:semiHidden="1" w:unhideWhenUsed="1"/>
-    <w:lsdException w:name="Body Text 3" w:semiHidden="1" w:unhideWhenUsed="1"/>
-    <w:lsdException w:name="Body Text Indent 2" w:semiHidden="1" w:unhideWhenUsed="1"/>
-    <w:lsdException w:name="Body Text Indent 3" w:semiHidden="1" w:unhideWhenUsed="1"/>
-    <w:lsdException w:name="Block Text" w:semiHidden="1" w:unhideWhenUsed="1"/>
-    <w:lsdException w:name="Hyperlink" w:semiHidden="1" w:unhideWhenUsed="1"/>
-    <w:lsdException w:name="FollowedHyperlink" w:semiHidden="1" w:unhideWhenUsed="1"/>
-    <w:lsdException w:name="Strong" w:uiPriority="22" w:qFormat="1"/>
-    <w:lsdException w:name="Emphasis" w:uiPriority="20" w:qFormat="1"/>
-    <w:lsdException w:name="Document Map" w:semiHidden="1" w:unhideWhenUsed="1"/>
-    <w:lsdException w:name="Plain Text" w:semiHidden="1" w:unhideWhenUsed="1"/>
-    <w:lsdException w:name="E-mail Signature" w:semiHidden="1" w:unhideWhenUsed="1"/>
-    <w:lsdException w:name="HTML Top of Form" w:semiHidden="1" w:unhideWhenUsed="1"/>
-    <w:lsdException w:name="HTML Bottom of Form" w:semiHidden="1" w:unhideWhenUsed="1"/>
-    <w:lsdException w:name="Normal (Web)" w:semiHidden="1" w:unhideWhenUsed="1"/>
-    <w:lsdException w:name="HTML Acronym" w:semiHidden="1" w:unhideWhenUsed="1"/>
-    <w:lsdException w:name="HTML Address" w:semiHidden="1" w:unhideWhenUsed="1"/>
-    <w:lsdException w:name="HTML Cite" w:semiHidden="1" w:unhideWhenUsed="1"/>
-    <w:lsdException w:name="HTML Code" w:semiHidden="1" w:unhideWhenUsed="1"/>
-    <w:lsdException w:name="HTML Definition" w:semiHidden="1" w:unhideWhenUsed="1"/>
-    <w:lsdException w:name="HTML Keyboard" w:semiHidden="1" w:unhideWhenUsed="1"/>
-    <w:lsdException w:name="HTML Preformatted" w:semiHidden="1" w:unhideWhenUsed="1"/>
-    <w:lsdException w:name="HTML Sample" w:semiHidden="1" w:unhideWhenUsed="1"/>
-    <w:lsdException w:name="HTML Typewriter" w:semiHidden="1" w:unhideWhenUsed="1"/>
-    <w:lsdException w:name="HTML Variable" w:semiHidden="1" w:unhideWhenUsed="1"/>
-    <w:lsdException w:name="Normal Table" w:semiHidden="1" w:unhideWhenUsed="1"/>
-    <w:lsdException w:name="annotation subject" w:semiHidden="1" w:unhideWhenUsed="1"/>
-    <w:lsdException w:name="No List" w:semiHidden="1" w:unhideWhenUsed="1"/>
-    <w:lsdException w:name="Outline List 1" w:semiHidden="1" w:unhideWhenUsed="1"/>
-    <w:lsdException w:name="Outline List 2" w:semiHidden="1" w:unhideWhenUsed="1"/>
-    <w:lsdException w:name="Outline List 3" w:semiHidden="1" w:unhideWhenUsed="1"/>
-    <w:lsdException w:name="Table Simple 1" w:semiHidden="1" w:unhideWhenUsed="1"/>
-    <w:lsdException w:name="Table Simple 2" w:semiHidden="1" w:unhideWhenUsed="1"/>
-    <w:lsdException w:name="Table Simple 3" w:semiHidden="1" w:unhideWhenUsed="1"/>
-    <w:lsdException w:name="Table Classic 1" w:semiHidden="1" w:unhideWhenUsed="1"/>
-    <w:lsdException w:name="Table Classic 2" w:semiHidden="1" w:unhideWhenUsed="1"/>
-    <w:lsdException w:name="Table Classic 3" w:semiHidden="1" w:unhideWhenUsed="1"/>
-    <w:lsdException w:name="Table Classic 4" w:semiHidden="1" w:unhideWhenUsed="1"/>
-    <w:lsdException w:name="Table Colorful 1" w:semiHidden="1" w:unhideWhenUsed="1"/>
-    <w:lsdException w:name="Table Colorful 2" w:semiHidden="1" w:unhideWhenUsed="1"/>
-    <w:lsdException w:name="Table Colorful 3" w:semiHidden="1" w:unhideWhenUsed="1"/>
-    <w:lsdException w:name="Table Columns 1" w:semiHidden="1" w:unhideWhenUsed="1"/>
-    <w:lsdException w:name="Table Columns 2" w:semiHidden="1" w:unhideWhenUsed="1"/>
-    <w:lsdException w:name="Table Columns 3" w:semiHidden="1" w:unhideWhenUsed="1"/>
-    <w:lsdException w:name="Table Columns 4" w:semiHidden="1" w:unhideWhenUsed="1"/>
-    <w:lsdException w:name="Table Columns 5" w:semiHidden="1" w:unhideWhenUsed="1"/>
-    <w:lsdException w:name="Table Grid 1" w:semiHidden="1" w:unhideWhenUsed="1"/>
-    <w:lsdException w:name="Table Grid 2" w:semiHidden="1" w:unhideWhenUsed="1"/>
-    <w:lsdException w:name="Table Grid 3" w:semiHidden="1" w:unhideWhenUsed="1"/>
-    <w:lsdException w:name="Table Grid 4" w:semiHidden="1" w:unhideWhenUsed="1"/>
-    <w:lsdException w:name="Table Grid 5" w:semiHidden="1" w:unhideWhenUsed="1"/>
-    <w:lsdException w:name="Table Grid 6" w:semiHidden="1" w:unhideWhenUsed="1"/>
-    <w:lsdException w:name="Table Grid 7" w:semiHidden="1" w:unhideWhenUsed="1"/>
-    <w:lsdException w:name="Table Grid 8" w:semiHidden="1" w:unhideWhenUsed="1"/>
-    <w:lsdException w:name="Table List 1" w:semiHidden="1" w:unhideWhenUsed="1"/>
-    <w:lsdException w:name="Table List 2" w:semiHidden="1" w:unhideWhenUsed="1"/>
-    <w:lsdException w:name="Table List 3" w:semiHidden="1" w:unhideWhenUsed="1"/>
-    <w:lsdException w:name="Table List 4" w:semiHidden="1" w:unhideWhenUsed="1"/>
-    <w:lsdException w:name="Table List 5" w:semiHidden="1" w:unhideWhenUsed="1"/>
-    <w:lsdException w:name="Table List 6" w:semiHidden="1" w:unhideWhenUsed="1"/>
-    <w:lsdException w:name="Table List 7" w:semiHidden="1" w:unhideWhenUsed="1"/>
-    <w:lsdException w:name="Table List 8" w:semiHidden="1" w:unhideWhenUsed="1"/>
-    <w:lsdException w:name="Table 3D effects 1" w:semiHidden="1" w:unhideWhenUsed="1"/>
-    <w:lsdException w:name="Table 3D effects 2" w:semiHidden="1" w:unhideWhenUsed="1"/>
-    <w:lsdException w:name="Table 3D effects 3" w:semiHidden="1" w:unhideWhenUsed="1"/>
-    <w:lsdException w:name="Table Contemporary" w:semiHidden="1" w:unhideWhenUsed="1"/>
-    <w:lsdException w:name="Table Elegant" w:semiHidden="1" w:unhideWhenUsed="1"/>
-    <w:lsdException w:name="Table Professional" w:semiHidden="1" w:unhideWhenUsed="1"/>
-    <w:lsdException w:name="Table Subtle 1" w:semiHidden="1" w:unhideWhenUsed="1"/>
-    <w:lsdException w:name="Table Subtle 2" w:semiHidden="1" w:unhideWhenUsed="1"/>
-    <w:lsdException w:name="Table Web 1" w:semiHidden="1" w:unhideWhenUsed="1"/>
-    <w:lsdException w:name="Table Web 2" w:semiHidden="1" w:unhideWhenUsed="1"/>
-    <w:lsdException w:name="Table Web 3" w:semiHidden="1" w:unhideWhenUsed="1"/>
-    <w:lsdException w:name="Balloon Text" w:semiHidden="1" w:unhideWhenUsed="1"/>
-    <w:lsdException w:name="Table Grid" w:uiPriority="59"/>
-    <w:lsdException w:name="Table Theme" w:semiHidden="1" w:unhideWhenUsed="1"/>
-    <w:lsdException w:name="Placeholder Text" w:semiHidden="1"/>
-    <w:lsdException w:name="No Spacing" w:uiPriority="1" w:qFormat="1"/>
-    <w:lsdException w:name="Light Shading" w:uiPriority="60"/>
-    <w:lsdException w:name="Light List" w:uiPriority="61"/>
-    <w:lsdException w:name="Light Grid" w:uiPriority="62"/>
-    <w:lsdException w:name="Medium Shading 1" w:uiPriority="63"/>
-    <w:lsdException w:name="Medium Shading 2" w:uiPriority="64"/>
-    <w:lsdException w:name="Medium List 1" w:uiPriority="65"/>
-    <w:lsdException w:name="Medium List 2" w:uiPriority="66"/>
-    <w:lsdException w:name="Medium Grid 1" w:uiPriority="67"/>
-    <w:lsdException w:name="Medium Grid 2" w:uiPriority="68"/>
-    <w:lsdException w:name="Medium Grid 3" w:uiPriority="69"/>
-    <w:lsdException w:name="Dark List" w:uiPriority="70"/>
-    <w:lsdException w:name="Colorful Shading" w:uiPriority="71"/>
-    <w:lsdException w:name="Colorful List" w:uiPriority="72"/>
-    <w:lsdException w:name="Colorful Grid" w:uiPriority="73"/>
-    <w:lsdException w:name="Light Shading Accent 1" w:uiPriority="60"/>
-    <w:lsdException w:name="Light List Accent 1" w:uiPriority="61"/>
-    <w:lsdException w:name="Light Grid Accent 1" w:uiPriority="62"/>
-    <w:lsdException w:name="Medium Shading 1 Accent 1" w:uiPriority="63"/>
-    <w:lsdException w:name="Medium Shading 2 Accent 1" w:uiPriority="64"/>
-    <w:lsdException w:name="Medium List 1 Accent 1" w:uiPriority="65"/>
-    <w:lsdException w:name="Revision" w:semiHidden="1"/>
-    <w:lsdException w:name="List Paragraph" w:uiPriority="34" w:qFormat="1"/>
-    <w:lsdException w:name="Quote" w:uiPriority="29" w:qFormat="1"/>
-    <w:lsdException w:name="Intense Quote" w:uiPriority="30" w:qFormat="1"/>
-    <w:lsdException w:name="Medium List 2 Accent 1" w:uiPriority="66"/>
-    <w:lsdException w:name="Medium Grid 1 Accent 1" w:uiPriority="67"/>
-    <w:lsdException w:name="Medium Grid 2 Accent 1" w:uiPriority="68"/>
-    <w:lsdException w:name="Medium Grid 3 Accent 1" w:uiPriority="69"/>
-    <w:lsdException w:name="Dark List Accent 1" w:uiPriority="70"/>
-    <w:lsdException w:name="Colorful Shading Accent 1" w:uiPriority="71"/>
-    <w:lsdException w:name="Colorful List Accent 1" w:uiPriority="72"/>
-    <w:lsdException w:name="Colorful Grid Accent 1" w:uiPriority="73"/>
-    <w:lsdException w:name="Light Shading Accent 2" w:uiPriority="60"/>
-    <w:lsdException w:name="Light List Accent 2" w:uiPriority="61"/>
-    <w:lsdException w:name="Light Grid Accent 2" w:uiPriority="62"/>
-    <w:lsdException w:name="Medium Shading 1 Accent 2" w:uiPriority="63"/>
-    <w:lsdException w:name="Medium Shading 2 Accent 2" w:uiPriority="64"/>
-    <w:lsdException w:name="Medium List 1 Accent 2" w:uiPriority="65"/>
-    <w:lsdException w:name="Medium List 2 Accent 2" w:uiPriority="66"/>
-    <w:lsdException w:name="Medium Grid 1 Accent 2" w:uiPriority="67"/>
-    <w:lsdException w:name="Medium Grid 2 Accent 2" w:uiPriority="68"/>
-    <w:lsdException w:name="Medium Grid 3 Accent 2" w:uiPriority="69"/>
-    <w:lsdException w:name="Dark List Accent 2" w:uiPriority="70"/>
-    <w:lsdException w:name="Colorful Shading Accent 2" w:uiPriority="71"/>
-    <w:lsdException w:name="Colorful List Accent 2" w:uiPriority="72"/>
-    <w:lsdException w:name="Colorful Grid Accent 2" w:uiPriority="73"/>
-    <w:lsdException w:name="Light Shading Accent 3" w:uiPriority="60"/>
-    <w:lsdException w:name="Light List Accent 3" w:uiPriority="61"/>
-    <w:lsdException w:name="Light Grid Accent 3" w:uiPriority="62"/>
-    <w:lsdException w:name="Medium Shading 1 Accent 3" w:uiPriority="63"/>
-    <w:lsdException w:name="Medium Shading 2 Accent 3" w:uiPriority="64"/>
-    <w:lsdException w:name="Medium List 1 Accent 3" w:uiPriority="65"/>
-    <w:lsdException w:name="Medium List 2 Accent 3" w:uiPriority="66"/>
-    <w:lsdException w:name="Medium Grid 1 Accent 3" w:uiPriority="67"/>
-    <w:lsdException w:name="Medium Grid 2 Accent 3" w:uiPriority="68"/>
-    <w:lsdException w:name="Medium Grid 3 Accent 3" w:uiPriority="69"/>
-    <w:lsdException w:name="Dark List Accent 3" w:uiPriority="70"/>
-    <w:lsdException w:name="Colorful Shading Accent 3" w:uiPriority="71"/>
-    <w:lsdException w:name="Colorful List Accent 3" w:uiPriority="72"/>
-    <w:lsdException w:name="Colorful Grid Accent 3" w:uiPriority="73"/>
-    <w:lsdException w:name="Light Shading Accent 4" w:uiPriority="60"/>
-    <w:lsdException w:name="Light List Accent 4" w:uiPriority="61"/>
-    <w:lsdException w:name="Light Grid Accent 4" w:uiPriority="62"/>
-    <w:lsdException w:name="Medium Shading 1 Accent 4" w:uiPriority="63"/>
-    <w:lsdException w:name="Medium Shading 2 Accent 4" w:uiPriority="64"/>
-    <w:lsdException w:name="Medium List 1 Accent 4" w:uiPriority="65"/>
-    <w:lsdException w:name="Medium List 2 Accent 4" w:uiPriority="66"/>
-    <w:lsdException w:name="Medium Grid 1 Accent 4" w:uiPriority="67"/>
-    <w:lsdException w:name="Medium Grid 2 Accent 4" w:uiPriority="68"/>
-    <w:lsdException w:name="Medium Grid 3 Accent 4" w:uiPriority="69"/>
-    <w:lsdException w:name="Dark List Accent 4" w:uiPriority="70"/>
-    <w:lsdException w:name="Colorful Shading Accent 4" w:uiPriority="71"/>
-    <w:lsdException w:name="Colorful List Accent 4" w:uiPriority="72"/>
-    <w:lsdException w:name="Colorful Grid Accent 4" w:uiPriority="73"/>
-    <w:lsdException w:name="Light Shading Accent 5" w:uiPriority="60"/>
-    <w:lsdException w:name="Light List Accent 5" w:uiPriority="61"/>
-    <w:lsdException w:name="Light Grid Accent 5" w:uiPriority="62"/>
-    <w:lsdException w:name="Medium Shading 1 Accent 5" w:uiPriority="63"/>
-    <w:lsdException w:name="Medium Shading 2 Accent 5" w:uiPriority="64"/>
-    <w:lsdException w:name="Medium List 1 Accent 5" w:uiPriority="65"/>
-    <w:lsdException w:name="Medium List 2 Accent 5" w:uiPriority="66"/>
-    <w:lsdException w:name="Medium Grid 1 Accent 5" w:uiPriority="67"/>
-    <w:lsdException w:name="Medium Grid 2 Accent 5" w:uiPriority="68"/>
-    <w:lsdException w:name="Medium Grid 3 Accent 5" w:uiPriority="69"/>
-    <w:lsdException w:name="Dark List Accent 5" w:uiPriority="70"/>
-    <w:lsdException w:name="Colorful Shading Accent 5" w:uiPriority="71"/>
-    <w:lsdException w:name="Colorful List Accent 5" w:uiPriority="72"/>
-    <w:lsdException w:name="Colorful Grid Accent 5" w:uiPriority="73"/>
-    <w:lsdException w:name="Light Shading Accent 6" w:uiPriority="60"/>
-    <w:lsdException w:name="Light List Accent 6" w:uiPriority="61"/>
-    <w:lsdException w:name="Light Grid Accent 6" w:uiPriority="62"/>
-    <w:lsdException w:name="Medium Shading 1 Accent 6" w:uiPriority="63"/>
-    <w:lsdException w:name="Medium Shading 2 Accent 6" w:uiPriority="64"/>
-    <w:lsdException w:name="Medium List 1 Accent 6" w:uiPriority="65"/>
-    <w:lsdException w:name="Medium List 2 Accent 6" w:uiPriority="66"/>
-    <w:lsdException w:name="Medium Grid 1 Accent 6" w:uiPriority="67"/>
-    <w:lsdException w:name="Medium Grid 2 Accent 6" w:uiPriority="68"/>
-    <w:lsdException w:name="Medium Grid 3 Accent 6" w:uiPriority="69"/>
-    <w:lsdException w:name="Dark List Accent 6" w:uiPriority="70"/>
-    <w:lsdException w:name="Colorful Shading Accent 6" w:uiPriority="71"/>
-    <w:lsdException w:name="Colorful List Accent 6" w:uiPriority="72"/>
-    <w:lsdException w:name="Colorful Grid Accent 6" w:uiPriority="73"/>
-    <w:lsdException w:name="Subtle Emphasis" w:uiPriority="19" w:qFormat="1"/>
-    <w:lsdException w:name="Intense Emphasis" w:uiPriority="21" w:qFormat="1"/>
-    <w:lsdException w:name="Subtle Reference" w:uiPriority="31" w:qFormat="1"/>
-    <w:lsdException w:name="Intense Reference" w:uiPriority="32" w:qFormat="1"/>
-    <w:lsdException w:name="Book Title" w:uiPriority="33" w:qFormat="1"/>
-    <w:lsdException w:name="Bibliography" w:semiHidden="1" w:uiPriority="37" w:unhideWhenUsed="1"/>
-    <w:lsdException w:name="TOC Heading" w:semiHidden="1" w:uiPriority="39" w:unhideWhenUsed="1" w:qFormat="1"/>
-    <w:lsdException w:name="Plain Table 1" w:uiPriority="41"/>
-    <w:lsdException w:name="Plain Table 2" w:uiPriority="42"/>
-    <w:lsdException w:name="Plain Table 3" w:uiPriority="43"/>
-    <w:lsdException w:name="Plain Table 4" w:uiPriority="44"/>
-    <w:lsdException w:name="Plain Table 5" w:uiPriority="45"/>
-    <w:lsdException w:name="Grid Table Light" w:uiPriority="40"/>
-    <w:lsdException w:name="Grid Table 1 Light" w:uiPriority="46"/>
-    <w:lsdException w:name="Grid Table 2" w:uiPriority="47"/>
-    <w:lsdException w:name="Grid Table 3" w:uiPriority="48"/>
-    <w:lsdException w:name="Grid Table 4" w:uiPriority="49"/>
-    <w:lsdException w:name="Grid Table 5 Dark" w:uiPriority="50"/>
-    <w:lsdException w:name="Grid Table 6 Colorful" w:uiPriority="51"/>
-    <w:lsdException w:name="Grid Table 7 Colorful" w:uiPriority="52"/>
-    <w:lsdException w:name="Grid Table 1 Light Accent 1" w:uiPriority="46"/>
-    <w:lsdException w:name="Grid Table 2 Accent 1" w:uiPriority="47"/>
-    <w:lsdException w:name="Grid Table 3 Accent 1" w:uiPriority="48"/>
-    <w:lsdException w:name="Grid Table 4 Accent 1" w:uiPriority="49"/>
-    <w:lsdException w:name="Grid Table 5 Dark Accent 1" w:uiPriority="50"/>
-    <w:lsdException w:name="Grid Table 6 Colorful Accent 1" w:uiPriority="51"/>
-    <w:lsdException w:name="Grid Table 7 Colorful Accent 1" w:uiPriority="52"/>
-    <w:lsdException w:name="Grid Table 1 Light Accent 2" w:uiPriority="46"/>
-    <w:lsdException w:name="Grid Table 2 Accent 2" w:uiPriority="47"/>
-    <w:lsdException w:name="Grid Table 3 Accent 2" w:uiPriority="48"/>
-    <w:lsdException w:name="Grid Table 4 Accent 2" w:uiPriority="49"/>
-    <w:lsdException w:name="Grid Table 5 Dark Accent 2" w:uiPriority="50"/>
-    <w:lsdException w:name="Grid Table 6 Colorful Accent 2" w:uiPriority="51"/>
-    <w:lsdException w:name="Grid Table 7 Colorful Accent 2" w:uiPriority="52"/>
-    <w:lsdException w:name="Grid Table 1 Light Accent 3" w:uiPriority="46"/>
-    <w:lsdException w:name="Grid Table 2 Accent 3" w:uiPriority="47"/>
-    <w:lsdException w:name="Grid Table 3 Accent 3" w:uiPriority="48"/>
-    <w:lsdException w:name="Grid Table 4 Accent 3" w:uiPriority="49"/>
-    <w:lsdException w:name="Grid Table 5 Dark Accent 3" w:uiPriority="50"/>
-    <w:lsdException w:name="Grid Table 6 Colorful Accent 3" w:uiPriority="51"/>
-    <w:lsdException w:name="Grid Table 7 Colorful Accent 3" w:uiPriority="52"/>
-    <w:lsdException w:name="Grid Table 1 Light Accent 4" w:uiPriority="46"/>
-    <w:lsdException w:name="Grid Table 2 Accent 4" w:uiPriority="47"/>
-    <w:lsdException w:name="Grid Table 3 Accent 4" w:uiPriority="48"/>
-    <w:lsdException w:name="Grid Table 4 Accent 4" w:uiPriority="49"/>
-    <w:lsdException w:name="Grid Table 5 Dark Accent 4" w:uiPriority="50"/>
-    <w:lsdException w:name="Grid Table 6 Colorful Accent 4" w:uiPriority="51"/>
-    <w:lsdException w:name="Grid Table 7 Colorful Accent 4" w:uiPriority="52"/>
-    <w:lsdException w:name="Grid Table 1 Light Accent 5" w:uiPriority="46"/>
-    <w:lsdException w:name="Grid Table 2 Accent 5" w:uiPriority="47"/>
-    <w:lsdException w:name="Grid Table 3 Accent 5" w:uiPriority="48"/>
-    <w:lsdException w:name="Grid Table 4 Accent 5" w:uiPriority="49"/>
-    <w:lsdException w:name="Grid Table 5 Dark Accent 5" w:uiPriority="50"/>
-    <w:lsdException w:name="Grid Table 6 Colorful Accent 5" w:uiPriority="51"/>
-    <w:lsdException w:name="Grid Table 7 Colorful Accent 5" w:uiPriority="52"/>
-    <w:lsdException w:name="Grid Table 1 Light Accent 6" w:uiPriority="46"/>
-    <w:lsdException w:name="Grid Table 2 Accent 6" w:uiPriority="47"/>
-    <w:lsdException w:name="Grid Table 3 Accent 6" w:uiPriority="48"/>
-    <w:lsdException w:name="Grid Table 4 Accent 6" w:uiPriority="49"/>
-    <w:lsdException w:name="Grid Table 5 Dark Accent 6" w:uiPriority="50"/>
-    <w:lsdException w:name="Grid Table 6 Colorful Accent 6" w:uiPriority="51"/>
-    <w:lsdException w:name="Grid Table 7 Colorful Accent 6" w:uiPriority="52"/>
-    <w:lsdException w:name="List Table 1 Light" w:uiPriority="46"/>
-    <w:lsdException w:name="List Table 2" w:uiPriority="47"/>
-    <w:lsdException w:name="List Table 3" w:uiPriority="48"/>
-    <w:lsdException w:name="List Table 4" w:uiPriority="49"/>
-    <w:lsdException w:name="List Table 5 Dark" w:uiPriority="50"/>
-    <w:lsdException w:name="List Table 6 Colorful" w:uiPriority="51"/>
-    <w:lsdException w:name="List Table 7 Colorful" w:uiPriority="52"/>
-    <w:lsdException w:name="List Table 1 Light Accent 1" w:uiPriority="46"/>
-    <w:lsdException w:name="List Table 2 Accent 1" w:uiPriority="47"/>
-    <w:lsdException w:name="List Table 3 Accent 1" w:uiPriority="48"/>
-    <w:lsdException w:name="List Table 4 Accent 1" w:uiPriority="49"/>
-    <w:lsdException w:name="List Table 5 Dark Accent 1" w:uiPriority="50"/>
-    <w:lsdException w:name="List Table 6 Colorful Accent 1" w:uiPriority="51"/>
-    <w:lsdException w:name="List Table 7 Colorful Accent 1" w:uiPriority="52"/>
-    <w:lsdException w:name="List Table 1 Light Accent 2" w:uiPriority="46"/>
-    <w:lsdException w:name="List Table 2 Accent 2" w:uiPriority="47"/>
-    <w:lsdException w:name="List Table 3 Accent 2" w:uiPriority="48"/>
-    <w:lsdException w:name="List Table 4 Accent 2" w:uiPriority="49"/>
-    <w:lsdException w:name="List Table 5 Dark Accent 2" w:uiPriority="50"/>
-    <w:lsdException w:name="List Table 6 Colorful Accent 2" w:uiPriority="51"/>
-    <w:lsdException w:name="List Table 7 Colorful Accent 2" w:uiPriority="52"/>
-    <w:lsdException w:name="List Table 1 Light Accent 3" w:uiPriority="46"/>
-    <w:lsdException w:name="List Table 2 Accent 3" w:uiPriority="47"/>
-    <w:lsdException w:name="List Table 3 Accent 3" w:uiPriority="48"/>
-    <w:lsdException w:name="List Table 4 Accent 3" w:uiPriority="49"/>
-    <w:lsdException w:name="List Table 5 Dark Accent 3" w:uiPriority="50"/>
-    <w:lsdException w:name="List Table 6 Colorful Accent 3" w:uiPriority="51"/>
-    <w:lsdException w:name="List Table 7 Colorful Accent 3" w:uiPriority="52"/>
-    <w:lsdException w:name="List Table 1 Light Accent 4" w:uiPriority="46"/>
-    <w:lsdException w:name="List Table 2 Accent 4" w:uiPriority="47"/>
-    <w:lsdException w:name="List Table 3 Accent 4" w:uiPriority="48"/>
-    <w:lsdException w:name="List Table 4 Accent 4" w:uiPriority="49"/>
-    <w:lsdException w:name="List Table 5 Dark Accent 4" w:uiPriority="50"/>
-    <w:lsdException w:name="List Table 6 Colorful Accent 4" w:uiPriority="51"/>
-    <w:lsdException w:name="List Table 7 Colorful Accent 4" w:uiPriority="52"/>
-    <w:lsdException w:name="List Table 1 Light Accent 5" w:uiPriority="46"/>
-    <w:lsdException w:name="List Table 2 Accent 5" w:uiPriority="47"/>
-    <w:lsdException w:name="List Table 3 Accent 5" w:uiPriority="48"/>
-    <w:lsdException w:name="List Table 4 Accent 5" w:uiPriority="49"/>
-    <w:lsdException w:name="List Table 5 Dark Accent 5" w:uiPriority="50"/>
-    <w:lsdException w:name="List Table 6 Colorful Accent 5" w:uiPriority="51"/>
-    <w:lsdException w:name="List Table 7 Colorful Accent 5" w:uiPriority="52"/>
-    <w:lsdException w:name="List Table 1 Light Accent 6" w:uiPriority="46"/>
-    <w:lsdException w:name="List Table 2 Accent 6" w:uiPriority="47"/>
-    <w:lsdException w:name="List Table 3 Accent 6" w:uiPriority="48"/>
-    <w:lsdException w:name="List Table 4 Accent 6" w:uiPriority="49"/>
-    <w:lsdException w:name="List Table 5 Dark Accent 6" w:uiPriority="50"/>
-    <w:lsdException w:name="List Table 6 Colorful Accent 6" w:uiPriority="51"/>
-    <w:lsdException w:name="List Table 7 Colorful Accent 6" w:uiPriority="52"/>
+  <w:latentStyles w:defLockedState="0" w:defUIPriority="99" w:defSemiHidden="1" w:defUnhideWhenUsed="1" w:defQFormat="0" w:count="267">
+    <w:lsdException w:name="Normal" w:semiHidden="0" w:uiPriority="0" w:unhideWhenUsed="0" w:qFormat="1"/>
+    <w:lsdException w:name="heading 1" w:semiHidden="0" w:uiPriority="9" w:unhideWhenUsed="0" w:qFormat="1"/>
+    <w:lsdException w:name="heading 2" w:uiPriority="9" w:qFormat="1"/>
+    <w:lsdException w:name="heading 3" w:uiPriority="9" w:qFormat="1"/>
+    <w:lsdException w:name="heading 4" w:uiPriority="9" w:qFormat="1"/>
+    <w:lsdException w:name="heading 5" w:uiPriority="9" w:qFormat="1"/>
+    <w:lsdException w:name="heading 6" w:uiPriority="9" w:qFormat="1"/>
+    <w:lsdException w:name="heading 7" w:uiPriority="9" w:qFormat="1"/>
+    <w:lsdException w:name="heading 8" w:uiPriority="9" w:qFormat="1"/>
+    <w:lsdException w:name="heading 9" w:uiPriority="9" w:qFormat="1"/>
+    <w:lsdException w:name="toc 1" w:uiPriority="39"/>
+    <w:lsdException w:name="toc 2" w:uiPriority="39"/>
+    <w:lsdException w:name="toc 3" w:uiPriority="39"/>
+    <w:lsdException w:name="toc 4" w:uiPriority="39"/>
+    <w:lsdException w:name="toc 5" w:uiPriority="39"/>
+    <w:lsdException w:name="toc 6" w:uiPriority="39"/>
+    <w:lsdException w:name="toc 7" w:uiPriority="39"/>
+    <w:lsdException w:name="toc 8" w:uiPriority="39"/>
+    <w:lsdException w:name="toc 9" w:uiPriority="39"/>
+    <w:lsdException w:name="caption" w:uiPriority="35" w:qFormat="1"/>
+    <w:lsdException w:name="Title" w:semiHidden="0" w:uiPriority="10" w:unhideWhenUsed="0" w:qFormat="1"/>
+    <w:lsdException w:name="Default Paragraph Font" w:uiPriority="1"/>
+    <w:lsdException w:name="Subtitle" w:semiHidden="0" w:uiPriority="11" w:unhideWhenUsed="0" w:qFormat="1"/>
+    <w:lsdException w:name="Strong" w:semiHidden="0" w:uiPriority="22" w:unhideWhenUsed="0" w:qFormat="1"/>
+    <w:lsdException w:name="Emphasis" w:semiHidden="0" w:uiPriority="20" w:unhideWhenUsed="0" w:qFormat="1"/>
+    <w:lsdException w:name="Table Grid" w:semiHidden="0" w:uiPriority="59" w:unhideWhenUsed="0"/>
+    <w:lsdException w:name="Placeholder Text" w:unhideWhenUsed="0"/>
+    <w:lsdException w:name="No Spacing" w:semiHidden="0" w:uiPriority="1" w:unhideWhenUsed="0" w:qFormat="1"/>
+    <w:lsdException w:name="Light Shading" w:semiHidden="0" w:uiPriority="60" w:unhideWhenUsed="0"/>
+    <w:lsdException w:name="Light List" w:semiHidden="0" w:uiPriority="61" w:unhideWhenUsed="0"/>
+    <w:lsdException w:name="Light Grid" w:semiHidden="0" w:uiPriority="62" w:unhideWhenUsed="0"/>
+    <w:lsdException w:name="Medium Shading 1" w:semiHidden="0" w:uiPriority="63" w:unhideWhenUsed="0"/>
+    <w:lsdException w:name="Medium Shading 2" w:semiHidden="0" w:uiPriority="64" w:unhideWhenUsed="0"/>
+    <w:lsdException w:name="Medium List 1" w:semiHidden="0" w:uiPriority="65" w:unhideWhenUsed="0"/>
+    <w:lsdException w:name="Medium List 2" w:semiHidden="0" w:uiPriority="66" w:unhideWhenUsed="0"/>
+    <w:lsdException w:name="Medium Grid 1" w:semiHidden="0" w:uiPriority="67" w:unhideWhenUsed="0"/>
+    <w:lsdException w:name="Medium Grid 2" w:semiHidden="0" w:uiPriority="68" w:unhideWhenUsed="0"/>
+    <w:lsdException w:name="Medium Grid 3" w:semiHidden="0" w:uiPriority="69" w:unhideWhenUsed="0"/>
+    <w:lsdException w:name="Dark List" w:semiHidden="0" w:uiPriority="70" w:unhideWhenUsed="0"/>
+    <w:lsdException w:name="Colorful Shading" w:semiHidden="0" w:uiPriority="71" w:unhideWhenUsed="0"/>
+    <w:lsdException w:name="Colorful List" w:semiHidden="0" w:uiPriority="72" w:unhideWhenUsed="0"/>
+    <w:lsdException w:name="Colorful Grid" w:semiHidden="0" w:uiPriority="73" w:unhideWhenUsed="0"/>
+    <w:lsdException w:name="Light Shading Accent 1" w:semiHidden="0" w:uiPriority="60" w:unhideWhenUsed="0"/>
+    <w:lsdException w:name="Light List Accent 1" w:semiHidden="0" w:uiPriority="61" w:unhideWhenUsed="0"/>
+    <w:lsdException w:name="Light Grid Accent 1" w:semiHidden="0" w:uiPriority="62" w:unhideWhenUsed="0"/>
+    <w:lsdException w:name="Medium Shading 1 Accent 1" w:semiHidden="0" w:uiPriority="63" w:unhideWhenUsed="0"/>
+    <w:lsdException w:name="Medium Shading 2 Accent 1" w:semiHidden="0" w:uiPriority="64" w:unhideWhenUsed="0"/>
+    <w:lsdException w:name="Medium List 1 Accent 1" w:semiHidden="0" w:uiPriority="65" w:unhideWhenUsed="0"/>
+    <w:lsdException w:name="Revision" w:unhideWhenUsed="0"/>
+    <w:lsdException w:name="List Paragraph" w:semiHidden="0" w:uiPriority="34" w:unhideWhenUsed="0" w:qFormat="1"/>
+    <w:lsdException w:name="Quote" w:semiHidden="0" w:uiPriority="29" w:unhideWhenUsed="0" w:qFormat="1"/>
+    <w:lsdException w:name="Intense Quote" w:semiHidden="0" w:uiPriority="30" w:unhideWhenUsed="0" w:qFormat="1"/>
+    <w:lsdException w:name="Medium List 2 Accent 1" w:semiHidden="0" w:uiPriority="66" w:unhideWhenUsed="0"/>
+    <w:lsdException w:name="Medium Grid 1 Accent 1" w:semiHidden="0" w:uiPriority="67" w:unhideWhenUsed="0"/>
+    <w:lsdException w:name="Medium Grid 2 Accent 1" w:semiHidden="0" w:uiPriority="68" w:unhideWhenUsed="0"/>
+    <w:lsdException w:name="Medium Grid 3 Accent 1" w:semiHidden="0" w:uiPriority="69" w:unhideWhenUsed="0"/>
+    <w:lsdException w:name="Dark List Accent 1" w:semiHidden="0" w:uiPriority="70" w:unhideWhenUsed="0"/>
+    <w:lsdException w:name="Colorful Shading Accent 1" w:semiHidden="0" w:uiPriority="71" w:unhideWhenUsed="0"/>
+    <w:lsdException w:name="Colorful List Accent 1" w:semiHidden="0" w:uiPriority="72" w:unhideWhenUsed="0"/>
+    <w:lsdException w:name="Colorful Grid Accent 1" w:semiHidden="0" w:uiPriority="73" w:unhideWhenUsed="0"/>
+    <w:lsdException w:name="Light Shading Accent 2" w:semiHidden="0" w:uiPriority="60" w:unhideWhenUsed="0"/>
+    <w:lsdException w:name="Light List Accent 2" w:semiHidden="0" w:uiPriority="61" w:unhideWhenUsed="0"/>
+    <w:lsdException w:name="Light Grid Accent 2" w:semiHidden="0" w:uiPriority="62" w:unhideWhenUsed="0"/>
+    <w:lsdException w:name="Medium Shading 1 Accent 2" w:semiHidden="0" w:uiPriority="63" w:unhideWhenUsed="0"/>
+    <w:lsdException w:name="Medium Shading 2 Accent 2" w:semiHidden="0" w:uiPriority="64" w:unhideWhenUsed="0"/>
+    <w:lsdException w:name="Medium List 1 Accent 2" w:semiHidden="0" w:uiPriority="65" w:unhideWhenUsed="0"/>
+    <w:lsdException w:name="Medium List 2 Accent 2" w:semiHidden="0" w:uiPriority="66" w:unhideWhenUsed="0"/>
+    <w:lsdException w:name="Medium Grid 1 Accent 2" w:semiHidden="0" w:uiPriority="67" w:unhideWhenUsed="0"/>
+    <w:lsdException w:name="Medium Grid 2 Accent 2" w:semiHidden="0" w:uiPriority="68" w:unhideWhenUsed="0"/>
+    <w:lsdException w:name="Medium Grid 3 Accent 2" w:semiHidden="0" w:uiPriority="69" w:unhideWhenUsed="0"/>
+    <w:lsdException w:name="Dark List Accent 2" w:semiHidden="0" w:uiPriority="70" w:unhideWhenUsed="0"/>
+    <w:lsdException w:name="Colorful Shading Accent 2" w:semiHidden="0" w:uiPriority="71" w:unhideWhenUsed="0"/>
+    <w:lsdException w:name="Colorful List Accent 2" w:semiHidden="0" w:uiPriority="72" w:unhideWhenUsed="0"/>
+    <w:lsdException w:name="Colorful Grid Accent 2" w:semiHidden="0" w:uiPriority="73" w:unhideWhenUsed="0"/>
+    <w:lsdException w:name="Light Shading Accent 3" w:semiHidden="0" w:uiPriority="60" w:unhideWhenUsed="0"/>
+    <w:lsdException w:name="Light List Accent 3" w:semiHidden="0" w:uiPriority="61" w:unhideWhenUsed="0"/>
+    <w:lsdException w:name="Light Grid Accent 3" w:semiHidden="0" w:uiPriority="62" w:unhideWhenUsed="0"/>
+    <w:lsdException w:name="Medium Shading 1 Accent 3" w:semiHidden="0" w:uiPriority="63" w:unhideWhenUsed="0"/>
+    <w:lsdException w:name="Medium Shading 2 Accent 3" w:semiHidden="0" w:uiPriority="64" w:unhideWhenUsed="0"/>
+    <w:lsdException w:name="Medium List 1 Accent 3" w:semiHidden="0" w:uiPriority="65" w:unhideWhenUsed="0"/>
+    <w:lsdException w:name="Medium List 2 Accent 3" w:semiHidden="0" w:uiPriority="66" w:unhideWhenUsed="0"/>
+    <w:lsdException w:name="Medium Grid 1 Accent 3" w:semiHidden="0" w:uiPriority="67" w:unhideWhenUsed="0"/>
+    <w:lsdException w:name="Medium Grid 2 Accent 3" w:semiHidden="0" w:uiPriority="68" w:unhideWhenUsed="0"/>
+    <w:lsdException w:name="Medium Grid 3 Accent 3" w:semiHidden="0" w:uiPriority="69" w:unhideWhenUsed="0"/>
+    <w:lsdException w:name="Dark List Accent 3" w:semiHidden="0" w:uiPriority="70" w:unhideWhenUsed="0"/>
+    <w:lsdException w:name="Colorful Shading Accent 3" w:semiHidden="0" w:uiPriority="71" w:unhideWhenUsed="0"/>
+    <w:lsdException w:name="Colorful List Accent 3" w:semiHidden="0" w:uiPriority="72" w:unhideWhenUsed="0"/>
+    <w:lsdException w:name="Colorful Grid Accent 3" w:semiHidden="0" w:uiPriority="73" w:unhideWhenUsed="0"/>
+    <w:lsdException w:name="Light Shading Accent 4" w:semiHidden="0" w:uiPriority="60" w:unhideWhenUsed="0"/>
+    <w:lsdException w:name="Light List Accent 4" w:semiHidden="0" w:uiPriority="61" w:unhideWhenUsed="0"/>
+    <w:lsdException w:name="Light Grid Accent 4" w:semiHidden="0" w:uiPriority="62" w:unhideWhenUsed="0"/>
+    <w:lsdException w:name="Medium Shading 1 Accent 4" w:semiHidden="0" w:uiPriority="63" w:unhideWhenUsed="0"/>
+    <w:lsdException w:name="Medium Shading 2 Accent 4" w:semiHidden="0" w:uiPriority="64" w:unhideWhenUsed="0"/>
+    <w:lsdException w:name="Medium List 1 Accent 4" w:semiHidden="0" w:uiPriority="65" w:unhideWhenUsed="0"/>
+    <w:lsdException w:name="Medium List 2 Accent 4" w:semiHidden="0" w:uiPriority="66" w:unhideWhenUsed="0"/>
+    <w:lsdException w:name="Medium Grid 1 Accent 4" w:semiHidden="0" w:uiPriority="67" w:unhideWhenUsed="0"/>
+    <w:lsdException w:name="Medium Grid 2 Accent 4" w:semiHidden="0" w:uiPriority="68" w:unhideWhenUsed="0"/>
+    <w:lsdException w:name="Medium Grid 3 Accent 4" w:semiHidden="0" w:uiPriority="69" w:unhideWhenUsed="0"/>
+    <w:lsdException w:name="Dark List Accent 4" w:semiHidden="0" w:uiPriority="70" w:unhideWhenUsed="0"/>
+    <w:lsdException w:name="Colorful Shading Accent 4" w:semiHidden="0" w:uiPriority="71" w:unhideWhenUsed="0"/>
+    <w:lsdException w:name="Colorful List Accent 4" w:semiHidden="0" w:uiPriority="72" w:unhideWhenUsed="0"/>
+    <w:lsdException w:name="Colorful Grid Accent 4" w:semiHidden="0" w:uiPriority="73" w:unhideWhenUsed="0"/>
+    <w:lsdException w:name="Light Shading Accent 5" w:semiHidden="0" w:uiPriority="60" w:unhideWhenUsed="0"/>
+    <w:lsdException w:name="Light List Accent 5" w:semiHidden="0" w:uiPriority="61" w:unhideWhenUsed="0"/>
+    <w:lsdException w:name="Light Grid Accent 5" w:semiHidden="0" w:uiPriority="62" w:unhideWhenUsed="0"/>
+    <w:lsdException w:name="Medium Shading 1 Accent 5" w:semiHidden="0" w:uiPriority="63" w:unhideWhenUsed="0"/>
+    <w:lsdException w:name="Medium Shading 2 Accent 5" w:semiHidden="0" w:uiPriority="64" w:unhideWhenUsed="0"/>
+    <w:lsdException w:name="Medium List 1 Accent 5" w:semiHidden="0" w:uiPriority="65" w:unhideWhenUsed="0"/>
+    <w:lsdException w:name="Medium List 2 Accent 5" w:semiHidden="0" w:uiPriority="66" w:unhideWhenUsed="0"/>
+    <w:lsdException w:name="Medium Grid 1 Accent 5" w:semiHidden="0" w:uiPriority="67" w:unhideWhenUsed="0"/>
+    <w:lsdException w:name="Medium Grid 2 Accent 5" w:semiHidden="0" w:uiPriority="68" w:unhideWhenUsed="0"/>
+    <w:lsdException w:name="Medium Grid 3 Accent 5" w:semiHidden="0" w:uiPriority="69" w:unhideWhenUsed="0"/>
+    <w:lsdException w:name="Dark List Accent 5" w:semiHidden="0" w:uiPriority="70" w:unhideWhenUsed="0"/>
+    <w:lsdException w:name="Colorful Shading Accent 5" w:semiHidden="0" w:uiPriority="71" w:unhideWhenUsed="0"/>
+    <w:lsdException w:name="Colorful List Accent 5" w:semiHidden="0" w:uiPriority="72" w:unhideWhenUsed="0"/>
+    <w:lsdException w:name="Colorful Grid Accent 5" w:semiHidden="0" w:uiPriority="73" w:unhideWhenUsed="0"/>
+    <w:lsdException w:name="Light Shading Accent 6" w:semiHidden="0" w:uiPriority="60" w:unhideWhenUsed="0"/>
+    <w:lsdException w:name="Light List Accent 6" w:semiHidden="0" w:uiPriority="61" w:unhideWhenUsed="0"/>
+    <w:lsdException w:name="Light Grid Accent 6" w:semiHidden="0" w:uiPriority="62" w:unhideWhenUsed="0"/>
+    <w:lsdException w:name="Medium Shading 1 Accent 6" w:semiHidden="0" w:uiPriority="63" w:unhideWhenUsed="0"/>
+    <w:lsdException w:name="Medium Shading 2 Accent 6" w:semiHidden="0" w:uiPriority="64" w:unhideWhenUsed="0"/>
+    <w:lsdException w:name="Medium List 1 Accent 6" w:semiHidden="0" w:uiPriority="65" w:unhideWhenUsed="0"/>
+    <w:lsdException w:name="Medium List 2 Accent 6" w:semiHidden="0" w:uiPriority="66" w:unhideWhenUsed="0"/>
+    <w:lsdException w:name="Medium Grid 1 Accent 6" w:semiHidden="0" w:uiPriority="67" w:unhideWhenUsed="0"/>
+    <w:lsdException w:name="Medium Grid 2 Accent 6" w:semiHidden="0" w:uiPriority="68" w:unhideWhenUsed="0"/>
+    <w:lsdException w:name="Medium Grid 3 Accent 6" w:semiHidden="0" w:uiPriority="69" w:unhideWhenUsed="0"/>
+    <w:lsdException w:name="Dark List Accent 6" w:semiHidden="0" w:uiPriority="70" w:unhideWhenUsed="0"/>
+    <w:lsdException w:name="Colorful Shading Accent 6" w:semiHidden="0" w:uiPriority="71" w:unhideWhenUsed="0"/>
+    <w:lsdException w:name="Colorful List Accent 6" w:semiHidden="0" w:uiPriority="72" w:unhideWhenUsed="0"/>
+    <w:lsdException w:name="Colorful Grid Accent 6" w:semiHidden="0" w:uiPriority="73" w:unhideWhenUsed="0"/>
+    <w:lsdException w:name="Subtle Emphasis" w:semiHidden="0" w:uiPriority="19" w:unhideWhenUsed="0" w:qFormat="1"/>
+    <w:lsdException w:name="Intense Emphasis" w:semiHidden="0" w:uiPriority="21" w:unhideWhenUsed="0" w:qFormat="1"/>
+    <w:lsdException w:name="Subtle Reference" w:semiHidden="0" w:uiPriority="31" w:unhideWhenUsed="0" w:qFormat="1"/>
+    <w:lsdException w:name="Intense Reference" w:semiHidden="0" w:uiPriority="32" w:unhideWhenUsed="0" w:qFormat="1"/>
+    <w:lsdException w:name="Book Title" w:semiHidden="0" w:uiPriority="33" w:unhideWhenUsed="0" w:qFormat="1"/>
+    <w:lsdException w:name="Bibliography" w:uiPriority="37"/>
+    <w:lsdException w:name="TOC Heading" w:uiPriority="39" w:qFormat="1"/>
   </w:latentStyles>
   <w:style w:type="paragraph" w:default="1" w:styleId="Normal">
     <w:name w:val="Normal"/>
     <w:qFormat/>
   </w:style>
-  <w:style w:type="paragraph" w:styleId="Overskrift1">
+  <w:style w:type="paragraph" w:styleId="Heading1">
     <w:name w:val="heading 1"/>
     <w:basedOn w:val="Normal"/>
     <w:next w:val="Normal"/>
-    <w:link w:val="Overskrift1Tegn"/>
+    <w:link w:val="Heading1Char"/>
     <w:uiPriority w:val="9"/>
     <w:qFormat/>
     <w:rsid w:val="00034A20"/>
@@ -1617,13 +1484,13 @@
       <w:szCs w:val="28"/>
     </w:rPr>
   </w:style>
-  <w:style w:type="character" w:default="1" w:styleId="Standardskrifttypeiafsnit">
+  <w:style w:type="character" w:default="1" w:styleId="DefaultParagraphFont">
     <w:name w:val="Default Paragraph Font"/>
     <w:uiPriority w:val="1"/>
     <w:semiHidden/>
     <w:unhideWhenUsed/>
   </w:style>
-  <w:style w:type="table" w:default="1" w:styleId="Tabel-Normal">
+  <w:style w:type="table" w:default="1" w:styleId="TableNormal">
     <w:name w:val="Normal Table"/>
     <w:uiPriority w:val="99"/>
     <w:semiHidden/>
@@ -1638,16 +1505,16 @@
       </w:tblCellMar>
     </w:tblPr>
   </w:style>
-  <w:style w:type="numbering" w:default="1" w:styleId="Ingenoversigt">
+  <w:style w:type="numbering" w:default="1" w:styleId="NoList">
     <w:name w:val="No List"/>
     <w:uiPriority w:val="99"/>
     <w:semiHidden/>
     <w:unhideWhenUsed/>
   </w:style>
-  <w:style w:type="character" w:customStyle="1" w:styleId="Overskrift1Tegn">
-    <w:name w:val="Overskrift 1 Tegn"/>
-    <w:basedOn w:val="Standardskrifttypeiafsnit"/>
-    <w:link w:val="Overskrift1"/>
+  <w:style w:type="character" w:customStyle="1" w:styleId="Heading1Char">
+    <w:name w:val="Heading 1 Char"/>
+    <w:basedOn w:val="DefaultParagraphFont"/>
+    <w:link w:val="Heading1"/>
     <w:uiPriority w:val="9"/>
     <w:rsid w:val="00034A20"/>
     <w:rPr>
@@ -1659,7 +1526,7 @@
       <w:szCs w:val="28"/>
     </w:rPr>
   </w:style>
-  <w:style w:type="paragraph" w:styleId="Listeafsnit">
+  <w:style w:type="paragraph" w:styleId="ListParagraph">
     <w:name w:val="List Paragraph"/>
     <w:basedOn w:val="Normal"/>
     <w:uiPriority w:val="34"/>
@@ -1670,9 +1537,9 @@
       <w:contextualSpacing/>
     </w:pPr>
   </w:style>
-  <w:style w:type="table" w:styleId="Tabel-Gitter">
+  <w:style w:type="table" w:styleId="TableGrid">
     <w:name w:val="Table Grid"/>
-    <w:basedOn w:val="Tabel-Normal"/>
+    <w:basedOn w:val="TableNormal"/>
     <w:uiPriority w:val="59"/>
     <w:rsid w:val="00034A20"/>
     <w:pPr>
@@ -1689,10 +1556,10 @@
       </w:tblBorders>
     </w:tblPr>
   </w:style>
-  <w:style w:type="paragraph" w:styleId="Sidehoved">
+  <w:style w:type="paragraph" w:styleId="Header">
     <w:name w:val="header"/>
     <w:basedOn w:val="Normal"/>
-    <w:link w:val="SidehovedTegn"/>
+    <w:link w:val="HeaderChar"/>
     <w:uiPriority w:val="99"/>
     <w:unhideWhenUsed/>
     <w:rsid w:val="00FE6FA7"/>
@@ -1704,17 +1571,17 @@
       <w:spacing w:after="0" w:line="240" w:lineRule="auto"/>
     </w:pPr>
   </w:style>
-  <w:style w:type="character" w:customStyle="1" w:styleId="SidehovedTegn">
-    <w:name w:val="Sidehoved Tegn"/>
-    <w:basedOn w:val="Standardskrifttypeiafsnit"/>
-    <w:link w:val="Sidehoved"/>
+  <w:style w:type="character" w:customStyle="1" w:styleId="HeaderChar">
+    <w:name w:val="Header Char"/>
+    <w:basedOn w:val="DefaultParagraphFont"/>
+    <w:link w:val="Header"/>
     <w:uiPriority w:val="99"/>
     <w:rsid w:val="00FE6FA7"/>
   </w:style>
-  <w:style w:type="paragraph" w:styleId="Sidefod">
+  <w:style w:type="paragraph" w:styleId="Footer">
     <w:name w:val="footer"/>
     <w:basedOn w:val="Normal"/>
-    <w:link w:val="SidefodTegn"/>
+    <w:link w:val="FooterChar"/>
     <w:uiPriority w:val="99"/>
     <w:unhideWhenUsed/>
     <w:rsid w:val="00FE6FA7"/>
@@ -1726,10 +1593,312 @@
       <w:spacing w:after="0" w:line="240" w:lineRule="auto"/>
     </w:pPr>
   </w:style>
-  <w:style w:type="character" w:customStyle="1" w:styleId="SidefodTegn">
-    <w:name w:val="Sidefod Tegn"/>
-    <w:basedOn w:val="Standardskrifttypeiafsnit"/>
-    <w:link w:val="Sidefod"/>
+  <w:style w:type="character" w:customStyle="1" w:styleId="FooterChar">
+    <w:name w:val="Footer Char"/>
+    <w:basedOn w:val="DefaultParagraphFont"/>
+    <w:link w:val="Footer"/>
+    <w:uiPriority w:val="99"/>
+    <w:rsid w:val="00FE6FA7"/>
+  </w:style>
+</w:styles>
+</file>
+
+<file path=word/stylesWithEffects.xml><?xml version="1.0" encoding="utf-8"?>
+<w:styles xmlns:wpc="http://schemas.microsoft.com/office/word/2010/wordprocessingCanvas" xmlns:mc="http://schemas.openxmlformats.org/markup-compatibility/2006" xmlns:o="urn:schemas-microsoft-com:office:office" xmlns:r="http://schemas.openxmlformats.org/officeDocument/2006/relationships" xmlns:m="http://schemas.openxmlformats.org/officeDocument/2006/math" xmlns:v="urn:schemas-microsoft-com:vml" xmlns:wp14="http://schemas.microsoft.com/office/word/2010/wordprocessingDrawing" xmlns:wp="http://schemas.openxmlformats.org/drawingml/2006/wordprocessingDrawing" xmlns:w10="urn:schemas-microsoft-com:office:word" xmlns:w="http://schemas.openxmlformats.org/wordprocessingml/2006/main" xmlns:w14="http://schemas.microsoft.com/office/word/2010/wordml" xmlns:wpg="http://schemas.microsoft.com/office/word/2010/wordprocessingGroup" xmlns:wpi="http://schemas.microsoft.com/office/word/2010/wordprocessingInk" xmlns:wne="http://schemas.microsoft.com/office/word/2006/wordml" xmlns:wps="http://schemas.microsoft.com/office/word/2010/wordprocessingShape" mc:Ignorable="w14 wp14">
+  <w:docDefaults>
+    <w:rPrDefault>
+      <w:rPr>
+        <w:rFonts w:asciiTheme="minorHAnsi" w:eastAsiaTheme="minorHAnsi" w:hAnsiTheme="minorHAnsi" w:cstheme="minorBidi"/>
+        <w:sz w:val="22"/>
+        <w:szCs w:val="22"/>
+        <w:lang w:val="da-DK" w:eastAsia="en-US" w:bidi="ar-SA"/>
+      </w:rPr>
+    </w:rPrDefault>
+    <w:pPrDefault>
+      <w:pPr>
+        <w:spacing w:after="200" w:line="276" w:lineRule="auto"/>
+      </w:pPr>
+    </w:pPrDefault>
+  </w:docDefaults>
+  <w:latentStyles w:defLockedState="0" w:defUIPriority="99" w:defSemiHidden="1" w:defUnhideWhenUsed="1" w:defQFormat="0" w:count="267">
+    <w:lsdException w:name="Normal" w:semiHidden="0" w:uiPriority="0" w:unhideWhenUsed="0" w:qFormat="1"/>
+    <w:lsdException w:name="heading 1" w:semiHidden="0" w:uiPriority="9" w:unhideWhenUsed="0" w:qFormat="1"/>
+    <w:lsdException w:name="heading 2" w:uiPriority="9" w:qFormat="1"/>
+    <w:lsdException w:name="heading 3" w:uiPriority="9" w:qFormat="1"/>
+    <w:lsdException w:name="heading 4" w:uiPriority="9" w:qFormat="1"/>
+    <w:lsdException w:name="heading 5" w:uiPriority="9" w:qFormat="1"/>
+    <w:lsdException w:name="heading 6" w:uiPriority="9" w:qFormat="1"/>
+    <w:lsdException w:name="heading 7" w:uiPriority="9" w:qFormat="1"/>
+    <w:lsdException w:name="heading 8" w:uiPriority="9" w:qFormat="1"/>
+    <w:lsdException w:name="heading 9" w:uiPriority="9" w:qFormat="1"/>
+    <w:lsdException w:name="toc 1" w:uiPriority="39"/>
+    <w:lsdException w:name="toc 2" w:uiPriority="39"/>
+    <w:lsdException w:name="toc 3" w:uiPriority="39"/>
+    <w:lsdException w:name="toc 4" w:uiPriority="39"/>
+    <w:lsdException w:name="toc 5" w:uiPriority="39"/>
+    <w:lsdException w:name="toc 6" w:uiPriority="39"/>
+    <w:lsdException w:name="toc 7" w:uiPriority="39"/>
+    <w:lsdException w:name="toc 8" w:uiPriority="39"/>
+    <w:lsdException w:name="toc 9" w:uiPriority="39"/>
+    <w:lsdException w:name="caption" w:uiPriority="35" w:qFormat="1"/>
+    <w:lsdException w:name="Title" w:semiHidden="0" w:uiPriority="10" w:unhideWhenUsed="0" w:qFormat="1"/>
+    <w:lsdException w:name="Default Paragraph Font" w:uiPriority="1"/>
+    <w:lsdException w:name="Subtitle" w:semiHidden="0" w:uiPriority="11" w:unhideWhenUsed="0" w:qFormat="1"/>
+    <w:lsdException w:name="Strong" w:semiHidden="0" w:uiPriority="22" w:unhideWhenUsed="0" w:qFormat="1"/>
+    <w:lsdException w:name="Emphasis" w:semiHidden="0" w:uiPriority="20" w:unhideWhenUsed="0" w:qFormat="1"/>
+    <w:lsdException w:name="Table Grid" w:semiHidden="0" w:uiPriority="59" w:unhideWhenUsed="0"/>
+    <w:lsdException w:name="Placeholder Text" w:unhideWhenUsed="0"/>
+    <w:lsdException w:name="No Spacing" w:semiHidden="0" w:uiPriority="1" w:unhideWhenUsed="0" w:qFormat="1"/>
+    <w:lsdException w:name="Light Shading" w:semiHidden="0" w:uiPriority="60" w:unhideWhenUsed="0"/>
+    <w:lsdException w:name="Light List" w:semiHidden="0" w:uiPriority="61" w:unhideWhenUsed="0"/>
+    <w:lsdException w:name="Light Grid" w:semiHidden="0" w:uiPriority="62" w:unhideWhenUsed="0"/>
+    <w:lsdException w:name="Medium Shading 1" w:semiHidden="0" w:uiPriority="63" w:unhideWhenUsed="0"/>
+    <w:lsdException w:name="Medium Shading 2" w:semiHidden="0" w:uiPriority="64" w:unhideWhenUsed="0"/>
+    <w:lsdException w:name="Medium List 1" w:semiHidden="0" w:uiPriority="65" w:unhideWhenUsed="0"/>
+    <w:lsdException w:name="Medium List 2" w:semiHidden="0" w:uiPriority="66" w:unhideWhenUsed="0"/>
+    <w:lsdException w:name="Medium Grid 1" w:semiHidden="0" w:uiPriority="67" w:unhideWhenUsed="0"/>
+    <w:lsdException w:name="Medium Grid 2" w:semiHidden="0" w:uiPriority="68" w:unhideWhenUsed="0"/>
+    <w:lsdException w:name="Medium Grid 3" w:semiHidden="0" w:uiPriority="69" w:unhideWhenUsed="0"/>
+    <w:lsdException w:name="Dark List" w:semiHidden="0" w:uiPriority="70" w:unhideWhenUsed="0"/>
+    <w:lsdException w:name="Colorful Shading" w:semiHidden="0" w:uiPriority="71" w:unhideWhenUsed="0"/>
+    <w:lsdException w:name="Colorful List" w:semiHidden="0" w:uiPriority="72" w:unhideWhenUsed="0"/>
+    <w:lsdException w:name="Colorful Grid" w:semiHidden="0" w:uiPriority="73" w:unhideWhenUsed="0"/>
+    <w:lsdException w:name="Light Shading Accent 1" w:semiHidden="0" w:uiPriority="60" w:unhideWhenUsed="0"/>
+    <w:lsdException w:name="Light List Accent 1" w:semiHidden="0" w:uiPriority="61" w:unhideWhenUsed="0"/>
+    <w:lsdException w:name="Light Grid Accent 1" w:semiHidden="0" w:uiPriority="62" w:unhideWhenUsed="0"/>
+    <w:lsdException w:name="Medium Shading 1 Accent 1" w:semiHidden="0" w:uiPriority="63" w:unhideWhenUsed="0"/>
+    <w:lsdException w:name="Medium Shading 2 Accent 1" w:semiHidden="0" w:uiPriority="64" w:unhideWhenUsed="0"/>
+    <w:lsdException w:name="Medium List 1 Accent 1" w:semiHidden="0" w:uiPriority="65" w:unhideWhenUsed="0"/>
+    <w:lsdException w:name="Revision" w:unhideWhenUsed="0"/>
+    <w:lsdException w:name="List Paragraph" w:semiHidden="0" w:uiPriority="34" w:unhideWhenUsed="0" w:qFormat="1"/>
+    <w:lsdException w:name="Quote" w:semiHidden="0" w:uiPriority="29" w:unhideWhenUsed="0" w:qFormat="1"/>
+    <w:lsdException w:name="Intense Quote" w:semiHidden="0" w:uiPriority="30" w:unhideWhenUsed="0" w:qFormat="1"/>
+    <w:lsdException w:name="Medium List 2 Accent 1" w:semiHidden="0" w:uiPriority="66" w:unhideWhenUsed="0"/>
+    <w:lsdException w:name="Medium Grid 1 Accent 1" w:semiHidden="0" w:uiPriority="67" w:unhideWhenUsed="0"/>
+    <w:lsdException w:name="Medium Grid 2 Accent 1" w:semiHidden="0" w:uiPriority="68" w:unhideWhenUsed="0"/>
+    <w:lsdException w:name="Medium Grid 3 Accent 1" w:semiHidden="0" w:uiPriority="69" w:unhideWhenUsed="0"/>
+    <w:lsdException w:name="Dark List Accent 1" w:semiHidden="0" w:uiPriority="70" w:unhideWhenUsed="0"/>
+    <w:lsdException w:name="Colorful Shading Accent 1" w:semiHidden="0" w:uiPriority="71" w:unhideWhenUsed="0"/>
+    <w:lsdException w:name="Colorful List Accent 1" w:semiHidden="0" w:uiPriority="72" w:unhideWhenUsed="0"/>
+    <w:lsdException w:name="Colorful Grid Accent 1" w:semiHidden="0" w:uiPriority="73" w:unhideWhenUsed="0"/>
+    <w:lsdException w:name="Light Shading Accent 2" w:semiHidden="0" w:uiPriority="60" w:unhideWhenUsed="0"/>
+    <w:lsdException w:name="Light List Accent 2" w:semiHidden="0" w:uiPriority="61" w:unhideWhenUsed="0"/>
+    <w:lsdException w:name="Light Grid Accent 2" w:semiHidden="0" w:uiPriority="62" w:unhideWhenUsed="0"/>
+    <w:lsdException w:name="Medium Shading 1 Accent 2" w:semiHidden="0" w:uiPriority="63" w:unhideWhenUsed="0"/>
+    <w:lsdException w:name="Medium Shading 2 Accent 2" w:semiHidden="0" w:uiPriority="64" w:unhideWhenUsed="0"/>
+    <w:lsdException w:name="Medium List 1 Accent 2" w:semiHidden="0" w:uiPriority="65" w:unhideWhenUsed="0"/>
+    <w:lsdException w:name="Medium List 2 Accent 2" w:semiHidden="0" w:uiPriority="66" w:unhideWhenUsed="0"/>
+    <w:lsdException w:name="Medium Grid 1 Accent 2" w:semiHidden="0" w:uiPriority="67" w:unhideWhenUsed="0"/>
+    <w:lsdException w:name="Medium Grid 2 Accent 2" w:semiHidden="0" w:uiPriority="68" w:unhideWhenUsed="0"/>
+    <w:lsdException w:name="Medium Grid 3 Accent 2" w:semiHidden="0" w:uiPriority="69" w:unhideWhenUsed="0"/>
+    <w:lsdException w:name="Dark List Accent 2" w:semiHidden="0" w:uiPriority="70" w:unhideWhenUsed="0"/>
+    <w:lsdException w:name="Colorful Shading Accent 2" w:semiHidden="0" w:uiPriority="71" w:unhideWhenUsed="0"/>
+    <w:lsdException w:name="Colorful List Accent 2" w:semiHidden="0" w:uiPriority="72" w:unhideWhenUsed="0"/>
+    <w:lsdException w:name="Colorful Grid Accent 2" w:semiHidden="0" w:uiPriority="73" w:unhideWhenUsed="0"/>
+    <w:lsdException w:name="Light Shading Accent 3" w:semiHidden="0" w:uiPriority="60" w:unhideWhenUsed="0"/>
+    <w:lsdException w:name="Light List Accent 3" w:semiHidden="0" w:uiPriority="61" w:unhideWhenUsed="0"/>
+    <w:lsdException w:name="Light Grid Accent 3" w:semiHidden="0" w:uiPriority="62" w:unhideWhenUsed="0"/>
+    <w:lsdException w:name="Medium Shading 1 Accent 3" w:semiHidden="0" w:uiPriority="63" w:unhideWhenUsed="0"/>
+    <w:lsdException w:name="Medium Shading 2 Accent 3" w:semiHidden="0" w:uiPriority="64" w:unhideWhenUsed="0"/>
+    <w:lsdException w:name="Medium List 1 Accent 3" w:semiHidden="0" w:uiPriority="65" w:unhideWhenUsed="0"/>
+    <w:lsdException w:name="Medium List 2 Accent 3" w:semiHidden="0" w:uiPriority="66" w:unhideWhenUsed="0"/>
+    <w:lsdException w:name="Medium Grid 1 Accent 3" w:semiHidden="0" w:uiPriority="67" w:unhideWhenUsed="0"/>
+    <w:lsdException w:name="Medium Grid 2 Accent 3" w:semiHidden="0" w:uiPriority="68" w:unhideWhenUsed="0"/>
+    <w:lsdException w:name="Medium Grid 3 Accent 3" w:semiHidden="0" w:uiPriority="69" w:unhideWhenUsed="0"/>
+    <w:lsdException w:name="Dark List Accent 3" w:semiHidden="0" w:uiPriority="70" w:unhideWhenUsed="0"/>
+    <w:lsdException w:name="Colorful Shading Accent 3" w:semiHidden="0" w:uiPriority="71" w:unhideWhenUsed="0"/>
+    <w:lsdException w:name="Colorful List Accent 3" w:semiHidden="0" w:uiPriority="72" w:unhideWhenUsed="0"/>
+    <w:lsdException w:name="Colorful Grid Accent 3" w:semiHidden="0" w:uiPriority="73" w:unhideWhenUsed="0"/>
+    <w:lsdException w:name="Light Shading Accent 4" w:semiHidden="0" w:uiPriority="60" w:unhideWhenUsed="0"/>
+    <w:lsdException w:name="Light List Accent 4" w:semiHidden="0" w:uiPriority="61" w:unhideWhenUsed="0"/>
+    <w:lsdException w:name="Light Grid Accent 4" w:semiHidden="0" w:uiPriority="62" w:unhideWhenUsed="0"/>
+    <w:lsdException w:name="Medium Shading 1 Accent 4" w:semiHidden="0" w:uiPriority="63" w:unhideWhenUsed="0"/>
+    <w:lsdException w:name="Medium Shading 2 Accent 4" w:semiHidden="0" w:uiPriority="64" w:unhideWhenUsed="0"/>
+    <w:lsdException w:name="Medium List 1 Accent 4" w:semiHidden="0" w:uiPriority="65" w:unhideWhenUsed="0"/>
+    <w:lsdException w:name="Medium List 2 Accent 4" w:semiHidden="0" w:uiPriority="66" w:unhideWhenUsed="0"/>
+    <w:lsdException w:name="Medium Grid 1 Accent 4" w:semiHidden="0" w:uiPriority="67" w:unhideWhenUsed="0"/>
+    <w:lsdException w:name="Medium Grid 2 Accent 4" w:semiHidden="0" w:uiPriority="68" w:unhideWhenUsed="0"/>
+    <w:lsdException w:name="Medium Grid 3 Accent 4" w:semiHidden="0" w:uiPriority="69" w:unhideWhenUsed="0"/>
+    <w:lsdException w:name="Dark List Accent 4" w:semiHidden="0" w:uiPriority="70" w:unhideWhenUsed="0"/>
+    <w:lsdException w:name="Colorful Shading Accent 4" w:semiHidden="0" w:uiPriority="71" w:unhideWhenUsed="0"/>
+    <w:lsdException w:name="Colorful List Accent 4" w:semiHidden="0" w:uiPriority="72" w:unhideWhenUsed="0"/>
+    <w:lsdException w:name="Colorful Grid Accent 4" w:semiHidden="0" w:uiPriority="73" w:unhideWhenUsed="0"/>
+    <w:lsdException w:name="Light Shading Accent 5" w:semiHidden="0" w:uiPriority="60" w:unhideWhenUsed="0"/>
+    <w:lsdException w:name="Light List Accent 5" w:semiHidden="0" w:uiPriority="61" w:unhideWhenUsed="0"/>
+    <w:lsdException w:name="Light Grid Accent 5" w:semiHidden="0" w:uiPriority="62" w:unhideWhenUsed="0"/>
+    <w:lsdException w:name="Medium Shading 1 Accent 5" w:semiHidden="0" w:uiPriority="63" w:unhideWhenUsed="0"/>
+    <w:lsdException w:name="Medium Shading 2 Accent 5" w:semiHidden="0" w:uiPriority="64" w:unhideWhenUsed="0"/>
+    <w:lsdException w:name="Medium List 1 Accent 5" w:semiHidden="0" w:uiPriority="65" w:unhideWhenUsed="0"/>
+    <w:lsdException w:name="Medium List 2 Accent 5" w:semiHidden="0" w:uiPriority="66" w:unhideWhenUsed="0"/>
+    <w:lsdException w:name="Medium Grid 1 Accent 5" w:semiHidden="0" w:uiPriority="67" w:unhideWhenUsed="0"/>
+    <w:lsdException w:name="Medium Grid 2 Accent 5" w:semiHidden="0" w:uiPriority="68" w:unhideWhenUsed="0"/>
+    <w:lsdException w:name="Medium Grid 3 Accent 5" w:semiHidden="0" w:uiPriority="69" w:unhideWhenUsed="0"/>
+    <w:lsdException w:name="Dark List Accent 5" w:semiHidden="0" w:uiPriority="70" w:unhideWhenUsed="0"/>
+    <w:lsdException w:name="Colorful Shading Accent 5" w:semiHidden="0" w:uiPriority="71" w:unhideWhenUsed="0"/>
+    <w:lsdException w:name="Colorful List Accent 5" w:semiHidden="0" w:uiPriority="72" w:unhideWhenUsed="0"/>
+    <w:lsdException w:name="Colorful Grid Accent 5" w:semiHidden="0" w:uiPriority="73" w:unhideWhenUsed="0"/>
+    <w:lsdException w:name="Light Shading Accent 6" w:semiHidden="0" w:uiPriority="60" w:unhideWhenUsed="0"/>
+    <w:lsdException w:name="Light List Accent 6" w:semiHidden="0" w:uiPriority="61" w:unhideWhenUsed="0"/>
+    <w:lsdException w:name="Light Grid Accent 6" w:semiHidden="0" w:uiPriority="62" w:unhideWhenUsed="0"/>
+    <w:lsdException w:name="Medium Shading 1 Accent 6" w:semiHidden="0" w:uiPriority="63" w:unhideWhenUsed="0"/>
+    <w:lsdException w:name="Medium Shading 2 Accent 6" w:semiHidden="0" w:uiPriority="64" w:unhideWhenUsed="0"/>
+    <w:lsdException w:name="Medium List 1 Accent 6" w:semiHidden="0" w:uiPriority="65" w:unhideWhenUsed="0"/>
+    <w:lsdException w:name="Medium List 2 Accent 6" w:semiHidden="0" w:uiPriority="66" w:unhideWhenUsed="0"/>
+    <w:lsdException w:name="Medium Grid 1 Accent 6" w:semiHidden="0" w:uiPriority="67" w:unhideWhenUsed="0"/>
+    <w:lsdException w:name="Medium Grid 2 Accent 6" w:semiHidden="0" w:uiPriority="68" w:unhideWhenUsed="0"/>
+    <w:lsdException w:name="Medium Grid 3 Accent 6" w:semiHidden="0" w:uiPriority="69" w:unhideWhenUsed="0"/>
+    <w:lsdException w:name="Dark List Accent 6" w:semiHidden="0" w:uiPriority="70" w:unhideWhenUsed="0"/>
+    <w:lsdException w:name="Colorful Shading Accent 6" w:semiHidden="0" w:uiPriority="71" w:unhideWhenUsed="0"/>
+    <w:lsdException w:name="Colorful List Accent 6" w:semiHidden="0" w:uiPriority="72" w:unhideWhenUsed="0"/>
+    <w:lsdException w:name="Colorful Grid Accent 6" w:semiHidden="0" w:uiPriority="73" w:unhideWhenUsed="0"/>
+    <w:lsdException w:name="Subtle Emphasis" w:semiHidden="0" w:uiPriority="19" w:unhideWhenUsed="0" w:qFormat="1"/>
+    <w:lsdException w:name="Intense Emphasis" w:semiHidden="0" w:uiPriority="21" w:unhideWhenUsed="0" w:qFormat="1"/>
+    <w:lsdException w:name="Subtle Reference" w:semiHidden="0" w:uiPriority="31" w:unhideWhenUsed="0" w:qFormat="1"/>
+    <w:lsdException w:name="Intense Reference" w:semiHidden="0" w:uiPriority="32" w:unhideWhenUsed="0" w:qFormat="1"/>
+    <w:lsdException w:name="Book Title" w:semiHidden="0" w:uiPriority="33" w:unhideWhenUsed="0" w:qFormat="1"/>
+    <w:lsdException w:name="Bibliography" w:uiPriority="37"/>
+    <w:lsdException w:name="TOC Heading" w:uiPriority="39" w:qFormat="1"/>
+  </w:latentStyles>
+  <w:style w:type="paragraph" w:default="1" w:styleId="Normal">
+    <w:name w:val="Normal"/>
+    <w:qFormat/>
+  </w:style>
+  <w:style w:type="paragraph" w:styleId="Heading1">
+    <w:name w:val="heading 1"/>
+    <w:basedOn w:val="Normal"/>
+    <w:next w:val="Normal"/>
+    <w:link w:val="Heading1Char"/>
+    <w:uiPriority w:val="9"/>
+    <w:qFormat/>
+    <w:rsid w:val="00034A20"/>
+    <w:pPr>
+      <w:keepNext/>
+      <w:keepLines/>
+      <w:spacing w:before="480" w:after="0"/>
+      <w:outlineLvl w:val="0"/>
+    </w:pPr>
+    <w:rPr>
+      <w:rFonts w:asciiTheme="majorHAnsi" w:eastAsiaTheme="majorEastAsia" w:hAnsiTheme="majorHAnsi" w:cstheme="majorBidi"/>
+      <w:b/>
+      <w:bCs/>
+      <w:color w:val="365F91" w:themeColor="accent1" w:themeShade="BF"/>
+      <w:sz w:val="28"/>
+      <w:szCs w:val="28"/>
+    </w:rPr>
+  </w:style>
+  <w:style w:type="character" w:default="1" w:styleId="DefaultParagraphFont">
+    <w:name w:val="Default Paragraph Font"/>
+    <w:uiPriority w:val="1"/>
+    <w:semiHidden/>
+    <w:unhideWhenUsed/>
+  </w:style>
+  <w:style w:type="table" w:default="1" w:styleId="TableNormal">
+    <w:name w:val="Normal Table"/>
+    <w:uiPriority w:val="99"/>
+    <w:semiHidden/>
+    <w:unhideWhenUsed/>
+    <w:tblPr>
+      <w:tblInd w:w="0" w:type="dxa"/>
+      <w:tblCellMar>
+        <w:top w:w="0" w:type="dxa"/>
+        <w:left w:w="108" w:type="dxa"/>
+        <w:bottom w:w="0" w:type="dxa"/>
+        <w:right w:w="108" w:type="dxa"/>
+      </w:tblCellMar>
+    </w:tblPr>
+  </w:style>
+  <w:style w:type="numbering" w:default="1" w:styleId="NoList">
+    <w:name w:val="No List"/>
+    <w:uiPriority w:val="99"/>
+    <w:semiHidden/>
+    <w:unhideWhenUsed/>
+  </w:style>
+  <w:style w:type="character" w:customStyle="1" w:styleId="Heading1Char">
+    <w:name w:val="Heading 1 Char"/>
+    <w:basedOn w:val="DefaultParagraphFont"/>
+    <w:link w:val="Heading1"/>
+    <w:uiPriority w:val="9"/>
+    <w:rsid w:val="00034A20"/>
+    <w:rPr>
+      <w:rFonts w:asciiTheme="majorHAnsi" w:eastAsiaTheme="majorEastAsia" w:hAnsiTheme="majorHAnsi" w:cstheme="majorBidi"/>
+      <w:b/>
+      <w:bCs/>
+      <w:color w:val="365F91" w:themeColor="accent1" w:themeShade="BF"/>
+      <w:sz w:val="28"/>
+      <w:szCs w:val="28"/>
+    </w:rPr>
+  </w:style>
+  <w:style w:type="paragraph" w:styleId="ListParagraph">
+    <w:name w:val="List Paragraph"/>
+    <w:basedOn w:val="Normal"/>
+    <w:uiPriority w:val="34"/>
+    <w:qFormat/>
+    <w:rsid w:val="00034A20"/>
+    <w:pPr>
+      <w:ind w:left="720"/>
+      <w:contextualSpacing/>
+    </w:pPr>
+  </w:style>
+  <w:style w:type="table" w:styleId="TableGrid">
+    <w:name w:val="Table Grid"/>
+    <w:basedOn w:val="TableNormal"/>
+    <w:uiPriority w:val="59"/>
+    <w:rsid w:val="00034A20"/>
+    <w:pPr>
+      <w:spacing w:after="0" w:line="240" w:lineRule="auto"/>
+    </w:pPr>
+    <w:tblPr>
+      <w:tblBorders>
+        <w:top w:val="single" w:sz="4" w:space="0" w:color="auto"/>
+        <w:left w:val="single" w:sz="4" w:space="0" w:color="auto"/>
+        <w:bottom w:val="single" w:sz="4" w:space="0" w:color="auto"/>
+        <w:right w:val="single" w:sz="4" w:space="0" w:color="auto"/>
+        <w:insideH w:val="single" w:sz="4" w:space="0" w:color="auto"/>
+        <w:insideV w:val="single" w:sz="4" w:space="0" w:color="auto"/>
+      </w:tblBorders>
+    </w:tblPr>
+  </w:style>
+  <w:style w:type="paragraph" w:styleId="Header">
+    <w:name w:val="header"/>
+    <w:basedOn w:val="Normal"/>
+    <w:link w:val="HeaderChar"/>
+    <w:uiPriority w:val="99"/>
+    <w:unhideWhenUsed/>
+    <w:rsid w:val="00FE6FA7"/>
+    <w:pPr>
+      <w:tabs>
+        <w:tab w:val="center" w:pos="4819"/>
+        <w:tab w:val="right" w:pos="9638"/>
+      </w:tabs>
+      <w:spacing w:after="0" w:line="240" w:lineRule="auto"/>
+    </w:pPr>
+  </w:style>
+  <w:style w:type="character" w:customStyle="1" w:styleId="HeaderChar">
+    <w:name w:val="Header Char"/>
+    <w:basedOn w:val="DefaultParagraphFont"/>
+    <w:link w:val="Header"/>
+    <w:uiPriority w:val="99"/>
+    <w:rsid w:val="00FE6FA7"/>
+  </w:style>
+  <w:style w:type="paragraph" w:styleId="Footer">
+    <w:name w:val="footer"/>
+    <w:basedOn w:val="Normal"/>
+    <w:link w:val="FooterChar"/>
+    <w:uiPriority w:val="99"/>
+    <w:unhideWhenUsed/>
+    <w:rsid w:val="00FE6FA7"/>
+    <w:pPr>
+      <w:tabs>
+        <w:tab w:val="center" w:pos="4819"/>
+        <w:tab w:val="right" w:pos="9638"/>
+      </w:tabs>
+      <w:spacing w:after="0" w:line="240" w:lineRule="auto"/>
+    </w:pPr>
+  </w:style>
+  <w:style w:type="character" w:customStyle="1" w:styleId="FooterChar">
+    <w:name w:val="Footer Char"/>
+    <w:basedOn w:val="DefaultParagraphFont"/>
+    <w:link w:val="Footer"/>
     <w:uiPriority w:val="99"/>
     <w:rsid w:val="00FE6FA7"/>
   </w:style>
@@ -2019,4 +2188,16 @@
   <a:objectDefaults/>
   <a:extraClrSchemeLst/>
 </a:theme>
+</file>
+
+<file path=customXml/item1.xml><?xml version="1.0" encoding="utf-8"?>
+<b:Sources xmlns:b="http://schemas.openxmlformats.org/officeDocument/2006/bibliography" xmlns="http://schemas.openxmlformats.org/officeDocument/2006/bibliography" SelectedStyle="\APA.XSL" StyleName="APA"/>
+</file>
+
+<file path=customXml/itemProps1.xml><?xml version="1.0" encoding="utf-8"?>
+<ds:datastoreItem xmlns:ds="http://schemas.openxmlformats.org/officeDocument/2006/customXml" ds:itemID="{146DEF46-0C06-48DA-8AF9-10E24D58B484}">
+  <ds:schemaRefs>
+    <ds:schemaRef ds:uri="http://schemas.openxmlformats.org/officeDocument/2006/bibliography"/>
+  </ds:schemaRefs>
+</ds:datastoreItem>
 </file>
</xml_diff>

<commit_message>
Rapport opdateret til at være det samme som drev
</commit_message>
<xml_diff>
--- a/Opgave i Python(Regler for Roulette).docx
+++ b/Opgave i Python(Regler for Roulette).docx
@@ -1,16 +1,17 @@
 
 <file path=word/document.xml><?xml version="1.0" encoding="utf-8"?>
-<w:document xmlns:wpc="http://schemas.microsoft.com/office/word/2010/wordprocessingCanvas" xmlns:mc="http://schemas.openxmlformats.org/markup-compatibility/2006" xmlns:o="urn:schemas-microsoft-com:office:office" xmlns:r="http://schemas.openxmlformats.org/officeDocument/2006/relationships" xmlns:m="http://schemas.openxmlformats.org/officeDocument/2006/math" xmlns:v="urn:schemas-microsoft-com:vml" xmlns:wp14="http://schemas.microsoft.com/office/word/2010/wordprocessingDrawing" xmlns:wp="http://schemas.openxmlformats.org/drawingml/2006/wordprocessingDrawing" xmlns:w10="urn:schemas-microsoft-com:office:word" xmlns:w="http://schemas.openxmlformats.org/wordprocessingml/2006/main" xmlns:w14="http://schemas.microsoft.com/office/word/2010/wordml" xmlns:wpg="http://schemas.microsoft.com/office/word/2010/wordprocessingGroup" xmlns:wpi="http://schemas.microsoft.com/office/word/2010/wordprocessingInk" xmlns:wne="http://schemas.microsoft.com/office/word/2006/wordml" xmlns:wps="http://schemas.microsoft.com/office/word/2010/wordprocessingShape" mc:Ignorable="w14 wp14">
+<w:document xmlns:wpc="http://schemas.microsoft.com/office/word/2010/wordprocessingCanvas" xmlns:mc="http://schemas.openxmlformats.org/markup-compatibility/2006" xmlns:o="urn:schemas-microsoft-com:office:office" xmlns:r="http://schemas.openxmlformats.org/officeDocument/2006/relationships" xmlns:m="http://schemas.openxmlformats.org/officeDocument/2006/math" xmlns:v="urn:schemas-microsoft-com:vml" xmlns:wp14="http://schemas.microsoft.com/office/word/2010/wordprocessingDrawing" xmlns:wp="http://schemas.openxmlformats.org/drawingml/2006/wordprocessingDrawing" xmlns:w10="urn:schemas-microsoft-com:office:word" xmlns:w="http://schemas.openxmlformats.org/wordprocessingml/2006/main" xmlns:w14="http://schemas.microsoft.com/office/word/2010/wordml" xmlns:w15="http://schemas.microsoft.com/office/word/2012/wordml" xmlns:wpg="http://schemas.microsoft.com/office/word/2010/wordprocessingGroup" xmlns:wpi="http://schemas.microsoft.com/office/word/2010/wordprocessingInk" xmlns:wne="http://schemas.microsoft.com/office/word/2006/wordml" xmlns:wps="http://schemas.microsoft.com/office/word/2010/wordprocessingShape" mc:Ignorable="w14 w15 wp14">
   <w:body>
     <w:p>
       <w:pPr>
-        <w:pStyle w:val="Heading1"/>
+        <w:pStyle w:val="Overskrift1"/>
       </w:pPr>
       <w:r>
         <w:t>Casino spil - Roulette</w:t>
       </w:r>
     </w:p>
     <w:p>
+      <w:bookmarkStart w:id="0" w:name="_GoBack"/>
       <w:r>
         <w:t>Vi har valgt i vores Python projekt, at lave et casino spil i et c# console program, hvor der bliver brugt IronPython scripts, til at oprette, opdatere, slette og indsætte ting ind i en database</w:t>
       </w:r>
@@ -23,7 +24,13 @@
         <w:t>r</w:t>
       </w:r>
       <w:r>
-        <w:t xml:space="preserve"> kun et spil, nemlig roulette. Vi har kigget alle reglerne igennem for roulette, og indført dem i spiller, hvor den rigtige payout er lavet, og de rigtige regler er med.</w:t>
+        <w:t xml:space="preserve"> kun et spil, nemlig roulette. Vi har kigget alle reglerne igennem for roulette, og indført dem i spille</w:t>
+      </w:r>
+      <w:r>
+        <w:t>t</w:t>
+      </w:r>
+      <w:r>
+        <w:t>, hvor den rigtige payout er lavet, og de rigtige regler er med.</w:t>
       </w:r>
     </w:p>
     <w:p>
@@ -61,7 +68,28 @@
         <w:t>.Net kode i Python</w:t>
       </w:r>
       <w:r>
-        <w:t>: FromSystemImportConsole, som vi kontrollere med en console.WriteLine ind i vores python kode, i stedet for at lave ”rå”-python kode.</w:t>
+        <w:t>: From</w:t>
+      </w:r>
+      <w:r>
+        <w:t xml:space="preserve"> </w:t>
+      </w:r>
+      <w:r>
+        <w:t>System</w:t>
+      </w:r>
+      <w:r>
+        <w:t xml:space="preserve"> </w:t>
+      </w:r>
+      <w:r>
+        <w:t>Import</w:t>
+      </w:r>
+      <w:r>
+        <w:t xml:space="preserve"> </w:t>
+      </w:r>
+      <w:r>
+        <w:t>Console</w:t>
+      </w:r>
+      <w:r>
+        <w:t>, som vi bruger til at hente Console.ReadLine() og Console.WriteLine() ind i vores python kode, i stedet for at bruge print og raw_input</w:t>
       </w:r>
     </w:p>
     <w:p>
@@ -83,7 +111,16 @@
         <w:t>Funktioner/Metoder</w:t>
       </w:r>
       <w:r>
-        <w:t>: Inde i OpdateDatabase-klassen, har en Update funktion, som er en metode inde i et python-script.</w:t>
+        <w:t>: Inde i UpdateDatabase scriptet</w:t>
+      </w:r>
+      <w:r>
+        <w:t>, har</w:t>
+      </w:r>
+      <w:r>
+        <w:t xml:space="preserve"> vi</w:t>
+      </w:r>
+      <w:r>
+        <w:t xml:space="preserve"> en Update funktion, som er en metode inde i et python-script.</w:t>
       </w:r>
     </w:p>
     <w:p>
@@ -110,7 +147,7 @@
     </w:p>
     <w:tbl>
       <w:tblPr>
-        <w:tblStyle w:val="TableGrid"/>
+        <w:tblStyle w:val="Tabel-Gitter"/>
         <w:tblW w:w="9746" w:type="dxa"/>
         <w:tblLayout w:type="fixed"/>
         <w:tblLook w:val="04A0" w:firstRow="1" w:lastRow="0" w:firstColumn="1" w:lastColumn="0" w:noHBand="0" w:noVBand="1"/>
@@ -127,6 +164,7 @@
           <w:tcPr>
             <w:tcW w:w="1512" w:type="dxa"/>
           </w:tcPr>
+          <w:bookmarkEnd w:id="0"/>
           <w:p>
             <w:r>
               <w:t>Betting Udtryk</w:t>
@@ -203,7 +241,7 @@
           </w:tcPr>
           <w:p>
             <w:pPr>
-              <w:pStyle w:val="ListParagraph"/>
+              <w:pStyle w:val="Listeafsnit"/>
               <w:numPr>
                 <w:ilvl w:val="0"/>
                 <w:numId w:val="1"/>
@@ -270,7 +308,7 @@
           </w:tcPr>
           <w:p>
             <w:pPr>
-              <w:pStyle w:val="ListParagraph"/>
+              <w:pStyle w:val="Listeafsnit"/>
               <w:numPr>
                 <w:ilvl w:val="0"/>
                 <w:numId w:val="1"/>
@@ -330,7 +368,7 @@
           </w:tcPr>
           <w:p>
             <w:pPr>
-              <w:pStyle w:val="ListParagraph"/>
+              <w:pStyle w:val="Listeafsnit"/>
               <w:numPr>
                 <w:ilvl w:val="0"/>
                 <w:numId w:val="1"/>
@@ -390,7 +428,7 @@
           </w:tcPr>
           <w:p>
             <w:pPr>
-              <w:pStyle w:val="ListParagraph"/>
+              <w:pStyle w:val="Listeafsnit"/>
               <w:numPr>
                 <w:ilvl w:val="0"/>
                 <w:numId w:val="1"/>
@@ -456,7 +494,7 @@
           </w:tcPr>
           <w:p>
             <w:pPr>
-              <w:pStyle w:val="ListParagraph"/>
+              <w:pStyle w:val="Listeafsnit"/>
               <w:numPr>
                 <w:ilvl w:val="0"/>
                 <w:numId w:val="1"/>
@@ -521,7 +559,7 @@
           </w:tcPr>
           <w:p>
             <w:pPr>
-              <w:pStyle w:val="ListParagraph"/>
+              <w:pStyle w:val="Listeafsnit"/>
               <w:numPr>
                 <w:ilvl w:val="0"/>
                 <w:numId w:val="1"/>
@@ -569,7 +607,6 @@
           </w:tcPr>
           <w:p>
             <w:r>
-              <w:lastRenderedPageBreak/>
               <w:t>- Split Bet</w:t>
             </w:r>
           </w:p>
@@ -590,7 +627,7 @@
           </w:tcPr>
           <w:p>
             <w:pPr>
-              <w:pStyle w:val="ListParagraph"/>
+              <w:pStyle w:val="Listeafsnit"/>
               <w:numPr>
                 <w:ilvl w:val="0"/>
                 <w:numId w:val="1"/>
@@ -651,7 +688,7 @@
           </w:tcPr>
           <w:p>
             <w:pPr>
-              <w:pStyle w:val="ListParagraph"/>
+              <w:pStyle w:val="Listeafsnit"/>
               <w:numPr>
                 <w:ilvl w:val="0"/>
                 <w:numId w:val="1"/>
@@ -711,7 +748,7 @@
           </w:tcPr>
           <w:p>
             <w:pPr>
-              <w:pStyle w:val="ListParagraph"/>
+              <w:pStyle w:val="Listeafsnit"/>
               <w:numPr>
                 <w:ilvl w:val="0"/>
                 <w:numId w:val="1"/>
@@ -771,7 +808,7 @@
           </w:tcPr>
           <w:p>
             <w:pPr>
-              <w:pStyle w:val="ListParagraph"/>
+              <w:pStyle w:val="Listeafsnit"/>
               <w:numPr>
                 <w:ilvl w:val="0"/>
                 <w:numId w:val="1"/>
@@ -831,7 +868,7 @@
           </w:tcPr>
           <w:p>
             <w:pPr>
-              <w:pStyle w:val="ListParagraph"/>
+              <w:pStyle w:val="Listeafsnit"/>
               <w:numPr>
                 <w:ilvl w:val="0"/>
                 <w:numId w:val="1"/>
@@ -866,13 +903,10 @@
       </w:tr>
     </w:tbl>
     <w:p/>
-    <w:p>
-      <w:bookmarkStart w:id="0" w:name="_GoBack"/>
-      <w:bookmarkEnd w:id="0"/>
-    </w:p>
+    <w:p/>
     <w:sectPr>
-      <w:headerReference w:type="default" r:id="rId9"/>
-      <w:footerReference w:type="default" r:id="rId10"/>
+      <w:headerReference w:type="default" r:id="rId8"/>
+      <w:footerReference w:type="default" r:id="rId9"/>
       <w:pgSz w:w="11906" w:h="16838"/>
       <w:pgMar w:top="1701" w:right="1134" w:bottom="1701" w:left="1134" w:header="708" w:footer="708" w:gutter="0"/>
       <w:cols w:space="708"/>
@@ -883,7 +917,7 @@
 </file>
 
 <file path=word/endnotes.xml><?xml version="1.0" encoding="utf-8"?>
-<w:endnotes xmlns:wpc="http://schemas.microsoft.com/office/word/2010/wordprocessingCanvas" xmlns:mc="http://schemas.openxmlformats.org/markup-compatibility/2006" xmlns:o="urn:schemas-microsoft-com:office:office" xmlns:r="http://schemas.openxmlformats.org/officeDocument/2006/relationships" xmlns:m="http://schemas.openxmlformats.org/officeDocument/2006/math" xmlns:v="urn:schemas-microsoft-com:vml" xmlns:wp14="http://schemas.microsoft.com/office/word/2010/wordprocessingDrawing" xmlns:wp="http://schemas.openxmlformats.org/drawingml/2006/wordprocessingDrawing" xmlns:w10="urn:schemas-microsoft-com:office:word" xmlns:w="http://schemas.openxmlformats.org/wordprocessingml/2006/main" xmlns:w14="http://schemas.microsoft.com/office/word/2010/wordml" xmlns:wpg="http://schemas.microsoft.com/office/word/2010/wordprocessingGroup" xmlns:wpi="http://schemas.microsoft.com/office/word/2010/wordprocessingInk" xmlns:wne="http://schemas.microsoft.com/office/word/2006/wordml" xmlns:wps="http://schemas.microsoft.com/office/word/2010/wordprocessingShape" mc:Ignorable="w14 wp14">
+<w:endnotes xmlns:wpc="http://schemas.microsoft.com/office/word/2010/wordprocessingCanvas" xmlns:mc="http://schemas.openxmlformats.org/markup-compatibility/2006" xmlns:o="urn:schemas-microsoft-com:office:office" xmlns:r="http://schemas.openxmlformats.org/officeDocument/2006/relationships" xmlns:m="http://schemas.openxmlformats.org/officeDocument/2006/math" xmlns:v="urn:schemas-microsoft-com:vml" xmlns:wp14="http://schemas.microsoft.com/office/word/2010/wordprocessingDrawing" xmlns:wp="http://schemas.openxmlformats.org/drawingml/2006/wordprocessingDrawing" xmlns:w10="urn:schemas-microsoft-com:office:word" xmlns:w="http://schemas.openxmlformats.org/wordprocessingml/2006/main" xmlns:w14="http://schemas.microsoft.com/office/word/2010/wordml" xmlns:w15="http://schemas.microsoft.com/office/word/2012/wordml" xmlns:wpg="http://schemas.microsoft.com/office/word/2010/wordprocessingGroup" xmlns:wpi="http://schemas.microsoft.com/office/word/2010/wordprocessingInk" xmlns:wne="http://schemas.microsoft.com/office/word/2006/wordml" xmlns:wps="http://schemas.microsoft.com/office/word/2010/wordprocessingShape" mc:Ignorable="w14 w15 wp14">
   <w:endnote w:type="separator" w:id="-1">
     <w:p>
       <w:pPr>
@@ -908,7 +942,7 @@
 </file>
 
 <file path=word/footer1.xml><?xml version="1.0" encoding="utf-8"?>
-<w:ftr xmlns:wpc="http://schemas.microsoft.com/office/word/2010/wordprocessingCanvas" xmlns:mc="http://schemas.openxmlformats.org/markup-compatibility/2006" xmlns:o="urn:schemas-microsoft-com:office:office" xmlns:r="http://schemas.openxmlformats.org/officeDocument/2006/relationships" xmlns:m="http://schemas.openxmlformats.org/officeDocument/2006/math" xmlns:v="urn:schemas-microsoft-com:vml" xmlns:wp14="http://schemas.microsoft.com/office/word/2010/wordprocessingDrawing" xmlns:wp="http://schemas.openxmlformats.org/drawingml/2006/wordprocessingDrawing" xmlns:w10="urn:schemas-microsoft-com:office:word" xmlns:w="http://schemas.openxmlformats.org/wordprocessingml/2006/main" xmlns:w14="http://schemas.microsoft.com/office/word/2010/wordml" xmlns:wpg="http://schemas.microsoft.com/office/word/2010/wordprocessingGroup" xmlns:wpi="http://schemas.microsoft.com/office/word/2010/wordprocessingInk" xmlns:wne="http://schemas.microsoft.com/office/word/2006/wordml" xmlns:wps="http://schemas.microsoft.com/office/word/2010/wordprocessingShape" mc:Ignorable="w14 wp14">
+<w:ftr xmlns:wpc="http://schemas.microsoft.com/office/word/2010/wordprocessingCanvas" xmlns:mc="http://schemas.openxmlformats.org/markup-compatibility/2006" xmlns:o="urn:schemas-microsoft-com:office:office" xmlns:r="http://schemas.openxmlformats.org/officeDocument/2006/relationships" xmlns:m="http://schemas.openxmlformats.org/officeDocument/2006/math" xmlns:v="urn:schemas-microsoft-com:vml" xmlns:wp14="http://schemas.microsoft.com/office/word/2010/wordprocessingDrawing" xmlns:wp="http://schemas.openxmlformats.org/drawingml/2006/wordprocessingDrawing" xmlns:w10="urn:schemas-microsoft-com:office:word" xmlns:w="http://schemas.openxmlformats.org/wordprocessingml/2006/main" xmlns:w14="http://schemas.microsoft.com/office/word/2010/wordml" xmlns:w15="http://schemas.microsoft.com/office/word/2012/wordml" xmlns:wpg="http://schemas.microsoft.com/office/word/2010/wordprocessingGroup" xmlns:wpi="http://schemas.microsoft.com/office/word/2010/wordprocessingInk" xmlns:wne="http://schemas.microsoft.com/office/word/2006/wordml" xmlns:wps="http://schemas.microsoft.com/office/word/2010/wordprocessingShape" mc:Ignorable="w14 w15 wp14">
   <w:sdt>
     <w:sdtPr>
       <w:id w:val="-1377544625"/>
@@ -931,7 +965,7 @@
         <w:sdtContent>
           <w:p>
             <w:pPr>
-              <w:pStyle w:val="Footer"/>
+              <w:pStyle w:val="Sidefod"/>
               <w:jc w:val="right"/>
             </w:pPr>
             <w:r>
@@ -1031,14 +1065,14 @@
   </w:sdt>
   <w:p>
     <w:pPr>
-      <w:pStyle w:val="Footer"/>
+      <w:pStyle w:val="Sidefod"/>
     </w:pPr>
   </w:p>
 </w:ftr>
 </file>
 
 <file path=word/footnotes.xml><?xml version="1.0" encoding="utf-8"?>
-<w:footnotes xmlns:wpc="http://schemas.microsoft.com/office/word/2010/wordprocessingCanvas" xmlns:mc="http://schemas.openxmlformats.org/markup-compatibility/2006" xmlns:o="urn:schemas-microsoft-com:office:office" xmlns:r="http://schemas.openxmlformats.org/officeDocument/2006/relationships" xmlns:m="http://schemas.openxmlformats.org/officeDocument/2006/math" xmlns:v="urn:schemas-microsoft-com:vml" xmlns:wp14="http://schemas.microsoft.com/office/word/2010/wordprocessingDrawing" xmlns:wp="http://schemas.openxmlformats.org/drawingml/2006/wordprocessingDrawing" xmlns:w10="urn:schemas-microsoft-com:office:word" xmlns:w="http://schemas.openxmlformats.org/wordprocessingml/2006/main" xmlns:w14="http://schemas.microsoft.com/office/word/2010/wordml" xmlns:wpg="http://schemas.microsoft.com/office/word/2010/wordprocessingGroup" xmlns:wpi="http://schemas.microsoft.com/office/word/2010/wordprocessingInk" xmlns:wne="http://schemas.microsoft.com/office/word/2006/wordml" xmlns:wps="http://schemas.microsoft.com/office/word/2010/wordprocessingShape" mc:Ignorable="w14 wp14">
+<w:footnotes xmlns:wpc="http://schemas.microsoft.com/office/word/2010/wordprocessingCanvas" xmlns:mc="http://schemas.openxmlformats.org/markup-compatibility/2006" xmlns:o="urn:schemas-microsoft-com:office:office" xmlns:r="http://schemas.openxmlformats.org/officeDocument/2006/relationships" xmlns:m="http://schemas.openxmlformats.org/officeDocument/2006/math" xmlns:v="urn:schemas-microsoft-com:vml" xmlns:wp14="http://schemas.microsoft.com/office/word/2010/wordprocessingDrawing" xmlns:wp="http://schemas.openxmlformats.org/drawingml/2006/wordprocessingDrawing" xmlns:w10="urn:schemas-microsoft-com:office:word" xmlns:w="http://schemas.openxmlformats.org/wordprocessingml/2006/main" xmlns:w14="http://schemas.microsoft.com/office/word/2010/wordml" xmlns:w15="http://schemas.microsoft.com/office/word/2012/wordml" xmlns:wpg="http://schemas.microsoft.com/office/word/2010/wordprocessingGroup" xmlns:wpi="http://schemas.microsoft.com/office/word/2010/wordprocessingInk" xmlns:wne="http://schemas.microsoft.com/office/word/2006/wordml" xmlns:wps="http://schemas.microsoft.com/office/word/2010/wordprocessingShape" mc:Ignorable="w14 w15 wp14">
   <w:footnote w:type="separator" w:id="-1">
     <w:p>
       <w:pPr>
@@ -1063,10 +1097,10 @@
 </file>
 
 <file path=word/header1.xml><?xml version="1.0" encoding="utf-8"?>
-<w:hdr xmlns:wpc="http://schemas.microsoft.com/office/word/2010/wordprocessingCanvas" xmlns:mc="http://schemas.openxmlformats.org/markup-compatibility/2006" xmlns:o="urn:schemas-microsoft-com:office:office" xmlns:r="http://schemas.openxmlformats.org/officeDocument/2006/relationships" xmlns:m="http://schemas.openxmlformats.org/officeDocument/2006/math" xmlns:v="urn:schemas-microsoft-com:vml" xmlns:wp14="http://schemas.microsoft.com/office/word/2010/wordprocessingDrawing" xmlns:wp="http://schemas.openxmlformats.org/drawingml/2006/wordprocessingDrawing" xmlns:w10="urn:schemas-microsoft-com:office:word" xmlns:w="http://schemas.openxmlformats.org/wordprocessingml/2006/main" xmlns:w14="http://schemas.microsoft.com/office/word/2010/wordml" xmlns:wpg="http://schemas.microsoft.com/office/word/2010/wordprocessingGroup" xmlns:wpi="http://schemas.microsoft.com/office/word/2010/wordprocessingInk" xmlns:wne="http://schemas.microsoft.com/office/word/2006/wordml" xmlns:wps="http://schemas.microsoft.com/office/word/2010/wordprocessingShape" mc:Ignorable="w14 wp14">
+<w:hdr xmlns:wpc="http://schemas.microsoft.com/office/word/2010/wordprocessingCanvas" xmlns:mc="http://schemas.openxmlformats.org/markup-compatibility/2006" xmlns:o="urn:schemas-microsoft-com:office:office" xmlns:r="http://schemas.openxmlformats.org/officeDocument/2006/relationships" xmlns:m="http://schemas.openxmlformats.org/officeDocument/2006/math" xmlns:v="urn:schemas-microsoft-com:vml" xmlns:wp14="http://schemas.microsoft.com/office/word/2010/wordprocessingDrawing" xmlns:wp="http://schemas.openxmlformats.org/drawingml/2006/wordprocessingDrawing" xmlns:w10="urn:schemas-microsoft-com:office:word" xmlns:w="http://schemas.openxmlformats.org/wordprocessingml/2006/main" xmlns:w14="http://schemas.microsoft.com/office/word/2010/wordml" xmlns:w15="http://schemas.microsoft.com/office/word/2012/wordml" xmlns:wpg="http://schemas.microsoft.com/office/word/2010/wordprocessingGroup" xmlns:wpi="http://schemas.microsoft.com/office/word/2010/wordprocessingInk" xmlns:wne="http://schemas.microsoft.com/office/word/2006/wordml" xmlns:wps="http://schemas.microsoft.com/office/word/2010/wordprocessingShape" mc:Ignorable="w14 w15 wp14">
   <w:p>
     <w:pPr>
-      <w:pStyle w:val="Header"/>
+      <w:pStyle w:val="Sidehoved"/>
     </w:pPr>
     <w:r>
       <w:t>Gruppe 4</w:t>
@@ -1082,7 +1116,7 @@
   </w:p>
   <w:p>
     <w:pPr>
-      <w:pStyle w:val="Header"/>
+      <w:pStyle w:val="Sidehoved"/>
       <w:jc w:val="center"/>
     </w:pPr>
     <w:r>
@@ -1103,7 +1137,7 @@
   </w:p>
   <w:p>
     <w:pPr>
-      <w:pStyle w:val="Header"/>
+      <w:pStyle w:val="Sidehoved"/>
     </w:pPr>
     <w:r>
       <w:t xml:space="preserve">6 Maj </w:t>
@@ -1129,8 +1163,8 @@
 </file>
 
 <file path=word/numbering.xml><?xml version="1.0" encoding="utf-8"?>
-<w:numbering xmlns:wpc="http://schemas.microsoft.com/office/word/2010/wordprocessingCanvas" xmlns:mc="http://schemas.openxmlformats.org/markup-compatibility/2006" xmlns:o="urn:schemas-microsoft-com:office:office" xmlns:r="http://schemas.openxmlformats.org/officeDocument/2006/relationships" xmlns:m="http://schemas.openxmlformats.org/officeDocument/2006/math" xmlns:v="urn:schemas-microsoft-com:vml" xmlns:wp14="http://schemas.microsoft.com/office/word/2010/wordprocessingDrawing" xmlns:wp="http://schemas.openxmlformats.org/drawingml/2006/wordprocessingDrawing" xmlns:w10="urn:schemas-microsoft-com:office:word" xmlns:w="http://schemas.openxmlformats.org/wordprocessingml/2006/main" xmlns:w14="http://schemas.microsoft.com/office/word/2010/wordml" xmlns:wpg="http://schemas.microsoft.com/office/word/2010/wordprocessingGroup" xmlns:wpi="http://schemas.microsoft.com/office/word/2010/wordprocessingInk" xmlns:wne="http://schemas.microsoft.com/office/word/2006/wordml" xmlns:wps="http://schemas.microsoft.com/office/word/2010/wordprocessingShape" mc:Ignorable="w14 wp14">
-  <w:abstractNum w:abstractNumId="0">
+<w:numbering xmlns:wpc="http://schemas.microsoft.com/office/word/2010/wordprocessingCanvas" xmlns:mc="http://schemas.openxmlformats.org/markup-compatibility/2006" xmlns:o="urn:schemas-microsoft-com:office:office" xmlns:r="http://schemas.openxmlformats.org/officeDocument/2006/relationships" xmlns:m="http://schemas.openxmlformats.org/officeDocument/2006/math" xmlns:v="urn:schemas-microsoft-com:vml" xmlns:wp14="http://schemas.microsoft.com/office/word/2010/wordprocessingDrawing" xmlns:wp="http://schemas.openxmlformats.org/drawingml/2006/wordprocessingDrawing" xmlns:w10="urn:schemas-microsoft-com:office:word" xmlns:w="http://schemas.openxmlformats.org/wordprocessingml/2006/main" xmlns:w14="http://schemas.microsoft.com/office/word/2010/wordml" xmlns:w15="http://schemas.microsoft.com/office/word/2012/wordml" xmlns:wpg="http://schemas.microsoft.com/office/word/2010/wordprocessingGroup" xmlns:wpi="http://schemas.microsoft.com/office/word/2010/wordprocessingInk" xmlns:wne="http://schemas.microsoft.com/office/word/2006/wordml" xmlns:wps="http://schemas.microsoft.com/office/word/2010/wordprocessingShape" mc:Ignorable="w14 w15 wp14">
+  <w:abstractNum w:abstractNumId="0" w15:restartNumberingAfterBreak="0">
     <w:nsid w:val="6EAC0FE3"/>
     <w:multiLevelType w:val="hybridMultilevel"/>
     <w:tmpl w:val="01AECC5C"/>
@@ -1249,7 +1283,7 @@
 </file>
 
 <file path=word/styles.xml><?xml version="1.0" encoding="utf-8"?>
-<w:styles xmlns:mc="http://schemas.openxmlformats.org/markup-compatibility/2006" xmlns:r="http://schemas.openxmlformats.org/officeDocument/2006/relationships" xmlns:w="http://schemas.openxmlformats.org/wordprocessingml/2006/main" xmlns:w14="http://schemas.microsoft.com/office/word/2010/wordml" mc:Ignorable="w14">
+<w:styles xmlns:mc="http://schemas.openxmlformats.org/markup-compatibility/2006" xmlns:r="http://schemas.openxmlformats.org/officeDocument/2006/relationships" xmlns:w="http://schemas.openxmlformats.org/wordprocessingml/2006/main" xmlns:w14="http://schemas.microsoft.com/office/word/2010/wordml" xmlns:w15="http://schemas.microsoft.com/office/word/2012/wordml" mc:Ignorable="w14 w15">
   <w:docDefaults>
     <w:rPrDefault>
       <w:rPr>
@@ -1265,154 +1299,388 @@
       </w:pPr>
     </w:pPrDefault>
   </w:docDefaults>
-  <w:latentStyles w:defLockedState="0" w:defUIPriority="99" w:defSemiHidden="1" w:defUnhideWhenUsed="1" w:defQFormat="0" w:count="267">
-    <w:lsdException w:name="Normal" w:semiHidden="0" w:uiPriority="0" w:unhideWhenUsed="0" w:qFormat="1"/>
-    <w:lsdException w:name="heading 1" w:semiHidden="0" w:uiPriority="9" w:unhideWhenUsed="0" w:qFormat="1"/>
-    <w:lsdException w:name="heading 2" w:uiPriority="9" w:qFormat="1"/>
-    <w:lsdException w:name="heading 3" w:uiPriority="9" w:qFormat="1"/>
-    <w:lsdException w:name="heading 4" w:uiPriority="9" w:qFormat="1"/>
-    <w:lsdException w:name="heading 5" w:uiPriority="9" w:qFormat="1"/>
-    <w:lsdException w:name="heading 6" w:uiPriority="9" w:qFormat="1"/>
-    <w:lsdException w:name="heading 7" w:uiPriority="9" w:qFormat="1"/>
-    <w:lsdException w:name="heading 8" w:uiPriority="9" w:qFormat="1"/>
-    <w:lsdException w:name="heading 9" w:uiPriority="9" w:qFormat="1"/>
-    <w:lsdException w:name="toc 1" w:uiPriority="39"/>
-    <w:lsdException w:name="toc 2" w:uiPriority="39"/>
-    <w:lsdException w:name="toc 3" w:uiPriority="39"/>
-    <w:lsdException w:name="toc 4" w:uiPriority="39"/>
-    <w:lsdException w:name="toc 5" w:uiPriority="39"/>
-    <w:lsdException w:name="toc 6" w:uiPriority="39"/>
-    <w:lsdException w:name="toc 7" w:uiPriority="39"/>
-    <w:lsdException w:name="toc 8" w:uiPriority="39"/>
-    <w:lsdException w:name="toc 9" w:uiPriority="39"/>
-    <w:lsdException w:name="caption" w:uiPriority="35" w:qFormat="1"/>
-    <w:lsdException w:name="Title" w:semiHidden="0" w:uiPriority="10" w:unhideWhenUsed="0" w:qFormat="1"/>
-    <w:lsdException w:name="Default Paragraph Font" w:uiPriority="1"/>
-    <w:lsdException w:name="Subtitle" w:semiHidden="0" w:uiPriority="11" w:unhideWhenUsed="0" w:qFormat="1"/>
-    <w:lsdException w:name="Strong" w:semiHidden="0" w:uiPriority="22" w:unhideWhenUsed="0" w:qFormat="1"/>
-    <w:lsdException w:name="Emphasis" w:semiHidden="0" w:uiPriority="20" w:unhideWhenUsed="0" w:qFormat="1"/>
-    <w:lsdException w:name="Table Grid" w:semiHidden="0" w:uiPriority="59" w:unhideWhenUsed="0"/>
-    <w:lsdException w:name="Placeholder Text" w:unhideWhenUsed="0"/>
-    <w:lsdException w:name="No Spacing" w:semiHidden="0" w:uiPriority="1" w:unhideWhenUsed="0" w:qFormat="1"/>
-    <w:lsdException w:name="Light Shading" w:semiHidden="0" w:uiPriority="60" w:unhideWhenUsed="0"/>
-    <w:lsdException w:name="Light List" w:semiHidden="0" w:uiPriority="61" w:unhideWhenUsed="0"/>
-    <w:lsdException w:name="Light Grid" w:semiHidden="0" w:uiPriority="62" w:unhideWhenUsed="0"/>
-    <w:lsdException w:name="Medium Shading 1" w:semiHidden="0" w:uiPriority="63" w:unhideWhenUsed="0"/>
-    <w:lsdException w:name="Medium Shading 2" w:semiHidden="0" w:uiPriority="64" w:unhideWhenUsed="0"/>
-    <w:lsdException w:name="Medium List 1" w:semiHidden="0" w:uiPriority="65" w:unhideWhenUsed="0"/>
-    <w:lsdException w:name="Medium List 2" w:semiHidden="0" w:uiPriority="66" w:unhideWhenUsed="0"/>
-    <w:lsdException w:name="Medium Grid 1" w:semiHidden="0" w:uiPriority="67" w:unhideWhenUsed="0"/>
-    <w:lsdException w:name="Medium Grid 2" w:semiHidden="0" w:uiPriority="68" w:unhideWhenUsed="0"/>
-    <w:lsdException w:name="Medium Grid 3" w:semiHidden="0" w:uiPriority="69" w:unhideWhenUsed="0"/>
-    <w:lsdException w:name="Dark List" w:semiHidden="0" w:uiPriority="70" w:unhideWhenUsed="0"/>
-    <w:lsdException w:name="Colorful Shading" w:semiHidden="0" w:uiPriority="71" w:unhideWhenUsed="0"/>
-    <w:lsdException w:name="Colorful List" w:semiHidden="0" w:uiPriority="72" w:unhideWhenUsed="0"/>
-    <w:lsdException w:name="Colorful Grid" w:semiHidden="0" w:uiPriority="73" w:unhideWhenUsed="0"/>
-    <w:lsdException w:name="Light Shading Accent 1" w:semiHidden="0" w:uiPriority="60" w:unhideWhenUsed="0"/>
-    <w:lsdException w:name="Light List Accent 1" w:semiHidden="0" w:uiPriority="61" w:unhideWhenUsed="0"/>
-    <w:lsdException w:name="Light Grid Accent 1" w:semiHidden="0" w:uiPriority="62" w:unhideWhenUsed="0"/>
-    <w:lsdException w:name="Medium Shading 1 Accent 1" w:semiHidden="0" w:uiPriority="63" w:unhideWhenUsed="0"/>
-    <w:lsdException w:name="Medium Shading 2 Accent 1" w:semiHidden="0" w:uiPriority="64" w:unhideWhenUsed="0"/>
-    <w:lsdException w:name="Medium List 1 Accent 1" w:semiHidden="0" w:uiPriority="65" w:unhideWhenUsed="0"/>
-    <w:lsdException w:name="Revision" w:unhideWhenUsed="0"/>
-    <w:lsdException w:name="List Paragraph" w:semiHidden="0" w:uiPriority="34" w:unhideWhenUsed="0" w:qFormat="1"/>
-    <w:lsdException w:name="Quote" w:semiHidden="0" w:uiPriority="29" w:unhideWhenUsed="0" w:qFormat="1"/>
-    <w:lsdException w:name="Intense Quote" w:semiHidden="0" w:uiPriority="30" w:unhideWhenUsed="0" w:qFormat="1"/>
-    <w:lsdException w:name="Medium List 2 Accent 1" w:semiHidden="0" w:uiPriority="66" w:unhideWhenUsed="0"/>
-    <w:lsdException w:name="Medium Grid 1 Accent 1" w:semiHidden="0" w:uiPriority="67" w:unhideWhenUsed="0"/>
-    <w:lsdException w:name="Medium Grid 2 Accent 1" w:semiHidden="0" w:uiPriority="68" w:unhideWhenUsed="0"/>
-    <w:lsdException w:name="Medium Grid 3 Accent 1" w:semiHidden="0" w:uiPriority="69" w:unhideWhenUsed="0"/>
-    <w:lsdException w:name="Dark List Accent 1" w:semiHidden="0" w:uiPriority="70" w:unhideWhenUsed="0"/>
-    <w:lsdException w:name="Colorful Shading Accent 1" w:semiHidden="0" w:uiPriority="71" w:unhideWhenUsed="0"/>
-    <w:lsdException w:name="Colorful List Accent 1" w:semiHidden="0" w:uiPriority="72" w:unhideWhenUsed="0"/>
-    <w:lsdException w:name="Colorful Grid Accent 1" w:semiHidden="0" w:uiPriority="73" w:unhideWhenUsed="0"/>
-    <w:lsdException w:name="Light Shading Accent 2" w:semiHidden="0" w:uiPriority="60" w:unhideWhenUsed="0"/>
-    <w:lsdException w:name="Light List Accent 2" w:semiHidden="0" w:uiPriority="61" w:unhideWhenUsed="0"/>
-    <w:lsdException w:name="Light Grid Accent 2" w:semiHidden="0" w:uiPriority="62" w:unhideWhenUsed="0"/>
-    <w:lsdException w:name="Medium Shading 1 Accent 2" w:semiHidden="0" w:uiPriority="63" w:unhideWhenUsed="0"/>
-    <w:lsdException w:name="Medium Shading 2 Accent 2" w:semiHidden="0" w:uiPriority="64" w:unhideWhenUsed="0"/>
-    <w:lsdException w:name="Medium List 1 Accent 2" w:semiHidden="0" w:uiPriority="65" w:unhideWhenUsed="0"/>
-    <w:lsdException w:name="Medium List 2 Accent 2" w:semiHidden="0" w:uiPriority="66" w:unhideWhenUsed="0"/>
-    <w:lsdException w:name="Medium Grid 1 Accent 2" w:semiHidden="0" w:uiPriority="67" w:unhideWhenUsed="0"/>
-    <w:lsdException w:name="Medium Grid 2 Accent 2" w:semiHidden="0" w:uiPriority="68" w:unhideWhenUsed="0"/>
-    <w:lsdException w:name="Medium Grid 3 Accent 2" w:semiHidden="0" w:uiPriority="69" w:unhideWhenUsed="0"/>
-    <w:lsdException w:name="Dark List Accent 2" w:semiHidden="0" w:uiPriority="70" w:unhideWhenUsed="0"/>
-    <w:lsdException w:name="Colorful Shading Accent 2" w:semiHidden="0" w:uiPriority="71" w:unhideWhenUsed="0"/>
-    <w:lsdException w:name="Colorful List Accent 2" w:semiHidden="0" w:uiPriority="72" w:unhideWhenUsed="0"/>
-    <w:lsdException w:name="Colorful Grid Accent 2" w:semiHidden="0" w:uiPriority="73" w:unhideWhenUsed="0"/>
-    <w:lsdException w:name="Light Shading Accent 3" w:semiHidden="0" w:uiPriority="60" w:unhideWhenUsed="0"/>
-    <w:lsdException w:name="Light List Accent 3" w:semiHidden="0" w:uiPriority="61" w:unhideWhenUsed="0"/>
-    <w:lsdException w:name="Light Grid Accent 3" w:semiHidden="0" w:uiPriority="62" w:unhideWhenUsed="0"/>
-    <w:lsdException w:name="Medium Shading 1 Accent 3" w:semiHidden="0" w:uiPriority="63" w:unhideWhenUsed="0"/>
-    <w:lsdException w:name="Medium Shading 2 Accent 3" w:semiHidden="0" w:uiPriority="64" w:unhideWhenUsed="0"/>
-    <w:lsdException w:name="Medium List 1 Accent 3" w:semiHidden="0" w:uiPriority="65" w:unhideWhenUsed="0"/>
-    <w:lsdException w:name="Medium List 2 Accent 3" w:semiHidden="0" w:uiPriority="66" w:unhideWhenUsed="0"/>
-    <w:lsdException w:name="Medium Grid 1 Accent 3" w:semiHidden="0" w:uiPriority="67" w:unhideWhenUsed="0"/>
-    <w:lsdException w:name="Medium Grid 2 Accent 3" w:semiHidden="0" w:uiPriority="68" w:unhideWhenUsed="0"/>
-    <w:lsdException w:name="Medium Grid 3 Accent 3" w:semiHidden="0" w:uiPriority="69" w:unhideWhenUsed="0"/>
-    <w:lsdException w:name="Dark List Accent 3" w:semiHidden="0" w:uiPriority="70" w:unhideWhenUsed="0"/>
-    <w:lsdException w:name="Colorful Shading Accent 3" w:semiHidden="0" w:uiPriority="71" w:unhideWhenUsed="0"/>
-    <w:lsdException w:name="Colorful List Accent 3" w:semiHidden="0" w:uiPriority="72" w:unhideWhenUsed="0"/>
-    <w:lsdException w:name="Colorful Grid Accent 3" w:semiHidden="0" w:uiPriority="73" w:unhideWhenUsed="0"/>
-    <w:lsdException w:name="Light Shading Accent 4" w:semiHidden="0" w:uiPriority="60" w:unhideWhenUsed="0"/>
-    <w:lsdException w:name="Light List Accent 4" w:semiHidden="0" w:uiPriority="61" w:unhideWhenUsed="0"/>
-    <w:lsdException w:name="Light Grid Accent 4" w:semiHidden="0" w:uiPriority="62" w:unhideWhenUsed="0"/>
-    <w:lsdException w:name="Medium Shading 1 Accent 4" w:semiHidden="0" w:uiPriority="63" w:unhideWhenUsed="0"/>
-    <w:lsdException w:name="Medium Shading 2 Accent 4" w:semiHidden="0" w:uiPriority="64" w:unhideWhenUsed="0"/>
-    <w:lsdException w:name="Medium List 1 Accent 4" w:semiHidden="0" w:uiPriority="65" w:unhideWhenUsed="0"/>
-    <w:lsdException w:name="Medium List 2 Accent 4" w:semiHidden="0" w:uiPriority="66" w:unhideWhenUsed="0"/>
-    <w:lsdException w:name="Medium Grid 1 Accent 4" w:semiHidden="0" w:uiPriority="67" w:unhideWhenUsed="0"/>
-    <w:lsdException w:name="Medium Grid 2 Accent 4" w:semiHidden="0" w:uiPriority="68" w:unhideWhenUsed="0"/>
-    <w:lsdException w:name="Medium Grid 3 Accent 4" w:semiHidden="0" w:uiPriority="69" w:unhideWhenUsed="0"/>
-    <w:lsdException w:name="Dark List Accent 4" w:semiHidden="0" w:uiPriority="70" w:unhideWhenUsed="0"/>
-    <w:lsdException w:name="Colorful Shading Accent 4" w:semiHidden="0" w:uiPriority="71" w:unhideWhenUsed="0"/>
-    <w:lsdException w:name="Colorful List Accent 4" w:semiHidden="0" w:uiPriority="72" w:unhideWhenUsed="0"/>
-    <w:lsdException w:name="Colorful Grid Accent 4" w:semiHidden="0" w:uiPriority="73" w:unhideWhenUsed="0"/>
-    <w:lsdException w:name="Light Shading Accent 5" w:semiHidden="0" w:uiPriority="60" w:unhideWhenUsed="0"/>
-    <w:lsdException w:name="Light List Accent 5" w:semiHidden="0" w:uiPriority="61" w:unhideWhenUsed="0"/>
-    <w:lsdException w:name="Light Grid Accent 5" w:semiHidden="0" w:uiPriority="62" w:unhideWhenUsed="0"/>
-    <w:lsdException w:name="Medium Shading 1 Accent 5" w:semiHidden="0" w:uiPriority="63" w:unhideWhenUsed="0"/>
-    <w:lsdException w:name="Medium Shading 2 Accent 5" w:semiHidden="0" w:uiPriority="64" w:unhideWhenUsed="0"/>
-    <w:lsdException w:name="Medium List 1 Accent 5" w:semiHidden="0" w:uiPriority="65" w:unhideWhenUsed="0"/>
-    <w:lsdException w:name="Medium List 2 Accent 5" w:semiHidden="0" w:uiPriority="66" w:unhideWhenUsed="0"/>
-    <w:lsdException w:name="Medium Grid 1 Accent 5" w:semiHidden="0" w:uiPriority="67" w:unhideWhenUsed="0"/>
-    <w:lsdException w:name="Medium Grid 2 Accent 5" w:semiHidden="0" w:uiPriority="68" w:unhideWhenUsed="0"/>
-    <w:lsdException w:name="Medium Grid 3 Accent 5" w:semiHidden="0" w:uiPriority="69" w:unhideWhenUsed="0"/>
-    <w:lsdException w:name="Dark List Accent 5" w:semiHidden="0" w:uiPriority="70" w:unhideWhenUsed="0"/>
-    <w:lsdException w:name="Colorful Shading Accent 5" w:semiHidden="0" w:uiPriority="71" w:unhideWhenUsed="0"/>
-    <w:lsdException w:name="Colorful List Accent 5" w:semiHidden="0" w:uiPriority="72" w:unhideWhenUsed="0"/>
-    <w:lsdException w:name="Colorful Grid Accent 5" w:semiHidden="0" w:uiPriority="73" w:unhideWhenUsed="0"/>
-    <w:lsdException w:name="Light Shading Accent 6" w:semiHidden="0" w:uiPriority="60" w:unhideWhenUsed="0"/>
-    <w:lsdException w:name="Light List Accent 6" w:semiHidden="0" w:uiPriority="61" w:unhideWhenUsed="0"/>
-    <w:lsdException w:name="Light Grid Accent 6" w:semiHidden="0" w:uiPriority="62" w:unhideWhenUsed="0"/>
-    <w:lsdException w:name="Medium Shading 1 Accent 6" w:semiHidden="0" w:uiPriority="63" w:unhideWhenUsed="0"/>
-    <w:lsdException w:name="Medium Shading 2 Accent 6" w:semiHidden="0" w:uiPriority="64" w:unhideWhenUsed="0"/>
-    <w:lsdException w:name="Medium List 1 Accent 6" w:semiHidden="0" w:uiPriority="65" w:unhideWhenUsed="0"/>
-    <w:lsdException w:name="Medium List 2 Accent 6" w:semiHidden="0" w:uiPriority="66" w:unhideWhenUsed="0"/>
-    <w:lsdException w:name="Medium Grid 1 Accent 6" w:semiHidden="0" w:uiPriority="67" w:unhideWhenUsed="0"/>
-    <w:lsdException w:name="Medium Grid 2 Accent 6" w:semiHidden="0" w:uiPriority="68" w:unhideWhenUsed="0"/>
-    <w:lsdException w:name="Medium Grid 3 Accent 6" w:semiHidden="0" w:uiPriority="69" w:unhideWhenUsed="0"/>
-    <w:lsdException w:name="Dark List Accent 6" w:semiHidden="0" w:uiPriority="70" w:unhideWhenUsed="0"/>
-    <w:lsdException w:name="Colorful Shading Accent 6" w:semiHidden="0" w:uiPriority="71" w:unhideWhenUsed="0"/>
-    <w:lsdException w:name="Colorful List Accent 6" w:semiHidden="0" w:uiPriority="72" w:unhideWhenUsed="0"/>
-    <w:lsdException w:name="Colorful Grid Accent 6" w:semiHidden="0" w:uiPriority="73" w:unhideWhenUsed="0"/>
-    <w:lsdException w:name="Subtle Emphasis" w:semiHidden="0" w:uiPriority="19" w:unhideWhenUsed="0" w:qFormat="1"/>
-    <w:lsdException w:name="Intense Emphasis" w:semiHidden="0" w:uiPriority="21" w:unhideWhenUsed="0" w:qFormat="1"/>
-    <w:lsdException w:name="Subtle Reference" w:semiHidden="0" w:uiPriority="31" w:unhideWhenUsed="0" w:qFormat="1"/>
-    <w:lsdException w:name="Intense Reference" w:semiHidden="0" w:uiPriority="32" w:unhideWhenUsed="0" w:qFormat="1"/>
-    <w:lsdException w:name="Book Title" w:semiHidden="0" w:uiPriority="33" w:unhideWhenUsed="0" w:qFormat="1"/>
-    <w:lsdException w:name="Bibliography" w:uiPriority="37"/>
-    <w:lsdException w:name="TOC Heading" w:uiPriority="39" w:qFormat="1"/>
+  <w:latentStyles w:defLockedState="0" w:defUIPriority="99" w:defSemiHidden="0" w:defUnhideWhenUsed="0" w:defQFormat="0" w:count="371">
+    <w:lsdException w:name="Normal" w:uiPriority="0" w:qFormat="1"/>
+    <w:lsdException w:name="heading 1" w:uiPriority="9" w:qFormat="1"/>
+    <w:lsdException w:name="heading 2" w:semiHidden="1" w:uiPriority="9" w:unhideWhenUsed="1" w:qFormat="1"/>
+    <w:lsdException w:name="heading 3" w:semiHidden="1" w:uiPriority="9" w:unhideWhenUsed="1" w:qFormat="1"/>
+    <w:lsdException w:name="heading 4" w:semiHidden="1" w:uiPriority="9" w:unhideWhenUsed="1" w:qFormat="1"/>
+    <w:lsdException w:name="heading 5" w:semiHidden="1" w:uiPriority="9" w:unhideWhenUsed="1" w:qFormat="1"/>
+    <w:lsdException w:name="heading 6" w:semiHidden="1" w:uiPriority="9" w:unhideWhenUsed="1" w:qFormat="1"/>
+    <w:lsdException w:name="heading 7" w:semiHidden="1" w:uiPriority="9" w:unhideWhenUsed="1" w:qFormat="1"/>
+    <w:lsdException w:name="heading 8" w:semiHidden="1" w:uiPriority="9" w:unhideWhenUsed="1" w:qFormat="1"/>
+    <w:lsdException w:name="heading 9" w:semiHidden="1" w:uiPriority="9" w:unhideWhenUsed="1" w:qFormat="1"/>
+    <w:lsdException w:name="index 1" w:semiHidden="1" w:unhideWhenUsed="1"/>
+    <w:lsdException w:name="index 2" w:semiHidden="1" w:unhideWhenUsed="1"/>
+    <w:lsdException w:name="index 3" w:semiHidden="1" w:unhideWhenUsed="1"/>
+    <w:lsdException w:name="index 4" w:semiHidden="1" w:unhideWhenUsed="1"/>
+    <w:lsdException w:name="index 5" w:semiHidden="1" w:unhideWhenUsed="1"/>
+    <w:lsdException w:name="index 6" w:semiHidden="1" w:unhideWhenUsed="1"/>
+    <w:lsdException w:name="index 7" w:semiHidden="1" w:unhideWhenUsed="1"/>
+    <w:lsdException w:name="index 8" w:semiHidden="1" w:unhideWhenUsed="1"/>
+    <w:lsdException w:name="index 9" w:semiHidden="1" w:unhideWhenUsed="1"/>
+    <w:lsdException w:name="toc 1" w:semiHidden="1" w:uiPriority="39" w:unhideWhenUsed="1"/>
+    <w:lsdException w:name="toc 2" w:semiHidden="1" w:uiPriority="39" w:unhideWhenUsed="1"/>
+    <w:lsdException w:name="toc 3" w:semiHidden="1" w:uiPriority="39" w:unhideWhenUsed="1"/>
+    <w:lsdException w:name="toc 4" w:semiHidden="1" w:uiPriority="39" w:unhideWhenUsed="1"/>
+    <w:lsdException w:name="toc 5" w:semiHidden="1" w:uiPriority="39" w:unhideWhenUsed="1"/>
+    <w:lsdException w:name="toc 6" w:semiHidden="1" w:uiPriority="39" w:unhideWhenUsed="1"/>
+    <w:lsdException w:name="toc 7" w:semiHidden="1" w:uiPriority="39" w:unhideWhenUsed="1"/>
+    <w:lsdException w:name="toc 8" w:semiHidden="1" w:uiPriority="39" w:unhideWhenUsed="1"/>
+    <w:lsdException w:name="toc 9" w:semiHidden="1" w:uiPriority="39" w:unhideWhenUsed="1"/>
+    <w:lsdException w:name="Normal Indent" w:semiHidden="1" w:unhideWhenUsed="1"/>
+    <w:lsdException w:name="footnote text" w:semiHidden="1" w:unhideWhenUsed="1"/>
+    <w:lsdException w:name="annotation text" w:semiHidden="1" w:unhideWhenUsed="1"/>
+    <w:lsdException w:name="header" w:semiHidden="1" w:unhideWhenUsed="1"/>
+    <w:lsdException w:name="footer" w:semiHidden="1" w:unhideWhenUsed="1"/>
+    <w:lsdException w:name="index heading" w:semiHidden="1" w:unhideWhenUsed="1"/>
+    <w:lsdException w:name="caption" w:semiHidden="1" w:uiPriority="35" w:unhideWhenUsed="1" w:qFormat="1"/>
+    <w:lsdException w:name="table of figures" w:semiHidden="1" w:unhideWhenUsed="1"/>
+    <w:lsdException w:name="envelope address" w:semiHidden="1" w:unhideWhenUsed="1"/>
+    <w:lsdException w:name="envelope return" w:semiHidden="1" w:unhideWhenUsed="1"/>
+    <w:lsdException w:name="footnote reference" w:semiHidden="1" w:unhideWhenUsed="1"/>
+    <w:lsdException w:name="annotation reference" w:semiHidden="1" w:unhideWhenUsed="1"/>
+    <w:lsdException w:name="line number" w:semiHidden="1" w:unhideWhenUsed="1"/>
+    <w:lsdException w:name="page number" w:semiHidden="1" w:unhideWhenUsed="1"/>
+    <w:lsdException w:name="endnote reference" w:semiHidden="1" w:unhideWhenUsed="1"/>
+    <w:lsdException w:name="endnote text" w:semiHidden="1" w:unhideWhenUsed="1"/>
+    <w:lsdException w:name="table of authorities" w:semiHidden="1" w:unhideWhenUsed="1"/>
+    <w:lsdException w:name="macro" w:semiHidden="1" w:unhideWhenUsed="1"/>
+    <w:lsdException w:name="toa heading" w:semiHidden="1" w:unhideWhenUsed="1"/>
+    <w:lsdException w:name="List" w:semiHidden="1" w:unhideWhenUsed="1"/>
+    <w:lsdException w:name="List Bullet" w:semiHidden="1" w:unhideWhenUsed="1"/>
+    <w:lsdException w:name="List Number" w:semiHidden="1" w:unhideWhenUsed="1"/>
+    <w:lsdException w:name="List 2" w:semiHidden="1" w:unhideWhenUsed="1"/>
+    <w:lsdException w:name="List 3" w:semiHidden="1" w:unhideWhenUsed="1"/>
+    <w:lsdException w:name="List 4" w:semiHidden="1" w:unhideWhenUsed="1"/>
+    <w:lsdException w:name="List 5" w:semiHidden="1" w:unhideWhenUsed="1"/>
+    <w:lsdException w:name="List Bullet 2" w:semiHidden="1" w:unhideWhenUsed="1"/>
+    <w:lsdException w:name="List Bullet 3" w:semiHidden="1" w:unhideWhenUsed="1"/>
+    <w:lsdException w:name="List Bullet 4" w:semiHidden="1" w:unhideWhenUsed="1"/>
+    <w:lsdException w:name="List Bullet 5" w:semiHidden="1" w:unhideWhenUsed="1"/>
+    <w:lsdException w:name="List Number 2" w:semiHidden="1" w:unhideWhenUsed="1"/>
+    <w:lsdException w:name="List Number 3" w:semiHidden="1" w:unhideWhenUsed="1"/>
+    <w:lsdException w:name="List Number 4" w:semiHidden="1" w:unhideWhenUsed="1"/>
+    <w:lsdException w:name="List Number 5" w:semiHidden="1" w:unhideWhenUsed="1"/>
+    <w:lsdException w:name="Title" w:uiPriority="10" w:qFormat="1"/>
+    <w:lsdException w:name="Closing" w:semiHidden="1" w:unhideWhenUsed="1"/>
+    <w:lsdException w:name="Signature" w:semiHidden="1" w:unhideWhenUsed="1"/>
+    <w:lsdException w:name="Default Paragraph Font" w:semiHidden="1" w:uiPriority="1" w:unhideWhenUsed="1"/>
+    <w:lsdException w:name="Body Text" w:semiHidden="1" w:unhideWhenUsed="1"/>
+    <w:lsdException w:name="Body Text Indent" w:semiHidden="1" w:unhideWhenUsed="1"/>
+    <w:lsdException w:name="List Continue" w:semiHidden="1" w:unhideWhenUsed="1"/>
+    <w:lsdException w:name="List Continue 2" w:semiHidden="1" w:unhideWhenUsed="1"/>
+    <w:lsdException w:name="List Continue 3" w:semiHidden="1" w:unhideWhenUsed="1"/>
+    <w:lsdException w:name="List Continue 4" w:semiHidden="1" w:unhideWhenUsed="1"/>
+    <w:lsdException w:name="List Continue 5" w:semiHidden="1" w:unhideWhenUsed="1"/>
+    <w:lsdException w:name="Message Header" w:semiHidden="1" w:unhideWhenUsed="1"/>
+    <w:lsdException w:name="Subtitle" w:uiPriority="11" w:qFormat="1"/>
+    <w:lsdException w:name="Salutation" w:semiHidden="1" w:unhideWhenUsed="1"/>
+    <w:lsdException w:name="Date" w:semiHidden="1" w:unhideWhenUsed="1"/>
+    <w:lsdException w:name="Body Text First Indent" w:semiHidden="1" w:unhideWhenUsed="1"/>
+    <w:lsdException w:name="Body Text First Indent 2" w:semiHidden="1" w:unhideWhenUsed="1"/>
+    <w:lsdException w:name="Note Heading" w:semiHidden="1" w:unhideWhenUsed="1"/>
+    <w:lsdException w:name="Body Text 2" w:semiHidden="1" w:unhideWhenUsed="1"/>
+    <w:lsdException w:name="Body Text 3" w:semiHidden="1" w:unhideWhenUsed="1"/>
+    <w:lsdException w:name="Body Text Indent 2" w:semiHidden="1" w:unhideWhenUsed="1"/>
+    <w:lsdException w:name="Body Text Indent 3" w:semiHidden="1" w:unhideWhenUsed="1"/>
+    <w:lsdException w:name="Block Text" w:semiHidden="1" w:unhideWhenUsed="1"/>
+    <w:lsdException w:name="Hyperlink" w:semiHidden="1" w:unhideWhenUsed="1"/>
+    <w:lsdException w:name="FollowedHyperlink" w:semiHidden="1" w:unhideWhenUsed="1"/>
+    <w:lsdException w:name="Strong" w:uiPriority="22" w:qFormat="1"/>
+    <w:lsdException w:name="Emphasis" w:uiPriority="20" w:qFormat="1"/>
+    <w:lsdException w:name="Document Map" w:semiHidden="1" w:unhideWhenUsed="1"/>
+    <w:lsdException w:name="Plain Text" w:semiHidden="1" w:unhideWhenUsed="1"/>
+    <w:lsdException w:name="E-mail Signature" w:semiHidden="1" w:unhideWhenUsed="1"/>
+    <w:lsdException w:name="HTML Top of Form" w:semiHidden="1" w:unhideWhenUsed="1"/>
+    <w:lsdException w:name="HTML Bottom of Form" w:semiHidden="1" w:unhideWhenUsed="1"/>
+    <w:lsdException w:name="Normal (Web)" w:semiHidden="1" w:unhideWhenUsed="1"/>
+    <w:lsdException w:name="HTML Acronym" w:semiHidden="1" w:unhideWhenUsed="1"/>
+    <w:lsdException w:name="HTML Address" w:semiHidden="1" w:unhideWhenUsed="1"/>
+    <w:lsdException w:name="HTML Cite" w:semiHidden="1" w:unhideWhenUsed="1"/>
+    <w:lsdException w:name="HTML Code" w:semiHidden="1" w:unhideWhenUsed="1"/>
+    <w:lsdException w:name="HTML Definition" w:semiHidden="1" w:unhideWhenUsed="1"/>
+    <w:lsdException w:name="HTML Keyboard" w:semiHidden="1" w:unhideWhenUsed="1"/>
+    <w:lsdException w:name="HTML Preformatted" w:semiHidden="1" w:unhideWhenUsed="1"/>
+    <w:lsdException w:name="HTML Sample" w:semiHidden="1" w:unhideWhenUsed="1"/>
+    <w:lsdException w:name="HTML Typewriter" w:semiHidden="1" w:unhideWhenUsed="1"/>
+    <w:lsdException w:name="HTML Variable" w:semiHidden="1" w:unhideWhenUsed="1"/>
+    <w:lsdException w:name="Normal Table" w:semiHidden="1" w:unhideWhenUsed="1"/>
+    <w:lsdException w:name="annotation subject" w:semiHidden="1" w:unhideWhenUsed="1"/>
+    <w:lsdException w:name="No List" w:semiHidden="1" w:unhideWhenUsed="1"/>
+    <w:lsdException w:name="Outline List 1" w:semiHidden="1" w:unhideWhenUsed="1"/>
+    <w:lsdException w:name="Outline List 2" w:semiHidden="1" w:unhideWhenUsed="1"/>
+    <w:lsdException w:name="Outline List 3" w:semiHidden="1" w:unhideWhenUsed="1"/>
+    <w:lsdException w:name="Table Simple 1" w:semiHidden="1" w:unhideWhenUsed="1"/>
+    <w:lsdException w:name="Table Simple 2" w:semiHidden="1" w:unhideWhenUsed="1"/>
+    <w:lsdException w:name="Table Simple 3" w:semiHidden="1" w:unhideWhenUsed="1"/>
+    <w:lsdException w:name="Table Classic 1" w:semiHidden="1" w:unhideWhenUsed="1"/>
+    <w:lsdException w:name="Table Classic 2" w:semiHidden="1" w:unhideWhenUsed="1"/>
+    <w:lsdException w:name="Table Classic 3" w:semiHidden="1" w:unhideWhenUsed="1"/>
+    <w:lsdException w:name="Table Classic 4" w:semiHidden="1" w:unhideWhenUsed="1"/>
+    <w:lsdException w:name="Table Colorful 1" w:semiHidden="1" w:unhideWhenUsed="1"/>
+    <w:lsdException w:name="Table Colorful 2" w:semiHidden="1" w:unhideWhenUsed="1"/>
+    <w:lsdException w:name="Table Colorful 3" w:semiHidden="1" w:unhideWhenUsed="1"/>
+    <w:lsdException w:name="Table Columns 1" w:semiHidden="1" w:unhideWhenUsed="1"/>
+    <w:lsdException w:name="Table Columns 2" w:semiHidden="1" w:unhideWhenUsed="1"/>
+    <w:lsdException w:name="Table Columns 3" w:semiHidden="1" w:unhideWhenUsed="1"/>
+    <w:lsdException w:name="Table Columns 4" w:semiHidden="1" w:unhideWhenUsed="1"/>
+    <w:lsdException w:name="Table Columns 5" w:semiHidden="1" w:unhideWhenUsed="1"/>
+    <w:lsdException w:name="Table Grid 1" w:semiHidden="1" w:unhideWhenUsed="1"/>
+    <w:lsdException w:name="Table Grid 2" w:semiHidden="1" w:unhideWhenUsed="1"/>
+    <w:lsdException w:name="Table Grid 3" w:semiHidden="1" w:unhideWhenUsed="1"/>
+    <w:lsdException w:name="Table Grid 4" w:semiHidden="1" w:unhideWhenUsed="1"/>
+    <w:lsdException w:name="Table Grid 5" w:semiHidden="1" w:unhideWhenUsed="1"/>
+    <w:lsdException w:name="Table Grid 6" w:semiHidden="1" w:unhideWhenUsed="1"/>
+    <w:lsdException w:name="Table Grid 7" w:semiHidden="1" w:unhideWhenUsed="1"/>
+    <w:lsdException w:name="Table Grid 8" w:semiHidden="1" w:unhideWhenUsed="1"/>
+    <w:lsdException w:name="Table List 1" w:semiHidden="1" w:unhideWhenUsed="1"/>
+    <w:lsdException w:name="Table List 2" w:semiHidden="1" w:unhideWhenUsed="1"/>
+    <w:lsdException w:name="Table List 3" w:semiHidden="1" w:unhideWhenUsed="1"/>
+    <w:lsdException w:name="Table List 4" w:semiHidden="1" w:unhideWhenUsed="1"/>
+    <w:lsdException w:name="Table List 5" w:semiHidden="1" w:unhideWhenUsed="1"/>
+    <w:lsdException w:name="Table List 6" w:semiHidden="1" w:unhideWhenUsed="1"/>
+    <w:lsdException w:name="Table List 7" w:semiHidden="1" w:unhideWhenUsed="1"/>
+    <w:lsdException w:name="Table List 8" w:semiHidden="1" w:unhideWhenUsed="1"/>
+    <w:lsdException w:name="Table 3D effects 1" w:semiHidden="1" w:unhideWhenUsed="1"/>
+    <w:lsdException w:name="Table 3D effects 2" w:semiHidden="1" w:unhideWhenUsed="1"/>
+    <w:lsdException w:name="Table 3D effects 3" w:semiHidden="1" w:unhideWhenUsed="1"/>
+    <w:lsdException w:name="Table Contemporary" w:semiHidden="1" w:unhideWhenUsed="1"/>
+    <w:lsdException w:name="Table Elegant" w:semiHidden="1" w:unhideWhenUsed="1"/>
+    <w:lsdException w:name="Table Professional" w:semiHidden="1" w:unhideWhenUsed="1"/>
+    <w:lsdException w:name="Table Subtle 1" w:semiHidden="1" w:unhideWhenUsed="1"/>
+    <w:lsdException w:name="Table Subtle 2" w:semiHidden="1" w:unhideWhenUsed="1"/>
+    <w:lsdException w:name="Table Web 1" w:semiHidden="1" w:unhideWhenUsed="1"/>
+    <w:lsdException w:name="Table Web 2" w:semiHidden="1" w:unhideWhenUsed="1"/>
+    <w:lsdException w:name="Table Web 3" w:semiHidden="1" w:unhideWhenUsed="1"/>
+    <w:lsdException w:name="Balloon Text" w:semiHidden="1" w:unhideWhenUsed="1"/>
+    <w:lsdException w:name="Table Grid" w:uiPriority="59"/>
+    <w:lsdException w:name="Table Theme" w:semiHidden="1" w:unhideWhenUsed="1"/>
+    <w:lsdException w:name="Placeholder Text" w:semiHidden="1"/>
+    <w:lsdException w:name="No Spacing" w:uiPriority="1" w:qFormat="1"/>
+    <w:lsdException w:name="Light Shading" w:uiPriority="60"/>
+    <w:lsdException w:name="Light List" w:uiPriority="61"/>
+    <w:lsdException w:name="Light Grid" w:uiPriority="62"/>
+    <w:lsdException w:name="Medium Shading 1" w:uiPriority="63"/>
+    <w:lsdException w:name="Medium Shading 2" w:uiPriority="64"/>
+    <w:lsdException w:name="Medium List 1" w:uiPriority="65"/>
+    <w:lsdException w:name="Medium List 2" w:uiPriority="66"/>
+    <w:lsdException w:name="Medium Grid 1" w:uiPriority="67"/>
+    <w:lsdException w:name="Medium Grid 2" w:uiPriority="68"/>
+    <w:lsdException w:name="Medium Grid 3" w:uiPriority="69"/>
+    <w:lsdException w:name="Dark List" w:uiPriority="70"/>
+    <w:lsdException w:name="Colorful Shading" w:uiPriority="71"/>
+    <w:lsdException w:name="Colorful List" w:uiPriority="72"/>
+    <w:lsdException w:name="Colorful Grid" w:uiPriority="73"/>
+    <w:lsdException w:name="Light Shading Accent 1" w:uiPriority="60"/>
+    <w:lsdException w:name="Light List Accent 1" w:uiPriority="61"/>
+    <w:lsdException w:name="Light Grid Accent 1" w:uiPriority="62"/>
+    <w:lsdException w:name="Medium Shading 1 Accent 1" w:uiPriority="63"/>
+    <w:lsdException w:name="Medium Shading 2 Accent 1" w:uiPriority="64"/>
+    <w:lsdException w:name="Medium List 1 Accent 1" w:uiPriority="65"/>
+    <w:lsdException w:name="Revision" w:semiHidden="1"/>
+    <w:lsdException w:name="List Paragraph" w:uiPriority="34" w:qFormat="1"/>
+    <w:lsdException w:name="Quote" w:uiPriority="29" w:qFormat="1"/>
+    <w:lsdException w:name="Intense Quote" w:uiPriority="30" w:qFormat="1"/>
+    <w:lsdException w:name="Medium List 2 Accent 1" w:uiPriority="66"/>
+    <w:lsdException w:name="Medium Grid 1 Accent 1" w:uiPriority="67"/>
+    <w:lsdException w:name="Medium Grid 2 Accent 1" w:uiPriority="68"/>
+    <w:lsdException w:name="Medium Grid 3 Accent 1" w:uiPriority="69"/>
+    <w:lsdException w:name="Dark List Accent 1" w:uiPriority="70"/>
+    <w:lsdException w:name="Colorful Shading Accent 1" w:uiPriority="71"/>
+    <w:lsdException w:name="Colorful List Accent 1" w:uiPriority="72"/>
+    <w:lsdException w:name="Colorful Grid Accent 1" w:uiPriority="73"/>
+    <w:lsdException w:name="Light Shading Accent 2" w:uiPriority="60"/>
+    <w:lsdException w:name="Light List Accent 2" w:uiPriority="61"/>
+    <w:lsdException w:name="Light Grid Accent 2" w:uiPriority="62"/>
+    <w:lsdException w:name="Medium Shading 1 Accent 2" w:uiPriority="63"/>
+    <w:lsdException w:name="Medium Shading 2 Accent 2" w:uiPriority="64"/>
+    <w:lsdException w:name="Medium List 1 Accent 2" w:uiPriority="65"/>
+    <w:lsdException w:name="Medium List 2 Accent 2" w:uiPriority="66"/>
+    <w:lsdException w:name="Medium Grid 1 Accent 2" w:uiPriority="67"/>
+    <w:lsdException w:name="Medium Grid 2 Accent 2" w:uiPriority="68"/>
+    <w:lsdException w:name="Medium Grid 3 Accent 2" w:uiPriority="69"/>
+    <w:lsdException w:name="Dark List Accent 2" w:uiPriority="70"/>
+    <w:lsdException w:name="Colorful Shading Accent 2" w:uiPriority="71"/>
+    <w:lsdException w:name="Colorful List Accent 2" w:uiPriority="72"/>
+    <w:lsdException w:name="Colorful Grid Accent 2" w:uiPriority="73"/>
+    <w:lsdException w:name="Light Shading Accent 3" w:uiPriority="60"/>
+    <w:lsdException w:name="Light List Accent 3" w:uiPriority="61"/>
+    <w:lsdException w:name="Light Grid Accent 3" w:uiPriority="62"/>
+    <w:lsdException w:name="Medium Shading 1 Accent 3" w:uiPriority="63"/>
+    <w:lsdException w:name="Medium Shading 2 Accent 3" w:uiPriority="64"/>
+    <w:lsdException w:name="Medium List 1 Accent 3" w:uiPriority="65"/>
+    <w:lsdException w:name="Medium List 2 Accent 3" w:uiPriority="66"/>
+    <w:lsdException w:name="Medium Grid 1 Accent 3" w:uiPriority="67"/>
+    <w:lsdException w:name="Medium Grid 2 Accent 3" w:uiPriority="68"/>
+    <w:lsdException w:name="Medium Grid 3 Accent 3" w:uiPriority="69"/>
+    <w:lsdException w:name="Dark List Accent 3" w:uiPriority="70"/>
+    <w:lsdException w:name="Colorful Shading Accent 3" w:uiPriority="71"/>
+    <w:lsdException w:name="Colorful List Accent 3" w:uiPriority="72"/>
+    <w:lsdException w:name="Colorful Grid Accent 3" w:uiPriority="73"/>
+    <w:lsdException w:name="Light Shading Accent 4" w:uiPriority="60"/>
+    <w:lsdException w:name="Light List Accent 4" w:uiPriority="61"/>
+    <w:lsdException w:name="Light Grid Accent 4" w:uiPriority="62"/>
+    <w:lsdException w:name="Medium Shading 1 Accent 4" w:uiPriority="63"/>
+    <w:lsdException w:name="Medium Shading 2 Accent 4" w:uiPriority="64"/>
+    <w:lsdException w:name="Medium List 1 Accent 4" w:uiPriority="65"/>
+    <w:lsdException w:name="Medium List 2 Accent 4" w:uiPriority="66"/>
+    <w:lsdException w:name="Medium Grid 1 Accent 4" w:uiPriority="67"/>
+    <w:lsdException w:name="Medium Grid 2 Accent 4" w:uiPriority="68"/>
+    <w:lsdException w:name="Medium Grid 3 Accent 4" w:uiPriority="69"/>
+    <w:lsdException w:name="Dark List Accent 4" w:uiPriority="70"/>
+    <w:lsdException w:name="Colorful Shading Accent 4" w:uiPriority="71"/>
+    <w:lsdException w:name="Colorful List Accent 4" w:uiPriority="72"/>
+    <w:lsdException w:name="Colorful Grid Accent 4" w:uiPriority="73"/>
+    <w:lsdException w:name="Light Shading Accent 5" w:uiPriority="60"/>
+    <w:lsdException w:name="Light List Accent 5" w:uiPriority="61"/>
+    <w:lsdException w:name="Light Grid Accent 5" w:uiPriority="62"/>
+    <w:lsdException w:name="Medium Shading 1 Accent 5" w:uiPriority="63"/>
+    <w:lsdException w:name="Medium Shading 2 Accent 5" w:uiPriority="64"/>
+    <w:lsdException w:name="Medium List 1 Accent 5" w:uiPriority="65"/>
+    <w:lsdException w:name="Medium List 2 Accent 5" w:uiPriority="66"/>
+    <w:lsdException w:name="Medium Grid 1 Accent 5" w:uiPriority="67"/>
+    <w:lsdException w:name="Medium Grid 2 Accent 5" w:uiPriority="68"/>
+    <w:lsdException w:name="Medium Grid 3 Accent 5" w:uiPriority="69"/>
+    <w:lsdException w:name="Dark List Accent 5" w:uiPriority="70"/>
+    <w:lsdException w:name="Colorful Shading Accent 5" w:uiPriority="71"/>
+    <w:lsdException w:name="Colorful List Accent 5" w:uiPriority="72"/>
+    <w:lsdException w:name="Colorful Grid Accent 5" w:uiPriority="73"/>
+    <w:lsdException w:name="Light Shading Accent 6" w:uiPriority="60"/>
+    <w:lsdException w:name="Light List Accent 6" w:uiPriority="61"/>
+    <w:lsdException w:name="Light Grid Accent 6" w:uiPriority="62"/>
+    <w:lsdException w:name="Medium Shading 1 Accent 6" w:uiPriority="63"/>
+    <w:lsdException w:name="Medium Shading 2 Accent 6" w:uiPriority="64"/>
+    <w:lsdException w:name="Medium List 1 Accent 6" w:uiPriority="65"/>
+    <w:lsdException w:name="Medium List 2 Accent 6" w:uiPriority="66"/>
+    <w:lsdException w:name="Medium Grid 1 Accent 6" w:uiPriority="67"/>
+    <w:lsdException w:name="Medium Grid 2 Accent 6" w:uiPriority="68"/>
+    <w:lsdException w:name="Medium Grid 3 Accent 6" w:uiPriority="69"/>
+    <w:lsdException w:name="Dark List Accent 6" w:uiPriority="70"/>
+    <w:lsdException w:name="Colorful Shading Accent 6" w:uiPriority="71"/>
+    <w:lsdException w:name="Colorful List Accent 6" w:uiPriority="72"/>
+    <w:lsdException w:name="Colorful Grid Accent 6" w:uiPriority="73"/>
+    <w:lsdException w:name="Subtle Emphasis" w:uiPriority="19" w:qFormat="1"/>
+    <w:lsdException w:name="Intense Emphasis" w:uiPriority="21" w:qFormat="1"/>
+    <w:lsdException w:name="Subtle Reference" w:uiPriority="31" w:qFormat="1"/>
+    <w:lsdException w:name="Intense Reference" w:uiPriority="32" w:qFormat="1"/>
+    <w:lsdException w:name="Book Title" w:uiPriority="33" w:qFormat="1"/>
+    <w:lsdException w:name="Bibliography" w:semiHidden="1" w:uiPriority="37" w:unhideWhenUsed="1"/>
+    <w:lsdException w:name="TOC Heading" w:semiHidden="1" w:uiPriority="39" w:unhideWhenUsed="1" w:qFormat="1"/>
+    <w:lsdException w:name="Plain Table 1" w:uiPriority="41"/>
+    <w:lsdException w:name="Plain Table 2" w:uiPriority="42"/>
+    <w:lsdException w:name="Plain Table 3" w:uiPriority="43"/>
+    <w:lsdException w:name="Plain Table 4" w:uiPriority="44"/>
+    <w:lsdException w:name="Plain Table 5" w:uiPriority="45"/>
+    <w:lsdException w:name="Grid Table Light" w:uiPriority="40"/>
+    <w:lsdException w:name="Grid Table 1 Light" w:uiPriority="46"/>
+    <w:lsdException w:name="Grid Table 2" w:uiPriority="47"/>
+    <w:lsdException w:name="Grid Table 3" w:uiPriority="48"/>
+    <w:lsdException w:name="Grid Table 4" w:uiPriority="49"/>
+    <w:lsdException w:name="Grid Table 5 Dark" w:uiPriority="50"/>
+    <w:lsdException w:name="Grid Table 6 Colorful" w:uiPriority="51"/>
+    <w:lsdException w:name="Grid Table 7 Colorful" w:uiPriority="52"/>
+    <w:lsdException w:name="Grid Table 1 Light Accent 1" w:uiPriority="46"/>
+    <w:lsdException w:name="Grid Table 2 Accent 1" w:uiPriority="47"/>
+    <w:lsdException w:name="Grid Table 3 Accent 1" w:uiPriority="48"/>
+    <w:lsdException w:name="Grid Table 4 Accent 1" w:uiPriority="49"/>
+    <w:lsdException w:name="Grid Table 5 Dark Accent 1" w:uiPriority="50"/>
+    <w:lsdException w:name="Grid Table 6 Colorful Accent 1" w:uiPriority="51"/>
+    <w:lsdException w:name="Grid Table 7 Colorful Accent 1" w:uiPriority="52"/>
+    <w:lsdException w:name="Grid Table 1 Light Accent 2" w:uiPriority="46"/>
+    <w:lsdException w:name="Grid Table 2 Accent 2" w:uiPriority="47"/>
+    <w:lsdException w:name="Grid Table 3 Accent 2" w:uiPriority="48"/>
+    <w:lsdException w:name="Grid Table 4 Accent 2" w:uiPriority="49"/>
+    <w:lsdException w:name="Grid Table 5 Dark Accent 2" w:uiPriority="50"/>
+    <w:lsdException w:name="Grid Table 6 Colorful Accent 2" w:uiPriority="51"/>
+    <w:lsdException w:name="Grid Table 7 Colorful Accent 2" w:uiPriority="52"/>
+    <w:lsdException w:name="Grid Table 1 Light Accent 3" w:uiPriority="46"/>
+    <w:lsdException w:name="Grid Table 2 Accent 3" w:uiPriority="47"/>
+    <w:lsdException w:name="Grid Table 3 Accent 3" w:uiPriority="48"/>
+    <w:lsdException w:name="Grid Table 4 Accent 3" w:uiPriority="49"/>
+    <w:lsdException w:name="Grid Table 5 Dark Accent 3" w:uiPriority="50"/>
+    <w:lsdException w:name="Grid Table 6 Colorful Accent 3" w:uiPriority="51"/>
+    <w:lsdException w:name="Grid Table 7 Colorful Accent 3" w:uiPriority="52"/>
+    <w:lsdException w:name="Grid Table 1 Light Accent 4" w:uiPriority="46"/>
+    <w:lsdException w:name="Grid Table 2 Accent 4" w:uiPriority="47"/>
+    <w:lsdException w:name="Grid Table 3 Accent 4" w:uiPriority="48"/>
+    <w:lsdException w:name="Grid Table 4 Accent 4" w:uiPriority="49"/>
+    <w:lsdException w:name="Grid Table 5 Dark Accent 4" w:uiPriority="50"/>
+    <w:lsdException w:name="Grid Table 6 Colorful Accent 4" w:uiPriority="51"/>
+    <w:lsdException w:name="Grid Table 7 Colorful Accent 4" w:uiPriority="52"/>
+    <w:lsdException w:name="Grid Table 1 Light Accent 5" w:uiPriority="46"/>
+    <w:lsdException w:name="Grid Table 2 Accent 5" w:uiPriority="47"/>
+    <w:lsdException w:name="Grid Table 3 Accent 5" w:uiPriority="48"/>
+    <w:lsdException w:name="Grid Table 4 Accent 5" w:uiPriority="49"/>
+    <w:lsdException w:name="Grid Table 5 Dark Accent 5" w:uiPriority="50"/>
+    <w:lsdException w:name="Grid Table 6 Colorful Accent 5" w:uiPriority="51"/>
+    <w:lsdException w:name="Grid Table 7 Colorful Accent 5" w:uiPriority="52"/>
+    <w:lsdException w:name="Grid Table 1 Light Accent 6" w:uiPriority="46"/>
+    <w:lsdException w:name="Grid Table 2 Accent 6" w:uiPriority="47"/>
+    <w:lsdException w:name="Grid Table 3 Accent 6" w:uiPriority="48"/>
+    <w:lsdException w:name="Grid Table 4 Accent 6" w:uiPriority="49"/>
+    <w:lsdException w:name="Grid Table 5 Dark Accent 6" w:uiPriority="50"/>
+    <w:lsdException w:name="Grid Table 6 Colorful Accent 6" w:uiPriority="51"/>
+    <w:lsdException w:name="Grid Table 7 Colorful Accent 6" w:uiPriority="52"/>
+    <w:lsdException w:name="List Table 1 Light" w:uiPriority="46"/>
+    <w:lsdException w:name="List Table 2" w:uiPriority="47"/>
+    <w:lsdException w:name="List Table 3" w:uiPriority="48"/>
+    <w:lsdException w:name="List Table 4" w:uiPriority="49"/>
+    <w:lsdException w:name="List Table 5 Dark" w:uiPriority="50"/>
+    <w:lsdException w:name="List Table 6 Colorful" w:uiPriority="51"/>
+    <w:lsdException w:name="List Table 7 Colorful" w:uiPriority="52"/>
+    <w:lsdException w:name="List Table 1 Light Accent 1" w:uiPriority="46"/>
+    <w:lsdException w:name="List Table 2 Accent 1" w:uiPriority="47"/>
+    <w:lsdException w:name="List Table 3 Accent 1" w:uiPriority="48"/>
+    <w:lsdException w:name="List Table 4 Accent 1" w:uiPriority="49"/>
+    <w:lsdException w:name="List Table 5 Dark Accent 1" w:uiPriority="50"/>
+    <w:lsdException w:name="List Table 6 Colorful Accent 1" w:uiPriority="51"/>
+    <w:lsdException w:name="List Table 7 Colorful Accent 1" w:uiPriority="52"/>
+    <w:lsdException w:name="List Table 1 Light Accent 2" w:uiPriority="46"/>
+    <w:lsdException w:name="List Table 2 Accent 2" w:uiPriority="47"/>
+    <w:lsdException w:name="List Table 3 Accent 2" w:uiPriority="48"/>
+    <w:lsdException w:name="List Table 4 Accent 2" w:uiPriority="49"/>
+    <w:lsdException w:name="List Table 5 Dark Accent 2" w:uiPriority="50"/>
+    <w:lsdException w:name="List Table 6 Colorful Accent 2" w:uiPriority="51"/>
+    <w:lsdException w:name="List Table 7 Colorful Accent 2" w:uiPriority="52"/>
+    <w:lsdException w:name="List Table 1 Light Accent 3" w:uiPriority="46"/>
+    <w:lsdException w:name="List Table 2 Accent 3" w:uiPriority="47"/>
+    <w:lsdException w:name="List Table 3 Accent 3" w:uiPriority="48"/>
+    <w:lsdException w:name="List Table 4 Accent 3" w:uiPriority="49"/>
+    <w:lsdException w:name="List Table 5 Dark Accent 3" w:uiPriority="50"/>
+    <w:lsdException w:name="List Table 6 Colorful Accent 3" w:uiPriority="51"/>
+    <w:lsdException w:name="List Table 7 Colorful Accent 3" w:uiPriority="52"/>
+    <w:lsdException w:name="List Table 1 Light Accent 4" w:uiPriority="46"/>
+    <w:lsdException w:name="List Table 2 Accent 4" w:uiPriority="47"/>
+    <w:lsdException w:name="List Table 3 Accent 4" w:uiPriority="48"/>
+    <w:lsdException w:name="List Table 4 Accent 4" w:uiPriority="49"/>
+    <w:lsdException w:name="List Table 5 Dark Accent 4" w:uiPriority="50"/>
+    <w:lsdException w:name="List Table 6 Colorful Accent 4" w:uiPriority="51"/>
+    <w:lsdException w:name="List Table 7 Colorful Accent 4" w:uiPriority="52"/>
+    <w:lsdException w:name="List Table 1 Light Accent 5" w:uiPriority="46"/>
+    <w:lsdException w:name="List Table 2 Accent 5" w:uiPriority="47"/>
+    <w:lsdException w:name="List Table 3 Accent 5" w:uiPriority="48"/>
+    <w:lsdException w:name="List Table 4 Accent 5" w:uiPriority="49"/>
+    <w:lsdException w:name="List Table 5 Dark Accent 5" w:uiPriority="50"/>
+    <w:lsdException w:name="List Table 6 Colorful Accent 5" w:uiPriority="51"/>
+    <w:lsdException w:name="List Table 7 Colorful Accent 5" w:uiPriority="52"/>
+    <w:lsdException w:name="List Table 1 Light Accent 6" w:uiPriority="46"/>
+    <w:lsdException w:name="List Table 2 Accent 6" w:uiPriority="47"/>
+    <w:lsdException w:name="List Table 3 Accent 6" w:uiPriority="48"/>
+    <w:lsdException w:name="List Table 4 Accent 6" w:uiPriority="49"/>
+    <w:lsdException w:name="List Table 5 Dark Accent 6" w:uiPriority="50"/>
+    <w:lsdException w:name="List Table 6 Colorful Accent 6" w:uiPriority="51"/>
+    <w:lsdException w:name="List Table 7 Colorful Accent 6" w:uiPriority="52"/>
   </w:latentStyles>
   <w:style w:type="paragraph" w:default="1" w:styleId="Normal">
     <w:name w:val="Normal"/>
     <w:qFormat/>
   </w:style>
-  <w:style w:type="paragraph" w:styleId="Heading1">
+  <w:style w:type="paragraph" w:styleId="Overskrift1">
     <w:name w:val="heading 1"/>
     <w:basedOn w:val="Normal"/>
     <w:next w:val="Normal"/>
-    <w:link w:val="Heading1Char"/>
+    <w:link w:val="Overskrift1Tegn"/>
     <w:uiPriority w:val="9"/>
     <w:qFormat/>
     <w:rsid w:val="00034A20"/>
@@ -1431,13 +1699,13 @@
       <w:szCs w:val="28"/>
     </w:rPr>
   </w:style>
-  <w:style w:type="character" w:default="1" w:styleId="DefaultParagraphFont">
+  <w:style w:type="character" w:default="1" w:styleId="Standardskrifttypeiafsnit">
     <w:name w:val="Default Paragraph Font"/>
     <w:uiPriority w:val="1"/>
     <w:semiHidden/>
     <w:unhideWhenUsed/>
   </w:style>
-  <w:style w:type="table" w:default="1" w:styleId="TableNormal">
+  <w:style w:type="table" w:default="1" w:styleId="Tabel-Normal">
     <w:name w:val="Normal Table"/>
     <w:uiPriority w:val="99"/>
     <w:semiHidden/>
@@ -1452,16 +1720,16 @@
       </w:tblCellMar>
     </w:tblPr>
   </w:style>
-  <w:style w:type="numbering" w:default="1" w:styleId="NoList">
+  <w:style w:type="numbering" w:default="1" w:styleId="Ingenoversigt">
     <w:name w:val="No List"/>
     <w:uiPriority w:val="99"/>
     <w:semiHidden/>
     <w:unhideWhenUsed/>
   </w:style>
-  <w:style w:type="character" w:customStyle="1" w:styleId="Heading1Char">
-    <w:name w:val="Heading 1 Char"/>
-    <w:basedOn w:val="DefaultParagraphFont"/>
-    <w:link w:val="Heading1"/>
+  <w:style w:type="character" w:customStyle="1" w:styleId="Overskrift1Tegn">
+    <w:name w:val="Overskrift 1 Tegn"/>
+    <w:basedOn w:val="Standardskrifttypeiafsnit"/>
+    <w:link w:val="Overskrift1"/>
     <w:uiPriority w:val="9"/>
     <w:rsid w:val="00034A20"/>
     <w:rPr>
@@ -1473,7 +1741,7 @@
       <w:szCs w:val="28"/>
     </w:rPr>
   </w:style>
-  <w:style w:type="paragraph" w:styleId="ListParagraph">
+  <w:style w:type="paragraph" w:styleId="Listeafsnit">
     <w:name w:val="List Paragraph"/>
     <w:basedOn w:val="Normal"/>
     <w:uiPriority w:val="34"/>
@@ -1484,9 +1752,9 @@
       <w:contextualSpacing/>
     </w:pPr>
   </w:style>
-  <w:style w:type="table" w:styleId="TableGrid">
+  <w:style w:type="table" w:styleId="Tabel-Gitter">
     <w:name w:val="Table Grid"/>
-    <w:basedOn w:val="TableNormal"/>
+    <w:basedOn w:val="Tabel-Normal"/>
     <w:uiPriority w:val="59"/>
     <w:rsid w:val="00034A20"/>
     <w:pPr>
@@ -1503,10 +1771,10 @@
       </w:tblBorders>
     </w:tblPr>
   </w:style>
-  <w:style w:type="paragraph" w:styleId="Header">
+  <w:style w:type="paragraph" w:styleId="Sidehoved">
     <w:name w:val="header"/>
     <w:basedOn w:val="Normal"/>
-    <w:link w:val="HeaderChar"/>
+    <w:link w:val="SidehovedTegn"/>
     <w:uiPriority w:val="99"/>
     <w:unhideWhenUsed/>
     <w:rsid w:val="00FE6FA7"/>
@@ -1518,17 +1786,17 @@
       <w:spacing w:after="0" w:line="240" w:lineRule="auto"/>
     </w:pPr>
   </w:style>
-  <w:style w:type="character" w:customStyle="1" w:styleId="HeaderChar">
-    <w:name w:val="Header Char"/>
-    <w:basedOn w:val="DefaultParagraphFont"/>
-    <w:link w:val="Header"/>
+  <w:style w:type="character" w:customStyle="1" w:styleId="SidehovedTegn">
+    <w:name w:val="Sidehoved Tegn"/>
+    <w:basedOn w:val="Standardskrifttypeiafsnit"/>
+    <w:link w:val="Sidehoved"/>
     <w:uiPriority w:val="99"/>
     <w:rsid w:val="00FE6FA7"/>
   </w:style>
-  <w:style w:type="paragraph" w:styleId="Footer">
+  <w:style w:type="paragraph" w:styleId="Sidefod">
     <w:name w:val="footer"/>
     <w:basedOn w:val="Normal"/>
-    <w:link w:val="FooterChar"/>
+    <w:link w:val="SidefodTegn"/>
     <w:uiPriority w:val="99"/>
     <w:unhideWhenUsed/>
     <w:rsid w:val="00FE6FA7"/>
@@ -1540,312 +1808,10 @@
       <w:spacing w:after="0" w:line="240" w:lineRule="auto"/>
     </w:pPr>
   </w:style>
-  <w:style w:type="character" w:customStyle="1" w:styleId="FooterChar">
-    <w:name w:val="Footer Char"/>
-    <w:basedOn w:val="DefaultParagraphFont"/>
-    <w:link w:val="Footer"/>
-    <w:uiPriority w:val="99"/>
-    <w:rsid w:val="00FE6FA7"/>
-  </w:style>
-</w:styles>
-</file>
-
-<file path=word/stylesWithEffects.xml><?xml version="1.0" encoding="utf-8"?>
-<w:styles xmlns:wpc="http://schemas.microsoft.com/office/word/2010/wordprocessingCanvas" xmlns:mc="http://schemas.openxmlformats.org/markup-compatibility/2006" xmlns:o="urn:schemas-microsoft-com:office:office" xmlns:r="http://schemas.openxmlformats.org/officeDocument/2006/relationships" xmlns:m="http://schemas.openxmlformats.org/officeDocument/2006/math" xmlns:v="urn:schemas-microsoft-com:vml" xmlns:wp14="http://schemas.microsoft.com/office/word/2010/wordprocessingDrawing" xmlns:wp="http://schemas.openxmlformats.org/drawingml/2006/wordprocessingDrawing" xmlns:w10="urn:schemas-microsoft-com:office:word" xmlns:w="http://schemas.openxmlformats.org/wordprocessingml/2006/main" xmlns:w14="http://schemas.microsoft.com/office/word/2010/wordml" xmlns:wpg="http://schemas.microsoft.com/office/word/2010/wordprocessingGroup" xmlns:wpi="http://schemas.microsoft.com/office/word/2010/wordprocessingInk" xmlns:wne="http://schemas.microsoft.com/office/word/2006/wordml" xmlns:wps="http://schemas.microsoft.com/office/word/2010/wordprocessingShape" mc:Ignorable="w14 wp14">
-  <w:docDefaults>
-    <w:rPrDefault>
-      <w:rPr>
-        <w:rFonts w:asciiTheme="minorHAnsi" w:eastAsiaTheme="minorHAnsi" w:hAnsiTheme="minorHAnsi" w:cstheme="minorBidi"/>
-        <w:sz w:val="22"/>
-        <w:szCs w:val="22"/>
-        <w:lang w:val="da-DK" w:eastAsia="en-US" w:bidi="ar-SA"/>
-      </w:rPr>
-    </w:rPrDefault>
-    <w:pPrDefault>
-      <w:pPr>
-        <w:spacing w:after="200" w:line="276" w:lineRule="auto"/>
-      </w:pPr>
-    </w:pPrDefault>
-  </w:docDefaults>
-  <w:latentStyles w:defLockedState="0" w:defUIPriority="99" w:defSemiHidden="1" w:defUnhideWhenUsed="1" w:defQFormat="0" w:count="267">
-    <w:lsdException w:name="Normal" w:semiHidden="0" w:uiPriority="0" w:unhideWhenUsed="0" w:qFormat="1"/>
-    <w:lsdException w:name="heading 1" w:semiHidden="0" w:uiPriority="9" w:unhideWhenUsed="0" w:qFormat="1"/>
-    <w:lsdException w:name="heading 2" w:uiPriority="9" w:qFormat="1"/>
-    <w:lsdException w:name="heading 3" w:uiPriority="9" w:qFormat="1"/>
-    <w:lsdException w:name="heading 4" w:uiPriority="9" w:qFormat="1"/>
-    <w:lsdException w:name="heading 5" w:uiPriority="9" w:qFormat="1"/>
-    <w:lsdException w:name="heading 6" w:uiPriority="9" w:qFormat="1"/>
-    <w:lsdException w:name="heading 7" w:uiPriority="9" w:qFormat="1"/>
-    <w:lsdException w:name="heading 8" w:uiPriority="9" w:qFormat="1"/>
-    <w:lsdException w:name="heading 9" w:uiPriority="9" w:qFormat="1"/>
-    <w:lsdException w:name="toc 1" w:uiPriority="39"/>
-    <w:lsdException w:name="toc 2" w:uiPriority="39"/>
-    <w:lsdException w:name="toc 3" w:uiPriority="39"/>
-    <w:lsdException w:name="toc 4" w:uiPriority="39"/>
-    <w:lsdException w:name="toc 5" w:uiPriority="39"/>
-    <w:lsdException w:name="toc 6" w:uiPriority="39"/>
-    <w:lsdException w:name="toc 7" w:uiPriority="39"/>
-    <w:lsdException w:name="toc 8" w:uiPriority="39"/>
-    <w:lsdException w:name="toc 9" w:uiPriority="39"/>
-    <w:lsdException w:name="caption" w:uiPriority="35" w:qFormat="1"/>
-    <w:lsdException w:name="Title" w:semiHidden="0" w:uiPriority="10" w:unhideWhenUsed="0" w:qFormat="1"/>
-    <w:lsdException w:name="Default Paragraph Font" w:uiPriority="1"/>
-    <w:lsdException w:name="Subtitle" w:semiHidden="0" w:uiPriority="11" w:unhideWhenUsed="0" w:qFormat="1"/>
-    <w:lsdException w:name="Strong" w:semiHidden="0" w:uiPriority="22" w:unhideWhenUsed="0" w:qFormat="1"/>
-    <w:lsdException w:name="Emphasis" w:semiHidden="0" w:uiPriority="20" w:unhideWhenUsed="0" w:qFormat="1"/>
-    <w:lsdException w:name="Table Grid" w:semiHidden="0" w:uiPriority="59" w:unhideWhenUsed="0"/>
-    <w:lsdException w:name="Placeholder Text" w:unhideWhenUsed="0"/>
-    <w:lsdException w:name="No Spacing" w:semiHidden="0" w:uiPriority="1" w:unhideWhenUsed="0" w:qFormat="1"/>
-    <w:lsdException w:name="Light Shading" w:semiHidden="0" w:uiPriority="60" w:unhideWhenUsed="0"/>
-    <w:lsdException w:name="Light List" w:semiHidden="0" w:uiPriority="61" w:unhideWhenUsed="0"/>
-    <w:lsdException w:name="Light Grid" w:semiHidden="0" w:uiPriority="62" w:unhideWhenUsed="0"/>
-    <w:lsdException w:name="Medium Shading 1" w:semiHidden="0" w:uiPriority="63" w:unhideWhenUsed="0"/>
-    <w:lsdException w:name="Medium Shading 2" w:semiHidden="0" w:uiPriority="64" w:unhideWhenUsed="0"/>
-    <w:lsdException w:name="Medium List 1" w:semiHidden="0" w:uiPriority="65" w:unhideWhenUsed="0"/>
-    <w:lsdException w:name="Medium List 2" w:semiHidden="0" w:uiPriority="66" w:unhideWhenUsed="0"/>
-    <w:lsdException w:name="Medium Grid 1" w:semiHidden="0" w:uiPriority="67" w:unhideWhenUsed="0"/>
-    <w:lsdException w:name="Medium Grid 2" w:semiHidden="0" w:uiPriority="68" w:unhideWhenUsed="0"/>
-    <w:lsdException w:name="Medium Grid 3" w:semiHidden="0" w:uiPriority="69" w:unhideWhenUsed="0"/>
-    <w:lsdException w:name="Dark List" w:semiHidden="0" w:uiPriority="70" w:unhideWhenUsed="0"/>
-    <w:lsdException w:name="Colorful Shading" w:semiHidden="0" w:uiPriority="71" w:unhideWhenUsed="0"/>
-    <w:lsdException w:name="Colorful List" w:semiHidden="0" w:uiPriority="72" w:unhideWhenUsed="0"/>
-    <w:lsdException w:name="Colorful Grid" w:semiHidden="0" w:uiPriority="73" w:unhideWhenUsed="0"/>
-    <w:lsdException w:name="Light Shading Accent 1" w:semiHidden="0" w:uiPriority="60" w:unhideWhenUsed="0"/>
-    <w:lsdException w:name="Light List Accent 1" w:semiHidden="0" w:uiPriority="61" w:unhideWhenUsed="0"/>
-    <w:lsdException w:name="Light Grid Accent 1" w:semiHidden="0" w:uiPriority="62" w:unhideWhenUsed="0"/>
-    <w:lsdException w:name="Medium Shading 1 Accent 1" w:semiHidden="0" w:uiPriority="63" w:unhideWhenUsed="0"/>
-    <w:lsdException w:name="Medium Shading 2 Accent 1" w:semiHidden="0" w:uiPriority="64" w:unhideWhenUsed="0"/>
-    <w:lsdException w:name="Medium List 1 Accent 1" w:semiHidden="0" w:uiPriority="65" w:unhideWhenUsed="0"/>
-    <w:lsdException w:name="Revision" w:unhideWhenUsed="0"/>
-    <w:lsdException w:name="List Paragraph" w:semiHidden="0" w:uiPriority="34" w:unhideWhenUsed="0" w:qFormat="1"/>
-    <w:lsdException w:name="Quote" w:semiHidden="0" w:uiPriority="29" w:unhideWhenUsed="0" w:qFormat="1"/>
-    <w:lsdException w:name="Intense Quote" w:semiHidden="0" w:uiPriority="30" w:unhideWhenUsed="0" w:qFormat="1"/>
-    <w:lsdException w:name="Medium List 2 Accent 1" w:semiHidden="0" w:uiPriority="66" w:unhideWhenUsed="0"/>
-    <w:lsdException w:name="Medium Grid 1 Accent 1" w:semiHidden="0" w:uiPriority="67" w:unhideWhenUsed="0"/>
-    <w:lsdException w:name="Medium Grid 2 Accent 1" w:semiHidden="0" w:uiPriority="68" w:unhideWhenUsed="0"/>
-    <w:lsdException w:name="Medium Grid 3 Accent 1" w:semiHidden="0" w:uiPriority="69" w:unhideWhenUsed="0"/>
-    <w:lsdException w:name="Dark List Accent 1" w:semiHidden="0" w:uiPriority="70" w:unhideWhenUsed="0"/>
-    <w:lsdException w:name="Colorful Shading Accent 1" w:semiHidden="0" w:uiPriority="71" w:unhideWhenUsed="0"/>
-    <w:lsdException w:name="Colorful List Accent 1" w:semiHidden="0" w:uiPriority="72" w:unhideWhenUsed="0"/>
-    <w:lsdException w:name="Colorful Grid Accent 1" w:semiHidden="0" w:uiPriority="73" w:unhideWhenUsed="0"/>
-    <w:lsdException w:name="Light Shading Accent 2" w:semiHidden="0" w:uiPriority="60" w:unhideWhenUsed="0"/>
-    <w:lsdException w:name="Light List Accent 2" w:semiHidden="0" w:uiPriority="61" w:unhideWhenUsed="0"/>
-    <w:lsdException w:name="Light Grid Accent 2" w:semiHidden="0" w:uiPriority="62" w:unhideWhenUsed="0"/>
-    <w:lsdException w:name="Medium Shading 1 Accent 2" w:semiHidden="0" w:uiPriority="63" w:unhideWhenUsed="0"/>
-    <w:lsdException w:name="Medium Shading 2 Accent 2" w:semiHidden="0" w:uiPriority="64" w:unhideWhenUsed="0"/>
-    <w:lsdException w:name="Medium List 1 Accent 2" w:semiHidden="0" w:uiPriority="65" w:unhideWhenUsed="0"/>
-    <w:lsdException w:name="Medium List 2 Accent 2" w:semiHidden="0" w:uiPriority="66" w:unhideWhenUsed="0"/>
-    <w:lsdException w:name="Medium Grid 1 Accent 2" w:semiHidden="0" w:uiPriority="67" w:unhideWhenUsed="0"/>
-    <w:lsdException w:name="Medium Grid 2 Accent 2" w:semiHidden="0" w:uiPriority="68" w:unhideWhenUsed="0"/>
-    <w:lsdException w:name="Medium Grid 3 Accent 2" w:semiHidden="0" w:uiPriority="69" w:unhideWhenUsed="0"/>
-    <w:lsdException w:name="Dark List Accent 2" w:semiHidden="0" w:uiPriority="70" w:unhideWhenUsed="0"/>
-    <w:lsdException w:name="Colorful Shading Accent 2" w:semiHidden="0" w:uiPriority="71" w:unhideWhenUsed="0"/>
-    <w:lsdException w:name="Colorful List Accent 2" w:semiHidden="0" w:uiPriority="72" w:unhideWhenUsed="0"/>
-    <w:lsdException w:name="Colorful Grid Accent 2" w:semiHidden="0" w:uiPriority="73" w:unhideWhenUsed="0"/>
-    <w:lsdException w:name="Light Shading Accent 3" w:semiHidden="0" w:uiPriority="60" w:unhideWhenUsed="0"/>
-    <w:lsdException w:name="Light List Accent 3" w:semiHidden="0" w:uiPriority="61" w:unhideWhenUsed="0"/>
-    <w:lsdException w:name="Light Grid Accent 3" w:semiHidden="0" w:uiPriority="62" w:unhideWhenUsed="0"/>
-    <w:lsdException w:name="Medium Shading 1 Accent 3" w:semiHidden="0" w:uiPriority="63" w:unhideWhenUsed="0"/>
-    <w:lsdException w:name="Medium Shading 2 Accent 3" w:semiHidden="0" w:uiPriority="64" w:unhideWhenUsed="0"/>
-    <w:lsdException w:name="Medium List 1 Accent 3" w:semiHidden="0" w:uiPriority="65" w:unhideWhenUsed="0"/>
-    <w:lsdException w:name="Medium List 2 Accent 3" w:semiHidden="0" w:uiPriority="66" w:unhideWhenUsed="0"/>
-    <w:lsdException w:name="Medium Grid 1 Accent 3" w:semiHidden="0" w:uiPriority="67" w:unhideWhenUsed="0"/>
-    <w:lsdException w:name="Medium Grid 2 Accent 3" w:semiHidden="0" w:uiPriority="68" w:unhideWhenUsed="0"/>
-    <w:lsdException w:name="Medium Grid 3 Accent 3" w:semiHidden="0" w:uiPriority="69" w:unhideWhenUsed="0"/>
-    <w:lsdException w:name="Dark List Accent 3" w:semiHidden="0" w:uiPriority="70" w:unhideWhenUsed="0"/>
-    <w:lsdException w:name="Colorful Shading Accent 3" w:semiHidden="0" w:uiPriority="71" w:unhideWhenUsed="0"/>
-    <w:lsdException w:name="Colorful List Accent 3" w:semiHidden="0" w:uiPriority="72" w:unhideWhenUsed="0"/>
-    <w:lsdException w:name="Colorful Grid Accent 3" w:semiHidden="0" w:uiPriority="73" w:unhideWhenUsed="0"/>
-    <w:lsdException w:name="Light Shading Accent 4" w:semiHidden="0" w:uiPriority="60" w:unhideWhenUsed="0"/>
-    <w:lsdException w:name="Light List Accent 4" w:semiHidden="0" w:uiPriority="61" w:unhideWhenUsed="0"/>
-    <w:lsdException w:name="Light Grid Accent 4" w:semiHidden="0" w:uiPriority="62" w:unhideWhenUsed="0"/>
-    <w:lsdException w:name="Medium Shading 1 Accent 4" w:semiHidden="0" w:uiPriority="63" w:unhideWhenUsed="0"/>
-    <w:lsdException w:name="Medium Shading 2 Accent 4" w:semiHidden="0" w:uiPriority="64" w:unhideWhenUsed="0"/>
-    <w:lsdException w:name="Medium List 1 Accent 4" w:semiHidden="0" w:uiPriority="65" w:unhideWhenUsed="0"/>
-    <w:lsdException w:name="Medium List 2 Accent 4" w:semiHidden="0" w:uiPriority="66" w:unhideWhenUsed="0"/>
-    <w:lsdException w:name="Medium Grid 1 Accent 4" w:semiHidden="0" w:uiPriority="67" w:unhideWhenUsed="0"/>
-    <w:lsdException w:name="Medium Grid 2 Accent 4" w:semiHidden="0" w:uiPriority="68" w:unhideWhenUsed="0"/>
-    <w:lsdException w:name="Medium Grid 3 Accent 4" w:semiHidden="0" w:uiPriority="69" w:unhideWhenUsed="0"/>
-    <w:lsdException w:name="Dark List Accent 4" w:semiHidden="0" w:uiPriority="70" w:unhideWhenUsed="0"/>
-    <w:lsdException w:name="Colorful Shading Accent 4" w:semiHidden="0" w:uiPriority="71" w:unhideWhenUsed="0"/>
-    <w:lsdException w:name="Colorful List Accent 4" w:semiHidden="0" w:uiPriority="72" w:unhideWhenUsed="0"/>
-    <w:lsdException w:name="Colorful Grid Accent 4" w:semiHidden="0" w:uiPriority="73" w:unhideWhenUsed="0"/>
-    <w:lsdException w:name="Light Shading Accent 5" w:semiHidden="0" w:uiPriority="60" w:unhideWhenUsed="0"/>
-    <w:lsdException w:name="Light List Accent 5" w:semiHidden="0" w:uiPriority="61" w:unhideWhenUsed="0"/>
-    <w:lsdException w:name="Light Grid Accent 5" w:semiHidden="0" w:uiPriority="62" w:unhideWhenUsed="0"/>
-    <w:lsdException w:name="Medium Shading 1 Accent 5" w:semiHidden="0" w:uiPriority="63" w:unhideWhenUsed="0"/>
-    <w:lsdException w:name="Medium Shading 2 Accent 5" w:semiHidden="0" w:uiPriority="64" w:unhideWhenUsed="0"/>
-    <w:lsdException w:name="Medium List 1 Accent 5" w:semiHidden="0" w:uiPriority="65" w:unhideWhenUsed="0"/>
-    <w:lsdException w:name="Medium List 2 Accent 5" w:semiHidden="0" w:uiPriority="66" w:unhideWhenUsed="0"/>
-    <w:lsdException w:name="Medium Grid 1 Accent 5" w:semiHidden="0" w:uiPriority="67" w:unhideWhenUsed="0"/>
-    <w:lsdException w:name="Medium Grid 2 Accent 5" w:semiHidden="0" w:uiPriority="68" w:unhideWhenUsed="0"/>
-    <w:lsdException w:name="Medium Grid 3 Accent 5" w:semiHidden="0" w:uiPriority="69" w:unhideWhenUsed="0"/>
-    <w:lsdException w:name="Dark List Accent 5" w:semiHidden="0" w:uiPriority="70" w:unhideWhenUsed="0"/>
-    <w:lsdException w:name="Colorful Shading Accent 5" w:semiHidden="0" w:uiPriority="71" w:unhideWhenUsed="0"/>
-    <w:lsdException w:name="Colorful List Accent 5" w:semiHidden="0" w:uiPriority="72" w:unhideWhenUsed="0"/>
-    <w:lsdException w:name="Colorful Grid Accent 5" w:semiHidden="0" w:uiPriority="73" w:unhideWhenUsed="0"/>
-    <w:lsdException w:name="Light Shading Accent 6" w:semiHidden="0" w:uiPriority="60" w:unhideWhenUsed="0"/>
-    <w:lsdException w:name="Light List Accent 6" w:semiHidden="0" w:uiPriority="61" w:unhideWhenUsed="0"/>
-    <w:lsdException w:name="Light Grid Accent 6" w:semiHidden="0" w:uiPriority="62" w:unhideWhenUsed="0"/>
-    <w:lsdException w:name="Medium Shading 1 Accent 6" w:semiHidden="0" w:uiPriority="63" w:unhideWhenUsed="0"/>
-    <w:lsdException w:name="Medium Shading 2 Accent 6" w:semiHidden="0" w:uiPriority="64" w:unhideWhenUsed="0"/>
-    <w:lsdException w:name="Medium List 1 Accent 6" w:semiHidden="0" w:uiPriority="65" w:unhideWhenUsed="0"/>
-    <w:lsdException w:name="Medium List 2 Accent 6" w:semiHidden="0" w:uiPriority="66" w:unhideWhenUsed="0"/>
-    <w:lsdException w:name="Medium Grid 1 Accent 6" w:semiHidden="0" w:uiPriority="67" w:unhideWhenUsed="0"/>
-    <w:lsdException w:name="Medium Grid 2 Accent 6" w:semiHidden="0" w:uiPriority="68" w:unhideWhenUsed="0"/>
-    <w:lsdException w:name="Medium Grid 3 Accent 6" w:semiHidden="0" w:uiPriority="69" w:unhideWhenUsed="0"/>
-    <w:lsdException w:name="Dark List Accent 6" w:semiHidden="0" w:uiPriority="70" w:unhideWhenUsed="0"/>
-    <w:lsdException w:name="Colorful Shading Accent 6" w:semiHidden="0" w:uiPriority="71" w:unhideWhenUsed="0"/>
-    <w:lsdException w:name="Colorful List Accent 6" w:semiHidden="0" w:uiPriority="72" w:unhideWhenUsed="0"/>
-    <w:lsdException w:name="Colorful Grid Accent 6" w:semiHidden="0" w:uiPriority="73" w:unhideWhenUsed="0"/>
-    <w:lsdException w:name="Subtle Emphasis" w:semiHidden="0" w:uiPriority="19" w:unhideWhenUsed="0" w:qFormat="1"/>
-    <w:lsdException w:name="Intense Emphasis" w:semiHidden="0" w:uiPriority="21" w:unhideWhenUsed="0" w:qFormat="1"/>
-    <w:lsdException w:name="Subtle Reference" w:semiHidden="0" w:uiPriority="31" w:unhideWhenUsed="0" w:qFormat="1"/>
-    <w:lsdException w:name="Intense Reference" w:semiHidden="0" w:uiPriority="32" w:unhideWhenUsed="0" w:qFormat="1"/>
-    <w:lsdException w:name="Book Title" w:semiHidden="0" w:uiPriority="33" w:unhideWhenUsed="0" w:qFormat="1"/>
-    <w:lsdException w:name="Bibliography" w:uiPriority="37"/>
-    <w:lsdException w:name="TOC Heading" w:uiPriority="39" w:qFormat="1"/>
-  </w:latentStyles>
-  <w:style w:type="paragraph" w:default="1" w:styleId="Normal">
-    <w:name w:val="Normal"/>
-    <w:qFormat/>
-  </w:style>
-  <w:style w:type="paragraph" w:styleId="Heading1">
-    <w:name w:val="heading 1"/>
-    <w:basedOn w:val="Normal"/>
-    <w:next w:val="Normal"/>
-    <w:link w:val="Heading1Char"/>
-    <w:uiPriority w:val="9"/>
-    <w:qFormat/>
-    <w:rsid w:val="00034A20"/>
-    <w:pPr>
-      <w:keepNext/>
-      <w:keepLines/>
-      <w:spacing w:before="480" w:after="0"/>
-      <w:outlineLvl w:val="0"/>
-    </w:pPr>
-    <w:rPr>
-      <w:rFonts w:asciiTheme="majorHAnsi" w:eastAsiaTheme="majorEastAsia" w:hAnsiTheme="majorHAnsi" w:cstheme="majorBidi"/>
-      <w:b/>
-      <w:bCs/>
-      <w:color w:val="365F91" w:themeColor="accent1" w:themeShade="BF"/>
-      <w:sz w:val="28"/>
-      <w:szCs w:val="28"/>
-    </w:rPr>
-  </w:style>
-  <w:style w:type="character" w:default="1" w:styleId="DefaultParagraphFont">
-    <w:name w:val="Default Paragraph Font"/>
-    <w:uiPriority w:val="1"/>
-    <w:semiHidden/>
-    <w:unhideWhenUsed/>
-  </w:style>
-  <w:style w:type="table" w:default="1" w:styleId="TableNormal">
-    <w:name w:val="Normal Table"/>
-    <w:uiPriority w:val="99"/>
-    <w:semiHidden/>
-    <w:unhideWhenUsed/>
-    <w:tblPr>
-      <w:tblInd w:w="0" w:type="dxa"/>
-      <w:tblCellMar>
-        <w:top w:w="0" w:type="dxa"/>
-        <w:left w:w="108" w:type="dxa"/>
-        <w:bottom w:w="0" w:type="dxa"/>
-        <w:right w:w="108" w:type="dxa"/>
-      </w:tblCellMar>
-    </w:tblPr>
-  </w:style>
-  <w:style w:type="numbering" w:default="1" w:styleId="NoList">
-    <w:name w:val="No List"/>
-    <w:uiPriority w:val="99"/>
-    <w:semiHidden/>
-    <w:unhideWhenUsed/>
-  </w:style>
-  <w:style w:type="character" w:customStyle="1" w:styleId="Heading1Char">
-    <w:name w:val="Heading 1 Char"/>
-    <w:basedOn w:val="DefaultParagraphFont"/>
-    <w:link w:val="Heading1"/>
-    <w:uiPriority w:val="9"/>
-    <w:rsid w:val="00034A20"/>
-    <w:rPr>
-      <w:rFonts w:asciiTheme="majorHAnsi" w:eastAsiaTheme="majorEastAsia" w:hAnsiTheme="majorHAnsi" w:cstheme="majorBidi"/>
-      <w:b/>
-      <w:bCs/>
-      <w:color w:val="365F91" w:themeColor="accent1" w:themeShade="BF"/>
-      <w:sz w:val="28"/>
-      <w:szCs w:val="28"/>
-    </w:rPr>
-  </w:style>
-  <w:style w:type="paragraph" w:styleId="ListParagraph">
-    <w:name w:val="List Paragraph"/>
-    <w:basedOn w:val="Normal"/>
-    <w:uiPriority w:val="34"/>
-    <w:qFormat/>
-    <w:rsid w:val="00034A20"/>
-    <w:pPr>
-      <w:ind w:left="720"/>
-      <w:contextualSpacing/>
-    </w:pPr>
-  </w:style>
-  <w:style w:type="table" w:styleId="TableGrid">
-    <w:name w:val="Table Grid"/>
-    <w:basedOn w:val="TableNormal"/>
-    <w:uiPriority w:val="59"/>
-    <w:rsid w:val="00034A20"/>
-    <w:pPr>
-      <w:spacing w:after="0" w:line="240" w:lineRule="auto"/>
-    </w:pPr>
-    <w:tblPr>
-      <w:tblBorders>
-        <w:top w:val="single" w:sz="4" w:space="0" w:color="auto"/>
-        <w:left w:val="single" w:sz="4" w:space="0" w:color="auto"/>
-        <w:bottom w:val="single" w:sz="4" w:space="0" w:color="auto"/>
-        <w:right w:val="single" w:sz="4" w:space="0" w:color="auto"/>
-        <w:insideH w:val="single" w:sz="4" w:space="0" w:color="auto"/>
-        <w:insideV w:val="single" w:sz="4" w:space="0" w:color="auto"/>
-      </w:tblBorders>
-    </w:tblPr>
-  </w:style>
-  <w:style w:type="paragraph" w:styleId="Header">
-    <w:name w:val="header"/>
-    <w:basedOn w:val="Normal"/>
-    <w:link w:val="HeaderChar"/>
-    <w:uiPriority w:val="99"/>
-    <w:unhideWhenUsed/>
-    <w:rsid w:val="00FE6FA7"/>
-    <w:pPr>
-      <w:tabs>
-        <w:tab w:val="center" w:pos="4819"/>
-        <w:tab w:val="right" w:pos="9638"/>
-      </w:tabs>
-      <w:spacing w:after="0" w:line="240" w:lineRule="auto"/>
-    </w:pPr>
-  </w:style>
-  <w:style w:type="character" w:customStyle="1" w:styleId="HeaderChar">
-    <w:name w:val="Header Char"/>
-    <w:basedOn w:val="DefaultParagraphFont"/>
-    <w:link w:val="Header"/>
-    <w:uiPriority w:val="99"/>
-    <w:rsid w:val="00FE6FA7"/>
-  </w:style>
-  <w:style w:type="paragraph" w:styleId="Footer">
-    <w:name w:val="footer"/>
-    <w:basedOn w:val="Normal"/>
-    <w:link w:val="FooterChar"/>
-    <w:uiPriority w:val="99"/>
-    <w:unhideWhenUsed/>
-    <w:rsid w:val="00FE6FA7"/>
-    <w:pPr>
-      <w:tabs>
-        <w:tab w:val="center" w:pos="4819"/>
-        <w:tab w:val="right" w:pos="9638"/>
-      </w:tabs>
-      <w:spacing w:after="0" w:line="240" w:lineRule="auto"/>
-    </w:pPr>
-  </w:style>
-  <w:style w:type="character" w:customStyle="1" w:styleId="FooterChar">
-    <w:name w:val="Footer Char"/>
-    <w:basedOn w:val="DefaultParagraphFont"/>
-    <w:link w:val="Footer"/>
+  <w:style w:type="character" w:customStyle="1" w:styleId="SidefodTegn">
+    <w:name w:val="Sidefod Tegn"/>
+    <w:basedOn w:val="Standardskrifttypeiafsnit"/>
+    <w:link w:val="Sidefod"/>
     <w:uiPriority w:val="99"/>
     <w:rsid w:val="00FE6FA7"/>
   </w:style>
@@ -2142,7 +2108,7 @@
 </file>
 
 <file path=customXml/itemProps1.xml><?xml version="1.0" encoding="utf-8"?>
-<ds:datastoreItem xmlns:ds="http://schemas.openxmlformats.org/officeDocument/2006/customXml" ds:itemID="{457C43A8-04AD-4EDE-BA1D-37484269EEAC}">
+<ds:datastoreItem xmlns:ds="http://schemas.openxmlformats.org/officeDocument/2006/customXml" ds:itemID="{DC8C59C3-C3AD-4010-B260-2DA20FDAA496}">
   <ds:schemaRefs>
     <ds:schemaRef ds:uri="http://schemas.openxmlformats.org/officeDocument/2006/bibliography"/>
   </ds:schemaRefs>

</xml_diff>